<commit_message>
complete project report (file .doc)
</commit_message>
<xml_diff>
--- a/reports/MyProjectMgnt.docx
+++ b/reports/MyProjectMgnt.docx
@@ -1,6 +1,6 @@
 
 <file path=word/document.xml><?xml version="1.0" encoding="utf-8"?>
-<w:document xmlns:wpc="http://schemas.microsoft.com/office/word/2010/wordprocessingCanvas" xmlns:cx="http://schemas.microsoft.com/office/drawing/2014/chartex" xmlns:cx1="http://schemas.microsoft.com/office/drawing/2015/9/8/chartex" xmlns:cx2="http://schemas.microsoft.com/office/drawing/2015/10/21/chartex" xmlns:cx3="http://schemas.microsoft.com/office/drawing/2016/5/9/chartex" xmlns:cx4="http://schemas.microsoft.com/office/drawing/2016/5/10/chartex" xmlns:cx5="http://schemas.microsoft.com/office/drawing/2016/5/11/chartex" xmlns:cx6="http://schemas.microsoft.com/office/drawing/2016/5/12/chartex" xmlns:cx7="http://schemas.microsoft.com/office/drawing/2016/5/13/chartex" xmlns:cx8="http://schemas.microsoft.com/office/drawing/2016/5/14/chartex" xmlns:mc="http://schemas.openxmlformats.org/markup-compatibility/2006" xmlns:aink="http://schemas.microsoft.com/office/drawing/2016/ink" xmlns:am3d="http://schemas.microsoft.com/office/drawing/2017/model3d" xmlns:o="urn:schemas-microsoft-com:office:office" xmlns:r="http://schemas.openxmlformats.org/officeDocument/2006/relationships" xmlns:m="http://schemas.openxmlformats.org/officeDocument/2006/math" xmlns:v="urn:schemas-microsoft-com:vml" xmlns:wp14="http://schemas.microsoft.com/office/word/2010/wordprocessingDrawing" xmlns:wp="http://schemas.openxmlformats.org/drawingml/2006/wordprocessingDrawing" xmlns:w10="urn:schemas-microsoft-com:office:word" xmlns:w="http://schemas.openxmlformats.org/wordprocessingml/2006/main" xmlns:w14="http://schemas.microsoft.com/office/word/2010/wordml" xmlns:w15="http://schemas.microsoft.com/office/word/2012/wordml" xmlns:w16cid="http://schemas.microsoft.com/office/word/2016/wordml/cid" xmlns:w16se="http://schemas.microsoft.com/office/word/2015/wordml/symex" xmlns:wpg="http://schemas.microsoft.com/office/word/2010/wordprocessingGroup" xmlns:wpi="http://schemas.microsoft.com/office/word/2010/wordprocessingInk" xmlns:wne="http://schemas.microsoft.com/office/word/2006/wordml" xmlns:wps="http://schemas.microsoft.com/office/word/2010/wordprocessingShape" mc:Ignorable="w14 w15 w16se w16cid wp14">
+<w:document xmlns:wpc="http://schemas.microsoft.com/office/word/2010/wordprocessingCanvas" xmlns:cx="http://schemas.microsoft.com/office/drawing/2014/chartex" xmlns:mc="http://schemas.openxmlformats.org/markup-compatibility/2006" xmlns:o="urn:schemas-microsoft-com:office:office" xmlns:r="http://schemas.openxmlformats.org/officeDocument/2006/relationships" xmlns:m="http://schemas.openxmlformats.org/officeDocument/2006/math" xmlns:v="urn:schemas-microsoft-com:vml" xmlns:wp14="http://schemas.microsoft.com/office/word/2010/wordprocessingDrawing" xmlns:wp="http://schemas.openxmlformats.org/drawingml/2006/wordprocessingDrawing" xmlns:w10="urn:schemas-microsoft-com:office:word" xmlns:w="http://schemas.openxmlformats.org/wordprocessingml/2006/main" xmlns:w14="http://schemas.microsoft.com/office/word/2010/wordml" xmlns:w15="http://schemas.microsoft.com/office/word/2012/wordml" xmlns:w16se="http://schemas.microsoft.com/office/word/2015/wordml/symex" xmlns:wpg="http://schemas.microsoft.com/office/word/2010/wordprocessingGroup" xmlns:wpi="http://schemas.microsoft.com/office/word/2010/wordprocessingInk" xmlns:wne="http://schemas.microsoft.com/office/word/2006/wordml" xmlns:wps="http://schemas.microsoft.com/office/word/2010/wordprocessingShape" mc:Ignorable="w14 w15 w16se wp14">
   <w:background w:color="FFFFFF"/>
   <w:body>
     <w:p>
@@ -22,6 +22,7 @@
           <w:color w:val="2A62A6"/>
           <w:sz w:val="32"/>
           <w:szCs w:val="32"/>
+          <w:lang w:eastAsia="ja-JP" w:bidi="ar-SA"/>
         </w:rPr>
         <mc:AlternateContent>
           <mc:Choice Requires="wps">
@@ -99,7 +100,7 @@
                 <v:stroke joinstyle="miter"/>
                 <v:path gradientshapeok="t" o:connecttype="rect"/>
               </v:shapetype>
-              <v:shape id="Text Box 11" o:spid="_x0000_s1026" type="#_x0000_t202" style="position:absolute;left:0;text-align:left;margin-left:-6.7pt;margin-top:-1.8pt;width:130.25pt;height:45.1pt;z-index:251660288;visibility:visible;mso-wrap-style:square;mso-wrap-distance-left:9pt;mso-wrap-distance-top:0;mso-wrap-distance-right:9pt;mso-wrap-distance-bottom:0;mso-position-horizontal:absolute;mso-position-horizontal-relative:text;mso-position-vertical:absolute;mso-position-vertical-relative:text;v-text-anchor:top" o:gfxdata="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" fillcolor="white [3201]" strokeweight=".5pt">
+              <v:shape id="Text Box 11" o:spid="_x0000_s1026" type="#_x0000_t202" style="position:absolute;left:0;text-align:left;margin-left:-6.7pt;margin-top:-1.8pt;width:130.25pt;height:45.1pt;z-index:251660288;visibility:visible;mso-wrap-style:square;mso-wrap-distance-left:9pt;mso-wrap-distance-top:0;mso-wrap-distance-right:9pt;mso-wrap-distance-bottom:0;mso-position-horizontal:absolute;mso-position-horizontal-relative:text;mso-position-vertical:absolute;mso-position-vertical-relative:text;v-text-anchor:top" o:gfxdata="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" fillcolor="white [3201]" strokeweight=".5pt">
                 <v:textbox>
                   <w:txbxContent>
                     <w:p>
@@ -359,6 +360,8 @@
         <w:lastRenderedPageBreak/>
         <w:t>Table of contents</w:t>
       </w:r>
+      <w:bookmarkStart w:id="0" w:name="_GoBack"/>
+      <w:bookmarkEnd w:id="0"/>
     </w:p>
     <w:p>
       <w:pPr>
@@ -927,7 +930,7 @@
             <w:noProof/>
             <w:webHidden/>
           </w:rPr>
-          <w:t>4</w:t>
+          <w:t>5</w:t>
         </w:r>
         <w:r>
           <w:rPr>
@@ -1014,7 +1017,7 @@
             <w:noProof/>
             <w:webHidden/>
           </w:rPr>
-          <w:t>4</w:t>
+          <w:t>5</w:t>
         </w:r>
         <w:r>
           <w:rPr>
@@ -1101,7 +1104,7 @@
             <w:noProof/>
             <w:webHidden/>
           </w:rPr>
-          <w:t>4</w:t>
+          <w:t>5</w:t>
         </w:r>
         <w:r>
           <w:rPr>
@@ -1188,7 +1191,7 @@
             <w:noProof/>
             <w:webHidden/>
           </w:rPr>
-          <w:t>4</w:t>
+          <w:t>5</w:t>
         </w:r>
         <w:r>
           <w:rPr>
@@ -1275,7 +1278,7 @@
             <w:noProof/>
             <w:webHidden/>
           </w:rPr>
-          <w:t>4</w:t>
+          <w:t>5</w:t>
         </w:r>
         <w:r>
           <w:rPr>
@@ -1367,7 +1370,7 @@
             <w:noProof/>
             <w:webHidden/>
           </w:rPr>
-          <w:t>4</w:t>
+          <w:t>6</w:t>
         </w:r>
         <w:r>
           <w:rPr>
@@ -1454,7 +1457,7 @@
             <w:noProof/>
             <w:webHidden/>
           </w:rPr>
-          <w:t>4</w:t>
+          <w:t>6</w:t>
         </w:r>
         <w:r>
           <w:rPr>
@@ -1541,7 +1544,7 @@
             <w:noProof/>
             <w:webHidden/>
           </w:rPr>
-          <w:t>4</w:t>
+          <w:t>6</w:t>
         </w:r>
         <w:r>
           <w:rPr>
@@ -1628,7 +1631,7 @@
             <w:noProof/>
             <w:webHidden/>
           </w:rPr>
-          <w:t>4</w:t>
+          <w:t>6</w:t>
         </w:r>
         <w:r>
           <w:rPr>
@@ -1715,7 +1718,7 @@
             <w:noProof/>
             <w:webHidden/>
           </w:rPr>
-          <w:t>4</w:t>
+          <w:t>6</w:t>
         </w:r>
         <w:r>
           <w:rPr>
@@ -1802,7 +1805,7 @@
             <w:noProof/>
             <w:webHidden/>
           </w:rPr>
-          <w:t>4</w:t>
+          <w:t>6</w:t>
         </w:r>
         <w:r>
           <w:rPr>
@@ -1889,7 +1892,7 @@
             <w:noProof/>
             <w:webHidden/>
           </w:rPr>
-          <w:t>4</w:t>
+          <w:t>6</w:t>
         </w:r>
         <w:r>
           <w:rPr>
@@ -1981,7 +1984,7 @@
             <w:noProof/>
             <w:webHidden/>
           </w:rPr>
-          <w:t>4</w:t>
+          <w:t>6</w:t>
         </w:r>
         <w:r>
           <w:rPr>
@@ -2073,7 +2076,7 @@
             <w:noProof/>
             <w:webHidden/>
           </w:rPr>
-          <w:t>5</w:t>
+          <w:t>6</w:t>
         </w:r>
         <w:r>
           <w:rPr>
@@ -2165,7 +2168,7 @@
             <w:noProof/>
             <w:webHidden/>
           </w:rPr>
-          <w:t>5</w:t>
+          <w:t>7</w:t>
         </w:r>
         <w:r>
           <w:rPr>
@@ -2254,7 +2257,7 @@
             <w:noProof/>
             <w:webHidden/>
           </w:rPr>
-          <w:t>5</w:t>
+          <w:t>7</w:t>
         </w:r>
         <w:r>
           <w:rPr>
@@ -2343,7 +2346,7 @@
             <w:noProof/>
             <w:webHidden/>
           </w:rPr>
-          <w:t>5</w:t>
+          <w:t>7</w:t>
         </w:r>
         <w:r>
           <w:rPr>
@@ -2432,7 +2435,7 @@
             <w:noProof/>
             <w:webHidden/>
           </w:rPr>
-          <w:t>5</w:t>
+          <w:t>7</w:t>
         </w:r>
         <w:r>
           <w:rPr>
@@ -2521,7 +2524,7 @@
             <w:noProof/>
             <w:webHidden/>
           </w:rPr>
-          <w:t>5</w:t>
+          <w:t>7</w:t>
         </w:r>
         <w:r>
           <w:rPr>
@@ -2610,7 +2613,7 @@
             <w:noProof/>
             <w:webHidden/>
           </w:rPr>
-          <w:t>5</w:t>
+          <w:t>7</w:t>
         </w:r>
         <w:r>
           <w:rPr>
@@ -2699,7 +2702,7 @@
             <w:noProof/>
             <w:webHidden/>
           </w:rPr>
-          <w:t>5</w:t>
+          <w:t>7</w:t>
         </w:r>
         <w:r>
           <w:rPr>
@@ -2788,7 +2791,7 @@
             <w:noProof/>
             <w:webHidden/>
           </w:rPr>
-          <w:t>5</w:t>
+          <w:t>7</w:t>
         </w:r>
         <w:r>
           <w:rPr>
@@ -2877,7 +2880,7 @@
             <w:noProof/>
             <w:webHidden/>
           </w:rPr>
-          <w:t>5</w:t>
+          <w:t>7</w:t>
         </w:r>
         <w:r>
           <w:rPr>
@@ -2966,7 +2969,7 @@
             <w:noProof/>
             <w:webHidden/>
           </w:rPr>
-          <w:t>5</w:t>
+          <w:t>7</w:t>
         </w:r>
         <w:r>
           <w:rPr>
@@ -3060,7 +3063,7 @@
             <w:noProof/>
             <w:webHidden/>
           </w:rPr>
-          <w:t>5</w:t>
+          <w:t>7</w:t>
         </w:r>
         <w:r>
           <w:rPr>
@@ -3128,19 +3131,9 @@
             <w:tcW w:w="1495" w:type="dxa"/>
           </w:tcPr>
           <w:p>
-            <w:proofErr w:type="spellStart"/>
             <w:r>
-              <w:t>Ngày</w:t>
+              <w:t>Ngày lập</w:t>
             </w:r>
-            <w:proofErr w:type="spellEnd"/>
-            <w:r>
-              <w:t xml:space="preserve"> </w:t>
-            </w:r>
-            <w:proofErr w:type="spellStart"/>
-            <w:r>
-              <w:t>lập</w:t>
-            </w:r>
-            <w:proofErr w:type="spellEnd"/>
           </w:p>
         </w:tc>
         <w:tc>
@@ -3154,56 +3147,12 @@
                 <w:snapToGrid w:val="0"/>
               </w:rPr>
             </w:pPr>
-            <w:proofErr w:type="spellStart"/>
             <w:r>
               <w:rPr>
                 <w:snapToGrid w:val="0"/>
               </w:rPr>
-              <w:t>Mô</w:t>
+              <w:t>Mô tả thay đổi</w:t>
             </w:r>
-            <w:proofErr w:type="spellEnd"/>
-            <w:r>
-              <w:rPr>
-                <w:snapToGrid w:val="0"/>
-              </w:rPr>
-              <w:t xml:space="preserve"> </w:t>
-            </w:r>
-            <w:proofErr w:type="spellStart"/>
-            <w:r>
-              <w:rPr>
-                <w:snapToGrid w:val="0"/>
-              </w:rPr>
-              <w:t>tả</w:t>
-            </w:r>
-            <w:proofErr w:type="spellEnd"/>
-            <w:r>
-              <w:rPr>
-                <w:snapToGrid w:val="0"/>
-              </w:rPr>
-              <w:t xml:space="preserve"> </w:t>
-            </w:r>
-            <w:proofErr w:type="spellStart"/>
-            <w:r>
-              <w:rPr>
-                <w:snapToGrid w:val="0"/>
-              </w:rPr>
-              <w:t>thay</w:t>
-            </w:r>
-            <w:proofErr w:type="spellEnd"/>
-            <w:r>
-              <w:rPr>
-                <w:snapToGrid w:val="0"/>
-              </w:rPr>
-              <w:t xml:space="preserve"> </w:t>
-            </w:r>
-            <w:proofErr w:type="spellStart"/>
-            <w:r>
-              <w:rPr>
-                <w:snapToGrid w:val="0"/>
-              </w:rPr>
-              <w:t>đổi</w:t>
-            </w:r>
-            <w:proofErr w:type="spellEnd"/>
           </w:p>
         </w:tc>
         <w:tc>
@@ -3214,19 +3163,9 @@
             <w:pPr>
               <w:cnfStyle w:val="100000000000" w:firstRow="1" w:lastRow="0" w:firstColumn="0" w:lastColumn="0" w:oddVBand="0" w:evenVBand="0" w:oddHBand="0" w:evenHBand="0" w:firstRowFirstColumn="0" w:firstRowLastColumn="0" w:lastRowFirstColumn="0" w:lastRowLastColumn="0"/>
             </w:pPr>
-            <w:proofErr w:type="spellStart"/>
             <w:r>
-              <w:t>Phiên</w:t>
+              <w:t>Phiên bản</w:t>
             </w:r>
-            <w:proofErr w:type="spellEnd"/>
-            <w:r>
-              <w:t xml:space="preserve"> </w:t>
-            </w:r>
-            <w:proofErr w:type="spellStart"/>
-            <w:r>
-              <w:t>bản</w:t>
-            </w:r>
-            <w:proofErr w:type="spellEnd"/>
           </w:p>
         </w:tc>
         <w:tc>
@@ -3237,19 +3176,9 @@
             <w:pPr>
               <w:cnfStyle w:val="100000000000" w:firstRow="1" w:lastRow="0" w:firstColumn="0" w:lastColumn="0" w:oddVBand="0" w:evenVBand="0" w:oddHBand="0" w:evenHBand="0" w:firstRowFirstColumn="0" w:firstRowLastColumn="0" w:lastRowFirstColumn="0" w:lastRowLastColumn="0"/>
             </w:pPr>
-            <w:proofErr w:type="spellStart"/>
             <w:r>
-              <w:t>Người</w:t>
+              <w:t>Người lập</w:t>
             </w:r>
-            <w:proofErr w:type="spellEnd"/>
-            <w:r>
-              <w:t xml:space="preserve"> </w:t>
-            </w:r>
-            <w:proofErr w:type="spellStart"/>
-            <w:r>
-              <w:t>lập</w:t>
-            </w:r>
-            <w:proofErr w:type="spellEnd"/>
           </w:p>
         </w:tc>
         <w:tc>
@@ -3260,19 +3189,9 @@
             <w:pPr>
               <w:cnfStyle w:val="100000000000" w:firstRow="1" w:lastRow="0" w:firstColumn="0" w:lastColumn="0" w:oddVBand="0" w:evenVBand="0" w:oddHBand="0" w:evenHBand="0" w:firstRowFirstColumn="0" w:firstRowLastColumn="0" w:lastRowFirstColumn="0" w:lastRowLastColumn="0"/>
             </w:pPr>
-            <w:proofErr w:type="spellStart"/>
             <w:r>
-              <w:t>Người</w:t>
+              <w:t>Người duyệt</w:t>
             </w:r>
-            <w:proofErr w:type="spellEnd"/>
-            <w:r>
-              <w:t xml:space="preserve"> </w:t>
-            </w:r>
-            <w:proofErr w:type="spellStart"/>
-            <w:r>
-              <w:t>duyệt</w:t>
-            </w:r>
-            <w:proofErr w:type="spellEnd"/>
           </w:p>
         </w:tc>
       </w:tr>
@@ -3393,7 +3312,7 @@
           </w:tcPr>
           <w:p>
             <w:r>
-              <w:t>15/11/2005</w:t>
+              <w:t>20/03/2019</w:t>
             </w:r>
           </w:p>
         </w:tc>
@@ -3405,6 +3324,9 @@
             <w:pPr>
               <w:cnfStyle w:val="000000000000" w:firstRow="0" w:lastRow="0" w:firstColumn="0" w:lastColumn="0" w:oddVBand="0" w:evenVBand="0" w:oddHBand="0" w:evenHBand="0" w:firstRowFirstColumn="0" w:firstRowLastColumn="0" w:lastRowFirstColumn="0" w:lastRowLastColumn="0"/>
             </w:pPr>
+            <w:r>
+              <w:t>Chỉnh sửa các thông tin báo cáo cơ bản về project ()</w:t>
+            </w:r>
           </w:p>
         </w:tc>
         <w:tc>
@@ -3428,6 +3350,9 @@
             <w:pPr>
               <w:cnfStyle w:val="000000000000" w:firstRow="0" w:lastRow="0" w:firstColumn="0" w:lastColumn="0" w:oddVBand="0" w:evenVBand="0" w:oddHBand="0" w:evenHBand="0" w:firstRowFirstColumn="0" w:firstRowLastColumn="0" w:lastRowFirstColumn="0" w:lastRowLastColumn="0"/>
             </w:pPr>
+            <w:r>
+              <w:t>Đoàn Văn Sơn</w:t>
+            </w:r>
           </w:p>
         </w:tc>
         <w:tc>
@@ -3888,116 +3813,107 @@
       <w:pPr>
         <w:pStyle w:val="Heading1"/>
       </w:pPr>
-      <w:bookmarkStart w:id="0" w:name="_Toc527975125"/>
-      <w:proofErr w:type="spellStart"/>
+      <w:bookmarkStart w:id="1" w:name="_Toc527975125"/>
       <w:r>
         <w:lastRenderedPageBreak/>
-        <w:t>Giới</w:t>
-      </w:r>
-      <w:proofErr w:type="spellEnd"/>
-      <w:r>
+        <w:t>Giới thiệu dự án</w:t>
+      </w:r>
+      <w:bookmarkEnd w:id="1"/>
+    </w:p>
+    <w:p>
+      <w:pPr>
+        <w:rPr>
+          <w:lang w:val="vi-VN"/>
+        </w:rPr>
+      </w:pPr>
+      <w:r>
+        <w:t xml:space="preserve">Robot </w:t>
+      </w:r>
+      <w:r>
+        <w:t>motor</w:t>
+      </w:r>
+      <w:r>
+        <w:rPr>
+          <w:lang w:val="vi-VN"/>
+        </w:rPr>
+        <w:t xml:space="preserve"> Qbot: </w:t>
+      </w:r>
+      <w:r>
+        <w:rPr>
+          <w:lang w:val="vi-VN"/>
+        </w:rPr>
+        <w:t>Qbot là một</w:t>
+      </w:r>
+      <w:r>
+        <w:rPr>
+          <w:lang w:val="vi-VN"/>
+        </w:rPr>
+        <w:t xml:space="preserve"> robot</w:t>
+      </w:r>
+      <w:r>
+        <w:rPr>
+          <w:lang w:val="vi-VN"/>
+        </w:rPr>
+        <w:t xml:space="preserve"> giáo dục dựa trên lập trình đồ họa và nền tảng Arduino. </w:t>
+      </w:r>
+      <w:r>
+        <w:rPr>
+          <w:lang w:val="vi-VN"/>
+        </w:rPr>
+        <w:t>R</w:t>
+      </w:r>
+      <w:r>
+        <w:rPr>
+          <w:lang w:val="vi-VN"/>
+        </w:rPr>
+        <w:t>obot này là sự lựa chọn hoàn hảo cho những người yêu thích và người mới bắt đầu để tìm hiểu, robot, thiết bị điện tử và chương trình.</w:t>
+      </w:r>
+      <w:r>
+        <w:rPr>
+          <w:lang w:val="vi-VN"/>
+        </w:rPr>
+        <w:t xml:space="preserve"> X</w:t>
+      </w:r>
+      <w:r>
+        <w:rPr>
+          <w:lang w:val="vi-VN"/>
+        </w:rPr>
+        <w:t>e đã có hơn 10 sensor modules, tích hợp cao làm cho lắp ráp rất thuận tiện, giúp bạn tiết kiệm thời gian cài đặt các mô-đun cảm biế</w:t>
+      </w:r>
+      <w:r>
+        <w:rPr>
+          <w:lang w:val="vi-VN"/>
+        </w:rPr>
+        <w:t>n. S</w:t>
+      </w:r>
+      <w:r>
+        <w:rPr>
+          <w:lang w:val="vi-VN"/>
+        </w:rPr>
+        <w:t>o với nhiều</w:t>
+      </w:r>
+      <w:r>
+        <w:rPr>
+          <w:lang w:val="vi-VN"/>
+        </w:rPr>
         <w:t xml:space="preserve"> </w:t>
       </w:r>
-      <w:proofErr w:type="spellStart"/>
-      <w:r>
-        <w:t>thiệu</w:t>
-      </w:r>
-      <w:proofErr w:type="spellEnd"/>
-      <w:r>
-        <w:t xml:space="preserve"> </w:t>
-      </w:r>
-      <w:proofErr w:type="spellStart"/>
-      <w:r>
-        <w:t>dự</w:t>
-      </w:r>
-      <w:proofErr w:type="spellEnd"/>
-      <w:r>
-        <w:t xml:space="preserve"> </w:t>
-      </w:r>
-      <w:proofErr w:type="spellStart"/>
-      <w:r>
-        <w:t>án</w:t>
-      </w:r>
-      <w:bookmarkEnd w:id="0"/>
-      <w:proofErr w:type="spellEnd"/>
-    </w:p>
-    <w:p>
-      <w:r>
-        <w:t xml:space="preserve">Robot </w:t>
-      </w:r>
-      <w:r>
-        <w:t>motor</w:t>
-      </w:r>
       <w:r>
         <w:rPr>
           <w:lang w:val="vi-VN"/>
         </w:rPr>
-        <w:t xml:space="preserve"> Qbot: </w:t>
+        <w:t xml:space="preserve">sản phẩm robot </w:t>
       </w:r>
       <w:r>
         <w:rPr>
           <w:lang w:val="vi-VN"/>
         </w:rPr>
-        <w:t>Qbot là một</w:t>
+        <w:t xml:space="preserve">khác </w:t>
       </w:r>
       <w:r>
         <w:rPr>
           <w:lang w:val="vi-VN"/>
         </w:rPr>
-        <w:t xml:space="preserve"> robot</w:t>
-      </w:r>
-      <w:r>
-        <w:rPr>
-          <w:lang w:val="vi-VN"/>
-        </w:rPr>
-        <w:t xml:space="preserve"> giáo dục dựa trên lập trình đồ họa và nền tảng Arduino. </w:t>
-      </w:r>
-      <w:r>
-        <w:rPr>
-          <w:lang w:val="vi-VN"/>
-        </w:rPr>
-        <w:t>R</w:t>
-      </w:r>
-      <w:r>
-        <w:rPr>
-          <w:lang w:val="vi-VN"/>
-        </w:rPr>
-        <w:t>obot này là sự lựa chọn hoàn hảo cho những người yêu thích và người mới bắt đầu để tìm hiểu, robot, thiết bị điện tử và chương trình.</w:t>
-      </w:r>
-      <w:r>
-        <w:rPr>
-          <w:lang w:val="vi-VN"/>
-        </w:rPr>
-        <w:t xml:space="preserve"> X</w:t>
-      </w:r>
-      <w:r>
-        <w:rPr>
-          <w:lang w:val="vi-VN"/>
-        </w:rPr>
-        <w:t>e đã có hơn 10 sensor modules, tích hợp cao làm cho lắp ráp rất thuận tiện, giúp bạn tiết kiệm thời gian cài đặt các mô-đun cảm biến. so với nhiều</w:t>
-      </w:r>
-      <w:r>
-        <w:rPr>
-          <w:lang w:val="vi-VN"/>
-        </w:rPr>
-        <w:t xml:space="preserve"> </w:t>
-      </w:r>
-      <w:r>
-        <w:rPr>
-          <w:lang w:val="vi-VN"/>
-        </w:rPr>
-        <w:t xml:space="preserve">sản phẩm robot </w:t>
-      </w:r>
-      <w:r>
-        <w:rPr>
-          <w:lang w:val="vi-VN"/>
-        </w:rPr>
-        <w:t xml:space="preserve">khác </w:t>
-      </w:r>
-      <w:r>
-        <w:rPr>
-          <w:lang w:val="vi-VN"/>
-        </w:rPr>
         <w:t>mà cần phải được xây dựng một thời gian dài, toàn bộ lắp ráp quá trình Qbot chỉ mất 2 phút, vì vậy mà bạn không còn làm phiền bởi các tẻ nhạt lắp ráp.</w:t>
       </w:r>
     </w:p>
@@ -4005,113 +3921,21 @@
       <w:pPr>
         <w:pStyle w:val="Heading1"/>
       </w:pPr>
-      <w:bookmarkStart w:id="1" w:name="_Toc527975126"/>
-      <w:proofErr w:type="spellStart"/>
-      <w:r>
-        <w:t>Các</w:t>
-      </w:r>
-      <w:proofErr w:type="spellEnd"/>
-      <w:r>
-        <w:t xml:space="preserve"> </w:t>
-      </w:r>
-      <w:proofErr w:type="spellStart"/>
-      <w:r>
-        <w:t>nhân</w:t>
-      </w:r>
-      <w:proofErr w:type="spellEnd"/>
-      <w:r>
-        <w:t xml:space="preserve"> </w:t>
-      </w:r>
-      <w:proofErr w:type="spellStart"/>
-      <w:r>
-        <w:t>sự</w:t>
-      </w:r>
-      <w:proofErr w:type="spellEnd"/>
-      <w:r>
-        <w:t xml:space="preserve"> </w:t>
-      </w:r>
-      <w:proofErr w:type="spellStart"/>
-      <w:r>
-        <w:t>tham</w:t>
-      </w:r>
-      <w:proofErr w:type="spellEnd"/>
-      <w:r>
-        <w:t xml:space="preserve"> </w:t>
-      </w:r>
-      <w:proofErr w:type="spellStart"/>
-      <w:r>
-        <w:t>gia</w:t>
-      </w:r>
-      <w:proofErr w:type="spellEnd"/>
-      <w:r>
-        <w:t xml:space="preserve"> </w:t>
-      </w:r>
-      <w:proofErr w:type="spellStart"/>
-      <w:r>
-        <w:t>dự</w:t>
-      </w:r>
-      <w:proofErr w:type="spellEnd"/>
-      <w:r>
-        <w:t xml:space="preserve"> </w:t>
-      </w:r>
-      <w:proofErr w:type="spellStart"/>
-      <w:r>
-        <w:t>án</w:t>
-      </w:r>
-      <w:bookmarkEnd w:id="1"/>
-      <w:proofErr w:type="spellEnd"/>
+      <w:bookmarkStart w:id="2" w:name="_Toc527975126"/>
+      <w:r>
+        <w:t>Các nhân sự tham gia dự án</w:t>
+      </w:r>
+      <w:bookmarkEnd w:id="2"/>
     </w:p>
     <w:p>
       <w:pPr>
         <w:pStyle w:val="Heading2"/>
       </w:pPr>
-      <w:bookmarkStart w:id="2" w:name="_Toc527975127"/>
-      <w:proofErr w:type="spellStart"/>
-      <w:r>
-        <w:t>Thông</w:t>
-      </w:r>
-      <w:proofErr w:type="spellEnd"/>
-      <w:r>
-        <w:t xml:space="preserve"> tin </w:t>
-      </w:r>
-      <w:proofErr w:type="spellStart"/>
-      <w:r>
-        <w:t>liên</w:t>
-      </w:r>
-      <w:proofErr w:type="spellEnd"/>
-      <w:r>
-        <w:t xml:space="preserve"> </w:t>
-      </w:r>
-      <w:proofErr w:type="spellStart"/>
-      <w:r>
-        <w:t>hệ</w:t>
-      </w:r>
-      <w:proofErr w:type="spellEnd"/>
-      <w:r>
-        <w:t xml:space="preserve"> </w:t>
-      </w:r>
-      <w:proofErr w:type="spellStart"/>
-      <w:r>
-        <w:t>phía</w:t>
-      </w:r>
-      <w:proofErr w:type="spellEnd"/>
-      <w:r>
-        <w:t xml:space="preserve"> </w:t>
-      </w:r>
-      <w:proofErr w:type="spellStart"/>
-      <w:r>
-        <w:t>khách</w:t>
-      </w:r>
-      <w:proofErr w:type="spellEnd"/>
-      <w:r>
-        <w:t xml:space="preserve"> </w:t>
-      </w:r>
-      <w:proofErr w:type="spellStart"/>
-      <w:r>
-        <w:t>hàng</w:t>
-      </w:r>
-      <w:bookmarkEnd w:id="2"/>
-      <w:proofErr w:type="spellEnd"/>
+      <w:bookmarkStart w:id="3" w:name="_Toc527975127"/>
+      <w:r>
+        <w:t>Thông tin liên hệ phía khách hàng</w:t>
+      </w:r>
+      <w:bookmarkEnd w:id="3"/>
     </w:p>
     <w:p>
       <w:pPr>
@@ -4121,51 +3945,16 @@
           <w:numId w:val="33"/>
         </w:numPr>
       </w:pPr>
-      <w:bookmarkStart w:id="3" w:name="_Toc527975128"/>
-      <w:proofErr w:type="spellStart"/>
-      <w:r>
-        <w:t>Ông</w:t>
-      </w:r>
-      <w:proofErr w:type="spellEnd"/>
-      <w:r>
-        <w:t xml:space="preserve"> </w:t>
-      </w:r>
-      <w:proofErr w:type="spellStart"/>
+      <w:bookmarkStart w:id="4" w:name="_Toc527975128"/>
+      <w:r>
+        <w:t xml:space="preserve">Ông </w:t>
+      </w:r>
       <w:r>
         <w:rPr>
           <w:b/>
         </w:rPr>
-        <w:t>Nguyễn</w:t>
-      </w:r>
-      <w:proofErr w:type="spellEnd"/>
-      <w:r>
-        <w:rPr>
-          <w:b/>
-        </w:rPr>
-        <w:t xml:space="preserve"> </w:t>
-      </w:r>
-      <w:proofErr w:type="spellStart"/>
-      <w:r>
-        <w:rPr>
-          <w:b/>
-        </w:rPr>
-        <w:t>Đức</w:t>
-      </w:r>
-      <w:proofErr w:type="spellEnd"/>
-      <w:r>
-        <w:rPr>
-          <w:b/>
-        </w:rPr>
-        <w:t xml:space="preserve"> </w:t>
-      </w:r>
-      <w:proofErr w:type="spellStart"/>
-      <w:r>
-        <w:rPr>
-          <w:b/>
-        </w:rPr>
-        <w:t>Tiến</w:t>
-      </w:r>
-      <w:proofErr w:type="spellEnd"/>
+        <w:t>Nguyễn Đức Tiến</w:t>
+      </w:r>
       <w:r>
         <w:t>:</w:t>
       </w:r>
@@ -4223,48 +4012,20 @@
           <w:rFonts w:cs="Tahoma"/>
         </w:rPr>
       </w:pPr>
-      <w:proofErr w:type="spellStart"/>
       <w:r>
         <w:rPr>
           <w:rFonts w:cs="Tahoma"/>
           <w:color w:val="333333"/>
           <w:shd w:val="clear" w:color="auto" w:fill="FFFFFF"/>
         </w:rPr>
-        <w:t>Điện</w:t>
-      </w:r>
-      <w:proofErr w:type="spellEnd"/>
+        <w:t>Điện thoại:</w:t>
+      </w:r>
       <w:r>
         <w:rPr>
           <w:rFonts w:cs="Tahoma"/>
           <w:color w:val="333333"/>
           <w:shd w:val="clear" w:color="auto" w:fill="FFFFFF"/>
         </w:rPr>
-        <w:t xml:space="preserve"> </w:t>
-      </w:r>
-      <w:proofErr w:type="spellStart"/>
-      <w:r>
-        <w:rPr>
-          <w:rFonts w:cs="Tahoma"/>
-          <w:color w:val="333333"/>
-          <w:shd w:val="clear" w:color="auto" w:fill="FFFFFF"/>
-        </w:rPr>
-        <w:t>thoại</w:t>
-      </w:r>
-      <w:proofErr w:type="spellEnd"/>
-      <w:r>
-        <w:rPr>
-          <w:rFonts w:cs="Tahoma"/>
-          <w:color w:val="333333"/>
-          <w:shd w:val="clear" w:color="auto" w:fill="FFFFFF"/>
-        </w:rPr>
-        <w:t>:</w:t>
-      </w:r>
-      <w:r>
-        <w:rPr>
-          <w:rFonts w:cs="Tahoma"/>
-          <w:color w:val="333333"/>
-          <w:shd w:val="clear" w:color="auto" w:fill="FFFFFF"/>
-        </w:rPr>
         <w:tab/>
         <w:t>+84-91-313-7399</w:t>
       </w:r>
@@ -4273,47 +4034,10 @@
       <w:pPr>
         <w:pStyle w:val="Heading2"/>
       </w:pPr>
-      <w:proofErr w:type="spellStart"/>
-      <w:r>
-        <w:t>Thông</w:t>
-      </w:r>
-      <w:proofErr w:type="spellEnd"/>
-      <w:r>
-        <w:t xml:space="preserve"> tin </w:t>
-      </w:r>
-      <w:proofErr w:type="spellStart"/>
-      <w:r>
-        <w:t>liên</w:t>
-      </w:r>
-      <w:proofErr w:type="spellEnd"/>
-      <w:r>
-        <w:t xml:space="preserve"> </w:t>
-      </w:r>
-      <w:proofErr w:type="spellStart"/>
-      <w:r>
-        <w:t>hệ</w:t>
-      </w:r>
-      <w:proofErr w:type="spellEnd"/>
-      <w:r>
-        <w:t xml:space="preserve"> </w:t>
-      </w:r>
-      <w:proofErr w:type="spellStart"/>
-      <w:r>
-        <w:t>phía</w:t>
-      </w:r>
-      <w:proofErr w:type="spellEnd"/>
-      <w:r>
-        <w:t xml:space="preserve"> </w:t>
-      </w:r>
-      <w:proofErr w:type="spellStart"/>
-      <w:r>
-        <w:t>công</w:t>
-      </w:r>
-      <w:proofErr w:type="spellEnd"/>
-      <w:r>
-        <w:t xml:space="preserve"> ty</w:t>
-      </w:r>
-      <w:bookmarkEnd w:id="3"/>
+      <w:r>
+        <w:t>Thông tin liên hệ phía công ty</w:t>
+      </w:r>
+      <w:bookmarkEnd w:id="4"/>
     </w:p>
     <w:p>
       <w:pPr>
@@ -4323,12 +4047,10 @@
           <w:numId w:val="33"/>
         </w:numPr>
       </w:pPr>
-      <w:bookmarkStart w:id="4" w:name="_Toc527975129"/>
-      <w:proofErr w:type="spellStart"/>
+      <w:bookmarkStart w:id="5" w:name="_Toc527975129"/>
       <w:r>
         <w:t>Lập</w:t>
       </w:r>
-      <w:proofErr w:type="spellEnd"/>
       <w:r>
         <w:rPr>
           <w:lang w:val="vi-VN"/>
@@ -4338,14 +4060,12 @@
       <w:r>
         <w:t xml:space="preserve"> </w:t>
       </w:r>
-      <w:proofErr w:type="spellStart"/>
       <w:r>
         <w:rPr>
           <w:b/>
         </w:rPr>
         <w:t>Đoàn</w:t>
       </w:r>
-      <w:proofErr w:type="spellEnd"/>
       <w:r>
         <w:rPr>
           <w:b/>
@@ -4385,6 +4105,12 @@
         </w:rPr>
         <w:tab/>
       </w:r>
+      <w:r>
+        <w:rPr>
+          <w:rFonts w:cs="Tahoma"/>
+        </w:rPr>
+        <w:t>sonb17031997@gmail.com</w:t>
+      </w:r>
     </w:p>
     <w:p>
       <w:pPr>
@@ -4397,49 +4123,29 @@
           <w:rFonts w:cs="Tahoma"/>
         </w:rPr>
       </w:pPr>
-      <w:proofErr w:type="spellStart"/>
       <w:r>
         <w:rPr>
           <w:rFonts w:cs="Tahoma"/>
           <w:color w:val="333333"/>
           <w:shd w:val="clear" w:color="auto" w:fill="FFFFFF"/>
         </w:rPr>
-        <w:t>Điện</w:t>
-      </w:r>
-      <w:proofErr w:type="spellEnd"/>
+        <w:t>Điện thoại:</w:t>
+      </w:r>
       <w:r>
         <w:rPr>
           <w:rFonts w:cs="Tahoma"/>
           <w:color w:val="333333"/>
           <w:shd w:val="clear" w:color="auto" w:fill="FFFFFF"/>
         </w:rPr>
-        <w:t xml:space="preserve"> </w:t>
-      </w:r>
-      <w:proofErr w:type="spellStart"/>
+        <w:tab/>
+      </w:r>
       <w:r>
         <w:rPr>
           <w:rFonts w:cs="Tahoma"/>
           <w:color w:val="333333"/>
           <w:shd w:val="clear" w:color="auto" w:fill="FFFFFF"/>
         </w:rPr>
-        <w:t>thoại</w:t>
-      </w:r>
-      <w:proofErr w:type="spellEnd"/>
-      <w:r>
-        <w:rPr>
-          <w:rFonts w:cs="Tahoma"/>
-          <w:color w:val="333333"/>
-          <w:shd w:val="clear" w:color="auto" w:fill="FFFFFF"/>
-        </w:rPr>
-        <w:t>:</w:t>
-      </w:r>
-      <w:r>
-        <w:rPr>
-          <w:rFonts w:cs="Tahoma"/>
-          <w:color w:val="333333"/>
-          <w:shd w:val="clear" w:color="auto" w:fill="FFFFFF"/>
-        </w:rPr>
-        <w:tab/>
+        <w:t>0388660269</w:t>
       </w:r>
     </w:p>
     <w:p>
@@ -4450,11 +4156,9 @@
           <w:numId w:val="33"/>
         </w:numPr>
       </w:pPr>
-      <w:proofErr w:type="spellStart"/>
       <w:r>
         <w:t>Lập</w:t>
       </w:r>
-      <w:proofErr w:type="spellEnd"/>
       <w:r>
         <w:rPr>
           <w:lang w:val="vi-VN"/>
@@ -4464,14 +4168,12 @@
       <w:r>
         <w:t xml:space="preserve"> </w:t>
       </w:r>
-      <w:proofErr w:type="spellStart"/>
       <w:r>
         <w:rPr>
           <w:b/>
         </w:rPr>
         <w:t>Nguyễn</w:t>
       </w:r>
-      <w:proofErr w:type="spellEnd"/>
       <w:r>
         <w:rPr>
           <w:b/>
@@ -4518,6 +4220,12 @@
         </w:rPr>
         <w:tab/>
       </w:r>
+      <w:r>
+        <w:rPr>
+          <w:rFonts w:cs="Tahoma"/>
+        </w:rPr>
+        <w:t>huudung2411@gmail.com</w:t>
+      </w:r>
     </w:p>
     <w:p>
       <w:pPr>
@@ -4530,49 +4238,29 @@
           <w:rFonts w:cs="Tahoma"/>
         </w:rPr>
       </w:pPr>
-      <w:proofErr w:type="spellStart"/>
       <w:r>
         <w:rPr>
           <w:rFonts w:cs="Tahoma"/>
           <w:color w:val="333333"/>
           <w:shd w:val="clear" w:color="auto" w:fill="FFFFFF"/>
         </w:rPr>
-        <w:t>Điện</w:t>
-      </w:r>
-      <w:proofErr w:type="spellEnd"/>
+        <w:t>Điện thoại:</w:t>
+      </w:r>
       <w:r>
         <w:rPr>
           <w:rFonts w:cs="Tahoma"/>
           <w:color w:val="333333"/>
           <w:shd w:val="clear" w:color="auto" w:fill="FFFFFF"/>
         </w:rPr>
-        <w:t xml:space="preserve"> </w:t>
-      </w:r>
-      <w:proofErr w:type="spellStart"/>
+        <w:tab/>
+      </w:r>
       <w:r>
         <w:rPr>
           <w:rFonts w:cs="Tahoma"/>
           <w:color w:val="333333"/>
           <w:shd w:val="clear" w:color="auto" w:fill="FFFFFF"/>
         </w:rPr>
-        <w:t>thoại</w:t>
-      </w:r>
-      <w:proofErr w:type="spellEnd"/>
-      <w:r>
-        <w:rPr>
-          <w:rFonts w:cs="Tahoma"/>
-          <w:color w:val="333333"/>
-          <w:shd w:val="clear" w:color="auto" w:fill="FFFFFF"/>
-        </w:rPr>
-        <w:t>:</w:t>
-      </w:r>
-      <w:r>
-        <w:rPr>
-          <w:rFonts w:cs="Tahoma"/>
-          <w:color w:val="333333"/>
-          <w:shd w:val="clear" w:color="auto" w:fill="FFFFFF"/>
-        </w:rPr>
-        <w:tab/>
+        <w:t>0977371997</w:t>
       </w:r>
     </w:p>
     <w:p>
@@ -4583,11 +4271,9 @@
           <w:numId w:val="33"/>
         </w:numPr>
       </w:pPr>
-      <w:proofErr w:type="spellStart"/>
       <w:r>
         <w:t>Lập</w:t>
       </w:r>
-      <w:proofErr w:type="spellEnd"/>
       <w:r>
         <w:rPr>
           <w:lang w:val="vi-VN"/>
@@ -4597,14 +4283,12 @@
       <w:r>
         <w:t xml:space="preserve"> </w:t>
       </w:r>
-      <w:proofErr w:type="spellStart"/>
       <w:r>
         <w:rPr>
           <w:b/>
         </w:rPr>
         <w:t>Trịnh</w:t>
       </w:r>
-      <w:proofErr w:type="spellEnd"/>
       <w:r>
         <w:rPr>
           <w:b/>
@@ -4663,41 +4347,13 @@
           <w:rFonts w:cs="Tahoma"/>
         </w:rPr>
       </w:pPr>
-      <w:proofErr w:type="spellStart"/>
       <w:r>
         <w:rPr>
           <w:rFonts w:cs="Tahoma"/>
           <w:color w:val="333333"/>
           <w:shd w:val="clear" w:color="auto" w:fill="FFFFFF"/>
         </w:rPr>
-        <w:t>Điện</w:t>
-      </w:r>
-      <w:proofErr w:type="spellEnd"/>
-      <w:r>
-        <w:rPr>
-          <w:rFonts w:cs="Tahoma"/>
-          <w:color w:val="333333"/>
-          <w:shd w:val="clear" w:color="auto" w:fill="FFFFFF"/>
-        </w:rPr>
-        <w:t xml:space="preserve"> </w:t>
-      </w:r>
-      <w:proofErr w:type="spellStart"/>
-      <w:r>
-        <w:rPr>
-          <w:rFonts w:cs="Tahoma"/>
-          <w:color w:val="333333"/>
-          <w:shd w:val="clear" w:color="auto" w:fill="FFFFFF"/>
-        </w:rPr>
-        <w:t>thoại</w:t>
-      </w:r>
-      <w:proofErr w:type="spellEnd"/>
-      <w:r>
-        <w:rPr>
-          <w:rFonts w:cs="Tahoma"/>
-          <w:color w:val="333333"/>
-          <w:shd w:val="clear" w:color="auto" w:fill="FFFFFF"/>
-        </w:rPr>
-        <w:t>:</w:t>
+        <w:t>Điện thoại:</w:t>
       </w:r>
       <w:r>
         <w:rPr>
@@ -4724,11 +4380,9 @@
           <w:numId w:val="33"/>
         </w:numPr>
       </w:pPr>
-      <w:proofErr w:type="spellStart"/>
       <w:r>
         <w:t>Lập</w:t>
       </w:r>
-      <w:proofErr w:type="spellEnd"/>
       <w:r>
         <w:rPr>
           <w:lang w:val="vi-VN"/>
@@ -4738,14 +4392,12 @@
       <w:r>
         <w:t xml:space="preserve"> </w:t>
       </w:r>
-      <w:proofErr w:type="spellStart"/>
       <w:r>
         <w:rPr>
           <w:b/>
         </w:rPr>
         <w:t>Phạm</w:t>
       </w:r>
-      <w:proofErr w:type="spellEnd"/>
       <w:r>
         <w:rPr>
           <w:b/>
@@ -4785,6 +4437,12 @@
         </w:rPr>
         <w:tab/>
       </w:r>
+      <w:r>
+        <w:rPr>
+          <w:rFonts w:cs="Tahoma"/>
+        </w:rPr>
+        <w:t>tuananh97aowvr@gmail.com</w:t>
+      </w:r>
     </w:p>
     <w:p>
       <w:pPr>
@@ -4797,141 +4455,39 @@
           <w:rFonts w:cs="Tahoma"/>
         </w:rPr>
       </w:pPr>
-      <w:proofErr w:type="spellStart"/>
       <w:r>
         <w:rPr>
           <w:rFonts w:cs="Tahoma"/>
           <w:color w:val="333333"/>
           <w:shd w:val="clear" w:color="auto" w:fill="FFFFFF"/>
         </w:rPr>
-        <w:t>Điện</w:t>
-      </w:r>
-      <w:proofErr w:type="spellEnd"/>
+        <w:t>Điện thoại:</w:t>
+      </w:r>
       <w:r>
         <w:rPr>
           <w:rFonts w:cs="Tahoma"/>
           <w:color w:val="333333"/>
           <w:shd w:val="clear" w:color="auto" w:fill="FFFFFF"/>
         </w:rPr>
-        <w:t xml:space="preserve"> </w:t>
-      </w:r>
-      <w:proofErr w:type="spellStart"/>
+        <w:tab/>
+      </w:r>
       <w:r>
         <w:rPr>
           <w:rFonts w:cs="Tahoma"/>
           <w:color w:val="333333"/>
           <w:shd w:val="clear" w:color="auto" w:fill="FFFFFF"/>
         </w:rPr>
-        <w:t>thoại</w:t>
-      </w:r>
-      <w:proofErr w:type="spellEnd"/>
-      <w:r>
-        <w:rPr>
-          <w:rFonts w:cs="Tahoma"/>
-          <w:color w:val="333333"/>
-          <w:shd w:val="clear" w:color="auto" w:fill="FFFFFF"/>
-        </w:rPr>
-        <w:t>:</w:t>
-      </w:r>
-      <w:r>
-        <w:rPr>
-          <w:rFonts w:cs="Tahoma"/>
-          <w:color w:val="333333"/>
-          <w:shd w:val="clear" w:color="auto" w:fill="FFFFFF"/>
-        </w:rPr>
-        <w:tab/>
+        <w:t>0913990821</w:t>
       </w:r>
     </w:p>
     <w:p>
       <w:pPr>
         <w:pStyle w:val="Heading2"/>
       </w:pPr>
-      <w:proofErr w:type="spellStart"/>
-      <w:r>
-        <w:t>Phân</w:t>
-      </w:r>
-      <w:proofErr w:type="spellEnd"/>
-      <w:r>
-        <w:t xml:space="preserve"> chia </w:t>
-      </w:r>
-      <w:proofErr w:type="spellStart"/>
-      <w:r>
-        <w:t>vai</w:t>
-      </w:r>
-      <w:proofErr w:type="spellEnd"/>
-      <w:r>
-        <w:t xml:space="preserve"> </w:t>
-      </w:r>
-      <w:proofErr w:type="spellStart"/>
-      <w:r>
-        <w:t>trò</w:t>
-      </w:r>
-      <w:proofErr w:type="spellEnd"/>
-      <w:r>
-        <w:t xml:space="preserve"> </w:t>
-      </w:r>
-      <w:proofErr w:type="spellStart"/>
-      <w:r>
-        <w:t>của</w:t>
-      </w:r>
-      <w:proofErr w:type="spellEnd"/>
-      <w:r>
-        <w:t xml:space="preserve"> </w:t>
-      </w:r>
-      <w:proofErr w:type="spellStart"/>
-      <w:r>
-        <w:t>thành</w:t>
-      </w:r>
-      <w:proofErr w:type="spellEnd"/>
-      <w:r>
-        <w:t xml:space="preserve"> </w:t>
-      </w:r>
-      <w:proofErr w:type="spellStart"/>
-      <w:r>
-        <w:t>viên</w:t>
-      </w:r>
-      <w:proofErr w:type="spellEnd"/>
-      <w:r>
-        <w:t xml:space="preserve"> </w:t>
-      </w:r>
-      <w:proofErr w:type="spellStart"/>
-      <w:r>
-        <w:t>dự</w:t>
-      </w:r>
-      <w:proofErr w:type="spellEnd"/>
-      <w:r>
-        <w:t xml:space="preserve"> </w:t>
-      </w:r>
-      <w:proofErr w:type="spellStart"/>
-      <w:r>
-        <w:t>án</w:t>
-      </w:r>
-      <w:proofErr w:type="spellEnd"/>
-      <w:r>
-        <w:t xml:space="preserve"> </w:t>
-      </w:r>
-      <w:proofErr w:type="spellStart"/>
-      <w:r>
-        <w:t>và</w:t>
-      </w:r>
-      <w:proofErr w:type="spellEnd"/>
-      <w:r>
-        <w:t xml:space="preserve"> </w:t>
-      </w:r>
-      <w:proofErr w:type="spellStart"/>
-      <w:r>
-        <w:t>khách</w:t>
-      </w:r>
-      <w:proofErr w:type="spellEnd"/>
-      <w:r>
-        <w:t xml:space="preserve"> </w:t>
-      </w:r>
-      <w:proofErr w:type="spellStart"/>
-      <w:r>
-        <w:t>hàng</w:t>
-      </w:r>
-      <w:bookmarkEnd w:id="4"/>
-      <w:proofErr w:type="spellEnd"/>
+      <w:r>
+        <w:t>Phân chia vai trò của thành viên dự án và khách hàng</w:t>
+      </w:r>
+      <w:bookmarkEnd w:id="5"/>
     </w:p>
     <w:p>
       <w:pPr>
@@ -4941,85 +4497,8 @@
           <w:numId w:val="36"/>
         </w:numPr>
       </w:pPr>
-      <w:proofErr w:type="spellStart"/>
-      <w:r>
-        <w:t>Phân</w:t>
-      </w:r>
-      <w:proofErr w:type="spellEnd"/>
-      <w:r>
-        <w:t xml:space="preserve"> chia </w:t>
-      </w:r>
-      <w:proofErr w:type="spellStart"/>
-      <w:r>
-        <w:t>vai</w:t>
-      </w:r>
-      <w:proofErr w:type="spellEnd"/>
-      <w:r>
-        <w:t xml:space="preserve"> </w:t>
-      </w:r>
-      <w:proofErr w:type="spellStart"/>
-      <w:r>
-        <w:t>trò</w:t>
-      </w:r>
-      <w:proofErr w:type="spellEnd"/>
-      <w:r>
-        <w:t xml:space="preserve"> </w:t>
-      </w:r>
-      <w:proofErr w:type="spellStart"/>
-      <w:r>
-        <w:t>của</w:t>
-      </w:r>
-      <w:proofErr w:type="spellEnd"/>
-      <w:r>
-        <w:t xml:space="preserve"> </w:t>
-      </w:r>
-      <w:proofErr w:type="spellStart"/>
-      <w:r>
-        <w:t>các</w:t>
-      </w:r>
-      <w:proofErr w:type="spellEnd"/>
-      <w:r>
-        <w:t xml:space="preserve"> </w:t>
-      </w:r>
-      <w:proofErr w:type="spellStart"/>
-      <w:r>
-        <w:t>thành</w:t>
-      </w:r>
-      <w:proofErr w:type="spellEnd"/>
-      <w:r>
-        <w:t xml:space="preserve"> </w:t>
-      </w:r>
-      <w:proofErr w:type="spellStart"/>
-      <w:r>
-        <w:t>viên</w:t>
-      </w:r>
-      <w:proofErr w:type="spellEnd"/>
-      <w:r>
-        <w:t xml:space="preserve"> </w:t>
-      </w:r>
-      <w:proofErr w:type="spellStart"/>
-      <w:r>
-        <w:t>trong</w:t>
-      </w:r>
-      <w:proofErr w:type="spellEnd"/>
-      <w:r>
-        <w:t xml:space="preserve"> </w:t>
-      </w:r>
-      <w:proofErr w:type="spellStart"/>
-      <w:r>
-        <w:t>dự</w:t>
-      </w:r>
-      <w:proofErr w:type="spellEnd"/>
-      <w:r>
-        <w:t xml:space="preserve"> </w:t>
-      </w:r>
-      <w:proofErr w:type="spellStart"/>
-      <w:r>
-        <w:t>án</w:t>
-      </w:r>
-      <w:proofErr w:type="spellEnd"/>
-      <w:r>
-        <w:t>:</w:t>
+      <w:r>
+        <w:t>Phân chia vai trò của các thành viên trong dự án:</w:t>
       </w:r>
     </w:p>
     <w:p>
@@ -5030,51 +4509,15 @@
           <w:numId w:val="35"/>
         </w:numPr>
       </w:pPr>
-      <w:proofErr w:type="spellStart"/>
-      <w:r>
-        <w:t>Quản</w:t>
-      </w:r>
-      <w:proofErr w:type="spellEnd"/>
-      <w:r>
-        <w:t xml:space="preserve"> </w:t>
-      </w:r>
-      <w:proofErr w:type="spellStart"/>
-      <w:r>
-        <w:t>lý</w:t>
-      </w:r>
-      <w:proofErr w:type="spellEnd"/>
-      <w:r>
-        <w:t xml:space="preserve"> </w:t>
-      </w:r>
-      <w:proofErr w:type="spellStart"/>
-      <w:r>
-        <w:t>dự</w:t>
-      </w:r>
-      <w:proofErr w:type="spellEnd"/>
-      <w:r>
-        <w:t xml:space="preserve"> </w:t>
-      </w:r>
-      <w:proofErr w:type="spellStart"/>
-      <w:r>
-        <w:t>án</w:t>
-      </w:r>
-      <w:proofErr w:type="spellEnd"/>
-      <w:r>
-        <w:t xml:space="preserve">: </w:t>
-      </w:r>
-      <w:proofErr w:type="spellStart"/>
-      <w:r>
-        <w:t>Nguyễn</w:t>
-      </w:r>
-      <w:proofErr w:type="spellEnd"/>
+      <w:r>
+        <w:t>Quản lý dự án: Nguyễn</w:t>
+      </w:r>
       <w:r>
         <w:rPr>
           <w:lang w:val="vi-VN"/>
         </w:rPr>
         <w:t xml:space="preserve"> Hữu Dũng</w:t>
       </w:r>
-      <w:bookmarkStart w:id="5" w:name="_GoBack"/>
-      <w:bookmarkEnd w:id="5"/>
     </w:p>
     <w:p>
       <w:pPr>
@@ -5084,35 +4527,9 @@
           <w:numId w:val="35"/>
         </w:numPr>
       </w:pPr>
-      <w:proofErr w:type="spellStart"/>
-      <w:r>
-        <w:t>Lập</w:t>
-      </w:r>
-      <w:proofErr w:type="spellEnd"/>
-      <w:r>
-        <w:t xml:space="preserve"> </w:t>
-      </w:r>
-      <w:proofErr w:type="spellStart"/>
-      <w:r>
-        <w:t>trình</w:t>
-      </w:r>
-      <w:proofErr w:type="spellEnd"/>
-      <w:r>
-        <w:t xml:space="preserve"> </w:t>
-      </w:r>
-      <w:proofErr w:type="spellStart"/>
-      <w:r>
-        <w:t>viên</w:t>
-      </w:r>
-      <w:proofErr w:type="spellEnd"/>
-      <w:r>
-        <w:t xml:space="preserve">: </w:t>
-      </w:r>
-      <w:proofErr w:type="spellStart"/>
-      <w:r>
-        <w:t>Đoàn</w:t>
-      </w:r>
-      <w:proofErr w:type="spellEnd"/>
+      <w:r>
+        <w:t>Lập trình viên: Đoàn</w:t>
+      </w:r>
       <w:r>
         <w:rPr>
           <w:lang w:val="vi-VN"/>
@@ -5128,67 +4545,18 @@
           <w:numId w:val="35"/>
         </w:numPr>
       </w:pPr>
-      <w:proofErr w:type="spellStart"/>
-      <w:r>
-        <w:t>Kiểm</w:t>
-      </w:r>
-      <w:proofErr w:type="spellEnd"/>
-      <w:r>
-        <w:t xml:space="preserve"> </w:t>
-      </w:r>
-      <w:proofErr w:type="spellStart"/>
-      <w:r>
-        <w:t>thử</w:t>
-      </w:r>
-      <w:proofErr w:type="spellEnd"/>
-      <w:r>
-        <w:t xml:space="preserve"> </w:t>
-      </w:r>
-      <w:proofErr w:type="spellStart"/>
-      <w:r>
-        <w:t>và</w:t>
-      </w:r>
-      <w:proofErr w:type="spellEnd"/>
-      <w:r>
-        <w:t xml:space="preserve"> </w:t>
-      </w:r>
-      <w:proofErr w:type="spellStart"/>
-      <w:r>
-        <w:t>báo</w:t>
-      </w:r>
-      <w:proofErr w:type="spellEnd"/>
-      <w:r>
-        <w:t xml:space="preserve"> </w:t>
-      </w:r>
-      <w:proofErr w:type="spellStart"/>
-      <w:proofErr w:type="gramStart"/>
-      <w:r>
-        <w:t>cáo</w:t>
-      </w:r>
-      <w:proofErr w:type="spellEnd"/>
-      <w:r>
-        <w:t xml:space="preserve"> :</w:t>
-      </w:r>
-      <w:proofErr w:type="gramEnd"/>
-      <w:r>
-        <w:t xml:space="preserve"> </w:t>
-      </w:r>
-      <w:proofErr w:type="spellStart"/>
-      <w:r>
-        <w:t>Nguyễn</w:t>
-      </w:r>
-      <w:proofErr w:type="spellEnd"/>
+      <w:r>
+        <w:t>Kiểm thử và báo cáo : Nguyễn</w:t>
+      </w:r>
       <w:r>
         <w:rPr>
           <w:lang w:val="vi-VN"/>
         </w:rPr>
         <w:t xml:space="preserve"> Hữu Dũng, </w:t>
       </w:r>
-      <w:proofErr w:type="spellStart"/>
       <w:r>
         <w:t>Đoàn</w:t>
       </w:r>
-      <w:proofErr w:type="spellEnd"/>
       <w:r>
         <w:rPr>
           <w:lang w:val="vi-VN"/>
@@ -5204,51 +4572,9 @@
           <w:numId w:val="35"/>
         </w:numPr>
       </w:pPr>
-      <w:proofErr w:type="spellStart"/>
-      <w:r>
-        <w:t>Khách</w:t>
-      </w:r>
-      <w:proofErr w:type="spellEnd"/>
-      <w:r>
-        <w:t xml:space="preserve"> </w:t>
-      </w:r>
-      <w:proofErr w:type="spellStart"/>
-      <w:r>
-        <w:t>hàng</w:t>
-      </w:r>
-      <w:proofErr w:type="spellEnd"/>
-      <w:r>
-        <w:t xml:space="preserve">: </w:t>
-      </w:r>
-      <w:proofErr w:type="spellStart"/>
-      <w:r>
-        <w:t>ông</w:t>
-      </w:r>
-      <w:proofErr w:type="spellEnd"/>
-      <w:r>
-        <w:t xml:space="preserve"> </w:t>
-      </w:r>
-      <w:proofErr w:type="spellStart"/>
-      <w:r>
-        <w:t>Nguyễn</w:t>
-      </w:r>
-      <w:proofErr w:type="spellEnd"/>
-      <w:r>
-        <w:t xml:space="preserve"> </w:t>
-      </w:r>
-      <w:proofErr w:type="spellStart"/>
-      <w:r>
-        <w:t>Đức</w:t>
-      </w:r>
-      <w:proofErr w:type="spellEnd"/>
-      <w:r>
-        <w:t xml:space="preserve"> </w:t>
-      </w:r>
-      <w:proofErr w:type="spellStart"/>
-      <w:r>
-        <w:t>Tiến</w:t>
-      </w:r>
-      <w:proofErr w:type="spellEnd"/>
+      <w:r>
+        <w:t>Khách hàng: ông Nguyễn Đức Tiến</w:t>
+      </w:r>
     </w:p>
     <w:p/>
     <w:p/>
@@ -5258,69 +4584,22 @@
         <w:pStyle w:val="Heading1"/>
       </w:pPr>
       <w:bookmarkStart w:id="6" w:name="_Toc527975130"/>
-      <w:proofErr w:type="spellStart"/>
-      <w:r>
-        <w:t>Khảo</w:t>
-      </w:r>
-      <w:proofErr w:type="spellEnd"/>
-      <w:r>
-        <w:t xml:space="preserve"> </w:t>
-      </w:r>
-      <w:proofErr w:type="spellStart"/>
-      <w:r>
-        <w:t>sát</w:t>
-      </w:r>
-      <w:proofErr w:type="spellEnd"/>
-      <w:r>
-        <w:t xml:space="preserve"> </w:t>
-      </w:r>
-      <w:proofErr w:type="spellStart"/>
-      <w:r>
-        <w:t>dự</w:t>
-      </w:r>
-      <w:proofErr w:type="spellEnd"/>
-      <w:r>
-        <w:t xml:space="preserve"> </w:t>
-      </w:r>
-      <w:proofErr w:type="spellStart"/>
-      <w:r>
-        <w:t>án</w:t>
+      <w:r>
+        <w:t>Khảo sát dự án</w:t>
       </w:r>
       <w:bookmarkEnd w:id="6"/>
-      <w:proofErr w:type="spellEnd"/>
     </w:p>
     <w:p>
       <w:pPr>
         <w:pStyle w:val="Heading2"/>
       </w:pPr>
       <w:bookmarkStart w:id="7" w:name="_Toc527975131"/>
-      <w:proofErr w:type="spellStart"/>
-      <w:r>
-        <w:t>Yêu</w:t>
-      </w:r>
-      <w:proofErr w:type="spellEnd"/>
-      <w:r>
-        <w:t xml:space="preserve"> </w:t>
-      </w:r>
-      <w:proofErr w:type="spellStart"/>
-      <w:r>
-        <w:t>cầu</w:t>
-      </w:r>
-      <w:proofErr w:type="spellEnd"/>
-      <w:r>
-        <w:t xml:space="preserve"> </w:t>
-      </w:r>
-      <w:proofErr w:type="spellStart"/>
-      <w:r>
-        <w:t>khách</w:t>
-      </w:r>
-      <w:proofErr w:type="spellEnd"/>
-      <w:r>
-        <w:t xml:space="preserve"> </w:t>
+      <w:r>
+        <w:t xml:space="preserve">Yêu cầu khách </w:t>
       </w:r>
       <w:bookmarkEnd w:id="7"/>
       <w:r>
-        <w:t>hang</w:t>
+        <w:t>hàng</w:t>
       </w:r>
     </w:p>
     <w:p>
@@ -5340,6 +4619,12 @@
         </w:rPr>
         <w:t xml:space="preserve">Sử dụng cảm biến siêu âm để đo khoảng </w:t>
       </w:r>
+      <w:r>
+        <w:rPr>
+          <w:lang w:eastAsia="ja-JP"/>
+        </w:rPr>
+        <w:t>cách tới vật phía trước</w:t>
+      </w:r>
     </w:p>
     <w:p>
       <w:pPr>
@@ -5358,6 +4643,12 @@
         </w:rPr>
         <w:t xml:space="preserve">Giữ khoảng cách tới vật thể trước đó để không thay </w:t>
       </w:r>
+      <w:r>
+        <w:rPr>
+          <w:lang w:val="vi-VN" w:eastAsia="ja-JP"/>
+        </w:rPr>
+        <w:t>đổi khoảng cách</w:t>
+      </w:r>
     </w:p>
     <w:p>
       <w:pPr>
@@ -5393,70 +4684,36 @@
     <w:p>
       <w:pPr>
         <w:pStyle w:val="Heading2"/>
+        <w:rPr>
+          <w:lang w:val="vi-VN"/>
+        </w:rPr>
       </w:pPr>
       <w:bookmarkStart w:id="8" w:name="_Toc527975132"/>
-      <w:proofErr w:type="spellStart"/>
-      <w:r>
-        <w:t>Mô</w:t>
-      </w:r>
-      <w:proofErr w:type="spellEnd"/>
-      <w:r>
-        <w:t xml:space="preserve"> </w:t>
-      </w:r>
-      <w:proofErr w:type="spellStart"/>
-      <w:r>
-        <w:t>hình</w:t>
-      </w:r>
-      <w:proofErr w:type="spellEnd"/>
-      <w:r>
-        <w:t xml:space="preserve"> </w:t>
-      </w:r>
-      <w:proofErr w:type="spellStart"/>
-      <w:r>
-        <w:t>hoạt</w:t>
-      </w:r>
-      <w:proofErr w:type="spellEnd"/>
-      <w:r>
-        <w:t xml:space="preserve"> </w:t>
-      </w:r>
-      <w:proofErr w:type="spellStart"/>
-      <w:r>
-        <w:t>động</w:t>
-      </w:r>
-      <w:proofErr w:type="spellEnd"/>
-      <w:r>
-        <w:t xml:space="preserve"> </w:t>
-      </w:r>
-      <w:proofErr w:type="spellStart"/>
-      <w:r>
-        <w:t>hiện</w:t>
-      </w:r>
-      <w:proofErr w:type="spellEnd"/>
-      <w:r>
-        <w:t xml:space="preserve"> </w:t>
-      </w:r>
-      <w:proofErr w:type="spellStart"/>
-      <w:r>
-        <w:t>thời</w:t>
-      </w:r>
-      <w:proofErr w:type="spellEnd"/>
-      <w:r>
-        <w:t xml:space="preserve"> – </w:t>
-      </w:r>
-      <w:proofErr w:type="spellStart"/>
-      <w:r>
-        <w:t>nghiệp</w:t>
-      </w:r>
-      <w:proofErr w:type="spellEnd"/>
-      <w:r>
-        <w:t xml:space="preserve"> </w:t>
-      </w:r>
-      <w:proofErr w:type="spellStart"/>
-      <w:r>
-        <w:t>vụ</w:t>
+      <w:r>
+        <w:rPr>
+          <w:lang w:val="vi-VN"/>
+        </w:rPr>
+        <w:t xml:space="preserve">Mô hình </w:t>
+      </w:r>
+      <w:r>
+        <w:rPr>
+          <w:lang w:val="vi-VN"/>
+        </w:rPr>
+        <w:t>hoạt động</w:t>
+      </w:r>
+      <w:r>
+        <w:rPr>
+          <w:lang w:val="vi-VN"/>
+        </w:rPr>
+        <w:t xml:space="preserve"> hiện thời</w:t>
+      </w:r>
+      <w:r>
+        <w:rPr>
+          <w:lang w:val="vi-VN"/>
+        </w:rPr>
+        <w:t xml:space="preserve"> – nghiệp vụ</w:t>
       </w:r>
       <w:bookmarkEnd w:id="8"/>
-      <w:proofErr w:type="spellEnd"/>
     </w:p>
     <w:p>
       <w:pPr>
@@ -5558,355 +4815,162 @@
     </w:p>
     <w:p>
       <w:pPr>
+        <w:pStyle w:val="ListParagraph"/>
+        <w:numPr>
+          <w:ilvl w:val="0"/>
+          <w:numId w:val="34"/>
+        </w:numPr>
+        <w:rPr>
+          <w:lang w:val="vi-VN"/>
+        </w:rPr>
+      </w:pPr>
+      <w:r>
+        <w:rPr>
+          <w:lang w:val="vi-VN"/>
+        </w:rPr>
+        <w:t xml:space="preserve">Ưu điểm và lợi ích: </w:t>
+      </w:r>
+    </w:p>
+    <w:p>
+      <w:pPr>
+        <w:pStyle w:val="ListParagraph"/>
+        <w:numPr>
+          <w:ilvl w:val="1"/>
+          <w:numId w:val="34"/>
+        </w:numPr>
+        <w:rPr>
+          <w:lang w:val="vi-VN"/>
+        </w:rPr>
+      </w:pPr>
+      <w:r>
+        <w:rPr>
+          <w:lang w:val="vi-VN"/>
+        </w:rPr>
+        <w:t>Đạt được yêu cầu về sản phẩm</w:t>
+      </w:r>
+    </w:p>
+    <w:p>
+      <w:pPr>
+        <w:pStyle w:val="ListParagraph"/>
+        <w:numPr>
+          <w:ilvl w:val="1"/>
+          <w:numId w:val="34"/>
+        </w:numPr>
+        <w:rPr>
+          <w:lang w:val="vi-VN"/>
+        </w:rPr>
+      </w:pPr>
+      <w:r>
+        <w:rPr>
+          <w:lang w:val="vi-VN"/>
+        </w:rPr>
+        <w:t>Trải nghiệm những tính năng mới mà nhóm phát triển cài đặt trên Robot motor Qbot</w:t>
+      </w:r>
+    </w:p>
+    <w:p>
+      <w:pPr>
+        <w:pStyle w:val="ListParagraph"/>
+        <w:numPr>
+          <w:ilvl w:val="0"/>
+          <w:numId w:val="34"/>
+        </w:numPr>
+      </w:pPr>
+      <w:r>
+        <w:t>Nhược điểm:</w:t>
+      </w:r>
+    </w:p>
+    <w:p>
+      <w:pPr>
+        <w:pStyle w:val="ListParagraph"/>
+        <w:numPr>
+          <w:ilvl w:val="1"/>
+          <w:numId w:val="34"/>
+        </w:numPr>
+      </w:pPr>
+      <w:r>
+        <w:t>Một số tính năng chưa được hoàn thiện</w:t>
+      </w:r>
+    </w:p>
+    <w:p>
+      <w:pPr>
         <w:pStyle w:val="Heading1"/>
       </w:pPr>
       <w:bookmarkStart w:id="11" w:name="_Toc527975135"/>
-      <w:proofErr w:type="spellStart"/>
-      <w:r>
-        <w:t>Ước</w:t>
-      </w:r>
-      <w:proofErr w:type="spellEnd"/>
-      <w:r>
-        <w:t xml:space="preserve"> </w:t>
-      </w:r>
-      <w:proofErr w:type="spellStart"/>
-      <w:r>
-        <w:t>lượng</w:t>
+      <w:r>
+        <w:lastRenderedPageBreak/>
+        <w:t>Ước lượng</w:t>
       </w:r>
       <w:bookmarkEnd w:id="11"/>
-      <w:proofErr w:type="spellEnd"/>
     </w:p>
     <w:p>
       <w:pPr>
         <w:pStyle w:val="Heading2"/>
       </w:pPr>
       <w:bookmarkStart w:id="12" w:name="_Toc527975136"/>
-      <w:proofErr w:type="spellStart"/>
-      <w:r>
-        <w:t>Ước</w:t>
-      </w:r>
-      <w:proofErr w:type="spellEnd"/>
-      <w:r>
-        <w:t xml:space="preserve"> </w:t>
-      </w:r>
-      <w:proofErr w:type="spellStart"/>
-      <w:r>
-        <w:t>lượng</w:t>
-      </w:r>
-      <w:proofErr w:type="spellEnd"/>
-      <w:r>
-        <w:t xml:space="preserve"> </w:t>
-      </w:r>
-      <w:proofErr w:type="spellStart"/>
-      <w:r>
-        <w:t>tính</w:t>
-      </w:r>
-      <w:proofErr w:type="spellEnd"/>
-      <w:r>
-        <w:t xml:space="preserve"> </w:t>
-      </w:r>
-      <w:proofErr w:type="spellStart"/>
-      <w:r>
-        <w:t>năng</w:t>
+      <w:r>
+        <w:t>Ước lượng tính năng</w:t>
       </w:r>
       <w:bookmarkEnd w:id="12"/>
-      <w:proofErr w:type="spellEnd"/>
     </w:p>
     <w:p>
       <w:pPr>
         <w:pStyle w:val="Heading2"/>
       </w:pPr>
       <w:bookmarkStart w:id="13" w:name="_Toc527975137"/>
-      <w:proofErr w:type="spellStart"/>
-      <w:r>
-        <w:t>Ước</w:t>
-      </w:r>
-      <w:proofErr w:type="spellEnd"/>
-      <w:r>
-        <w:t xml:space="preserve"> </w:t>
-      </w:r>
-      <w:proofErr w:type="spellStart"/>
-      <w:r>
-        <w:t>lượng</w:t>
-      </w:r>
-      <w:proofErr w:type="spellEnd"/>
-      <w:r>
-        <w:t xml:space="preserve"> </w:t>
-      </w:r>
-      <w:proofErr w:type="spellStart"/>
-      <w:r>
-        <w:t>cách</w:t>
-      </w:r>
-      <w:proofErr w:type="spellEnd"/>
-      <w:r>
-        <w:t xml:space="preserve"> </w:t>
-      </w:r>
-      <w:proofErr w:type="spellStart"/>
-      <w:r>
-        <w:t>tích</w:t>
-      </w:r>
-      <w:proofErr w:type="spellEnd"/>
-      <w:r>
-        <w:t xml:space="preserve"> </w:t>
-      </w:r>
-      <w:proofErr w:type="spellStart"/>
-      <w:r>
-        <w:t>hợp</w:t>
-      </w:r>
-      <w:proofErr w:type="spellEnd"/>
-      <w:r>
-        <w:t xml:space="preserve"> </w:t>
-      </w:r>
-      <w:proofErr w:type="spellStart"/>
-      <w:r>
-        <w:t>hệ</w:t>
-      </w:r>
-      <w:proofErr w:type="spellEnd"/>
-      <w:r>
-        <w:t xml:space="preserve"> </w:t>
-      </w:r>
-      <w:proofErr w:type="spellStart"/>
-      <w:r>
-        <w:t>thống</w:t>
+      <w:r>
+        <w:t>Ước lượng cách tích hợp hệ thống</w:t>
       </w:r>
       <w:bookmarkEnd w:id="13"/>
-      <w:proofErr w:type="spellEnd"/>
     </w:p>
     <w:p>
       <w:pPr>
         <w:pStyle w:val="Heading2"/>
       </w:pPr>
       <w:bookmarkStart w:id="14" w:name="_Toc527975138"/>
-      <w:proofErr w:type="spellStart"/>
-      <w:r>
-        <w:t>Ước</w:t>
-      </w:r>
-      <w:proofErr w:type="spellEnd"/>
-      <w:r>
-        <w:t xml:space="preserve"> </w:t>
-      </w:r>
-      <w:proofErr w:type="spellStart"/>
-      <w:r>
-        <w:t>lượng</w:t>
-      </w:r>
-      <w:proofErr w:type="spellEnd"/>
-      <w:r>
-        <w:t xml:space="preserve"> </w:t>
-      </w:r>
-      <w:proofErr w:type="spellStart"/>
-      <w:r>
-        <w:t>thời</w:t>
-      </w:r>
-      <w:proofErr w:type="spellEnd"/>
-      <w:r>
-        <w:t xml:space="preserve"> </w:t>
-      </w:r>
-      <w:proofErr w:type="spellStart"/>
-      <w:r>
-        <w:t>gian</w:t>
+      <w:r>
+        <w:t>Ước lượng thời gian</w:t>
       </w:r>
       <w:bookmarkEnd w:id="14"/>
-      <w:proofErr w:type="spellEnd"/>
     </w:p>
     <w:p>
       <w:pPr>
         <w:pStyle w:val="Heading2"/>
       </w:pPr>
       <w:bookmarkStart w:id="15" w:name="_Toc527975139"/>
-      <w:proofErr w:type="spellStart"/>
-      <w:r>
-        <w:t>Ước</w:t>
-      </w:r>
-      <w:proofErr w:type="spellEnd"/>
-      <w:r>
-        <w:t xml:space="preserve"> </w:t>
-      </w:r>
-      <w:proofErr w:type="spellStart"/>
-      <w:r>
-        <w:t>lượng</w:t>
-      </w:r>
-      <w:proofErr w:type="spellEnd"/>
-      <w:r>
-        <w:t xml:space="preserve"> </w:t>
-      </w:r>
-      <w:proofErr w:type="spellStart"/>
-      <w:r>
-        <w:t>rủi</w:t>
-      </w:r>
-      <w:proofErr w:type="spellEnd"/>
-      <w:r>
-        <w:t xml:space="preserve"> </w:t>
-      </w:r>
-      <w:proofErr w:type="spellStart"/>
-      <w:r>
-        <w:t>ro</w:t>
+      <w:r>
+        <w:t>Ước lượng rủi ro</w:t>
       </w:r>
       <w:bookmarkEnd w:id="15"/>
-      <w:proofErr w:type="spellEnd"/>
     </w:p>
     <w:p>
       <w:pPr>
         <w:pStyle w:val="Heading2"/>
       </w:pPr>
       <w:bookmarkStart w:id="16" w:name="_Toc527975140"/>
-      <w:proofErr w:type="spellStart"/>
-      <w:r>
-        <w:t>Xác</w:t>
-      </w:r>
-      <w:proofErr w:type="spellEnd"/>
-      <w:r>
-        <w:t xml:space="preserve"> </w:t>
-      </w:r>
-      <w:proofErr w:type="spellStart"/>
-      <w:r>
-        <w:t>định</w:t>
-      </w:r>
-      <w:proofErr w:type="spellEnd"/>
-      <w:r>
-        <w:t xml:space="preserve"> </w:t>
-      </w:r>
-      <w:proofErr w:type="spellStart"/>
-      <w:r>
-        <w:t>các</w:t>
-      </w:r>
-      <w:proofErr w:type="spellEnd"/>
-      <w:r>
-        <w:t xml:space="preserve"> </w:t>
-      </w:r>
-      <w:proofErr w:type="spellStart"/>
-      <w:r>
-        <w:t>hạng</w:t>
-      </w:r>
-      <w:proofErr w:type="spellEnd"/>
-      <w:r>
-        <w:t xml:space="preserve"> </w:t>
-      </w:r>
-      <w:proofErr w:type="spellStart"/>
-      <w:r>
-        <w:t>mục</w:t>
-      </w:r>
-      <w:proofErr w:type="spellEnd"/>
-      <w:r>
-        <w:t xml:space="preserve"> </w:t>
-      </w:r>
-      <w:proofErr w:type="spellStart"/>
-      <w:r>
-        <w:t>kiểm</w:t>
-      </w:r>
-      <w:proofErr w:type="spellEnd"/>
-      <w:r>
-        <w:t xml:space="preserve"> </w:t>
-      </w:r>
-      <w:proofErr w:type="spellStart"/>
-      <w:r>
-        <w:t>thử</w:t>
+      <w:r>
+        <w:t>Xác định các hạng mục kiểm thử</w:t>
       </w:r>
       <w:bookmarkEnd w:id="16"/>
-      <w:proofErr w:type="spellEnd"/>
     </w:p>
     <w:p>
       <w:pPr>
         <w:pStyle w:val="Heading2"/>
       </w:pPr>
       <w:bookmarkStart w:id="17" w:name="_Toc527975141"/>
-      <w:proofErr w:type="spellStart"/>
-      <w:r>
-        <w:t>Ước</w:t>
-      </w:r>
-      <w:proofErr w:type="spellEnd"/>
-      <w:r>
-        <w:t xml:space="preserve"> </w:t>
-      </w:r>
-      <w:proofErr w:type="spellStart"/>
-      <w:r>
-        <w:t>lượng</w:t>
-      </w:r>
-      <w:proofErr w:type="spellEnd"/>
-      <w:r>
-        <w:t xml:space="preserve"> </w:t>
-      </w:r>
-      <w:proofErr w:type="spellStart"/>
-      <w:r>
-        <w:t>cách</w:t>
-      </w:r>
-      <w:proofErr w:type="spellEnd"/>
-      <w:r>
-        <w:t xml:space="preserve"> </w:t>
-      </w:r>
-      <w:proofErr w:type="spellStart"/>
-      <w:r>
-        <w:t>thức</w:t>
-      </w:r>
-      <w:proofErr w:type="spellEnd"/>
-      <w:r>
-        <w:t xml:space="preserve"> </w:t>
-      </w:r>
-      <w:proofErr w:type="spellStart"/>
-      <w:r>
-        <w:t>triển</w:t>
-      </w:r>
-      <w:proofErr w:type="spellEnd"/>
-      <w:r>
-        <w:t xml:space="preserve"> </w:t>
-      </w:r>
-      <w:proofErr w:type="spellStart"/>
-      <w:r>
-        <w:t>khai</w:t>
-      </w:r>
-      <w:proofErr w:type="spellEnd"/>
-      <w:r>
-        <w:t>/</w:t>
-      </w:r>
-      <w:proofErr w:type="spellStart"/>
-      <w:r>
-        <w:t>cài</w:t>
-      </w:r>
-      <w:proofErr w:type="spellEnd"/>
-      <w:r>
-        <w:t xml:space="preserve"> </w:t>
-      </w:r>
-      <w:proofErr w:type="spellStart"/>
-      <w:r>
-        <w:t>đặt</w:t>
+      <w:r>
+        <w:t>Ước lượng cách thức triển khai/cài đặt</w:t>
       </w:r>
       <w:bookmarkEnd w:id="17"/>
-      <w:proofErr w:type="spellEnd"/>
     </w:p>
     <w:p>
       <w:pPr>
         <w:pStyle w:val="Heading1"/>
       </w:pPr>
       <w:bookmarkStart w:id="18" w:name="_Toc527975142"/>
-      <w:proofErr w:type="spellStart"/>
-      <w:r>
-        <w:t>Ước</w:t>
-      </w:r>
-      <w:proofErr w:type="spellEnd"/>
-      <w:r>
-        <w:t xml:space="preserve"> </w:t>
-      </w:r>
-      <w:proofErr w:type="spellStart"/>
-      <w:r>
-        <w:t>lượng</w:t>
-      </w:r>
-      <w:proofErr w:type="spellEnd"/>
-      <w:r>
-        <w:t xml:space="preserve"> </w:t>
-      </w:r>
-      <w:proofErr w:type="spellStart"/>
-      <w:r>
-        <w:t>giá</w:t>
-      </w:r>
-      <w:proofErr w:type="spellEnd"/>
-      <w:r>
-        <w:t xml:space="preserve"> </w:t>
-      </w:r>
-      <w:proofErr w:type="spellStart"/>
-      <w:r>
-        <w:t>thành</w:t>
+      <w:r>
+        <w:t>Ước lượng giá thành</w:t>
       </w:r>
       <w:bookmarkEnd w:id="18"/>
-      <w:proofErr w:type="spellEnd"/>
     </w:p>
     <w:p>
       <w:pPr>
@@ -5918,416 +4982,77 @@
         <w:rPr>
           <w:i/>
         </w:rPr>
-        <w:t xml:space="preserve">Chi </w:t>
-      </w:r>
-      <w:proofErr w:type="spellStart"/>
+        <w:t xml:space="preserve">Chi phí </w:t>
+      </w:r>
       <w:r>
         <w:rPr>
           <w:i/>
         </w:rPr>
-        <w:t>phí</w:t>
-      </w:r>
-      <w:proofErr w:type="spellEnd"/>
-      <w:r>
+        <w:t>phát triển  +  Chi phí kiểm thử</w:t>
+      </w:r>
+    </w:p>
+    <w:p>
+      <w:pPr>
         <w:rPr>
           <w:i/>
         </w:rPr>
-        <w:t xml:space="preserve"> </w:t>
-      </w:r>
-      <w:proofErr w:type="spellStart"/>
+      </w:pPr>
       <w:r>
         <w:rPr>
           <w:i/>
         </w:rPr>
-        <w:t>phát</w:t>
-      </w:r>
-      <w:proofErr w:type="spellEnd"/>
+        <w:t>Chi phí vận hành</w:t>
+      </w:r>
       <w:r>
         <w:rPr>
           <w:i/>
         </w:rPr>
-        <w:t xml:space="preserve"> </w:t>
-      </w:r>
-      <w:proofErr w:type="spellStart"/>
-      <w:proofErr w:type="gramStart"/>
-      <w:r>
+        <w:t>, quản lý, hành chính</w:t>
+      </w:r>
+    </w:p>
+    <w:p>
+      <w:pPr>
         <w:rPr>
           <w:i/>
         </w:rPr>
-        <w:t>triển</w:t>
-      </w:r>
-      <w:proofErr w:type="spellEnd"/>
+      </w:pPr>
       <w:r>
         <w:rPr>
           <w:i/>
         </w:rPr>
-        <w:t xml:space="preserve">  +</w:t>
-      </w:r>
-      <w:proofErr w:type="gramEnd"/>
-      <w:r>
+        <w:t>Chi phí kính doanh, quảng cáo, tiếp thị</w:t>
+      </w:r>
+    </w:p>
+    <w:p>
+      <w:pPr>
+        <w:pStyle w:val="Heading1"/>
+      </w:pPr>
+      <w:bookmarkStart w:id="19" w:name="_Toc527975143"/>
+      <w:r>
+        <w:t>Phân chia các giai đoạn</w:t>
+      </w:r>
+      <w:r>
+        <w:t xml:space="preserve"> chính</w:t>
+      </w:r>
+      <w:bookmarkEnd w:id="19"/>
+    </w:p>
+    <w:p>
+      <w:pPr>
         <w:rPr>
           <w:i/>
         </w:rPr>
-        <w:t xml:space="preserve">  Chi </w:t>
-      </w:r>
-      <w:proofErr w:type="spellStart"/>
+      </w:pPr>
       <w:r>
         <w:rPr>
           <w:i/>
         </w:rPr>
-        <w:t>phí</w:t>
-      </w:r>
-      <w:proofErr w:type="spellEnd"/>
+        <w:t xml:space="preserve">Phân </w:t>
+      </w:r>
       <w:r>
         <w:rPr>
           <w:i/>
         </w:rPr>
-        <w:t xml:space="preserve"> </w:t>
-      </w:r>
-      <w:proofErr w:type="spellStart"/>
-      <w:r>
-        <w:rPr>
-          <w:i/>
-        </w:rPr>
-        <w:t>kiểm</w:t>
-      </w:r>
-      <w:proofErr w:type="spellEnd"/>
-      <w:r>
-        <w:rPr>
-          <w:i/>
-        </w:rPr>
-        <w:t xml:space="preserve"> </w:t>
-      </w:r>
-      <w:proofErr w:type="spellStart"/>
-      <w:r>
-        <w:rPr>
-          <w:i/>
-        </w:rPr>
-        <w:t>thử</w:t>
-      </w:r>
-      <w:proofErr w:type="spellEnd"/>
-    </w:p>
-    <w:p>
-      <w:pPr>
-        <w:rPr>
-          <w:i/>
-        </w:rPr>
-      </w:pPr>
-      <w:r>
-        <w:rPr>
-          <w:i/>
-        </w:rPr>
-        <w:t xml:space="preserve">Chi </w:t>
-      </w:r>
-      <w:proofErr w:type="spellStart"/>
-      <w:r>
-        <w:rPr>
-          <w:i/>
-        </w:rPr>
-        <w:t>phí</w:t>
-      </w:r>
-      <w:proofErr w:type="spellEnd"/>
-      <w:r>
-        <w:rPr>
-          <w:i/>
-        </w:rPr>
-        <w:t xml:space="preserve"> </w:t>
-      </w:r>
-      <w:proofErr w:type="spellStart"/>
-      <w:r>
-        <w:rPr>
-          <w:i/>
-        </w:rPr>
-        <w:t>vận</w:t>
-      </w:r>
-      <w:proofErr w:type="spellEnd"/>
-      <w:r>
-        <w:rPr>
-          <w:i/>
-        </w:rPr>
-        <w:t xml:space="preserve"> </w:t>
-      </w:r>
-      <w:proofErr w:type="spellStart"/>
-      <w:r>
-        <w:rPr>
-          <w:i/>
-        </w:rPr>
-        <w:t>hành</w:t>
-      </w:r>
-      <w:proofErr w:type="spellEnd"/>
-      <w:r>
-        <w:rPr>
-          <w:i/>
-        </w:rPr>
-        <w:t xml:space="preserve">, </w:t>
-      </w:r>
-      <w:proofErr w:type="spellStart"/>
-      <w:r>
-        <w:rPr>
-          <w:i/>
-        </w:rPr>
-        <w:t>quản</w:t>
-      </w:r>
-      <w:proofErr w:type="spellEnd"/>
-      <w:r>
-        <w:rPr>
-          <w:i/>
-        </w:rPr>
-        <w:t xml:space="preserve"> </w:t>
-      </w:r>
-      <w:proofErr w:type="spellStart"/>
-      <w:r>
-        <w:rPr>
-          <w:i/>
-        </w:rPr>
-        <w:t>lý</w:t>
-      </w:r>
-      <w:proofErr w:type="spellEnd"/>
-      <w:r>
-        <w:rPr>
-          <w:i/>
-        </w:rPr>
-        <w:t xml:space="preserve">, </w:t>
-      </w:r>
-      <w:proofErr w:type="spellStart"/>
-      <w:r>
-        <w:rPr>
-          <w:i/>
-        </w:rPr>
-        <w:t>hành</w:t>
-      </w:r>
-      <w:proofErr w:type="spellEnd"/>
-      <w:r>
-        <w:rPr>
-          <w:i/>
-        </w:rPr>
-        <w:t xml:space="preserve"> </w:t>
-      </w:r>
-      <w:proofErr w:type="spellStart"/>
-      <w:r>
-        <w:rPr>
-          <w:i/>
-        </w:rPr>
-        <w:t>chính</w:t>
-      </w:r>
-      <w:proofErr w:type="spellEnd"/>
-    </w:p>
-    <w:p>
-      <w:pPr>
-        <w:rPr>
-          <w:i/>
-        </w:rPr>
-      </w:pPr>
-      <w:r>
-        <w:rPr>
-          <w:i/>
-        </w:rPr>
-        <w:t xml:space="preserve">Chi </w:t>
-      </w:r>
-      <w:proofErr w:type="spellStart"/>
-      <w:r>
-        <w:rPr>
-          <w:i/>
-        </w:rPr>
-        <w:t>phí</w:t>
-      </w:r>
-      <w:proofErr w:type="spellEnd"/>
-      <w:r>
-        <w:rPr>
-          <w:i/>
-        </w:rPr>
-        <w:t xml:space="preserve"> </w:t>
-      </w:r>
-      <w:proofErr w:type="spellStart"/>
-      <w:r>
-        <w:rPr>
-          <w:i/>
-        </w:rPr>
-        <w:t>kính</w:t>
-      </w:r>
-      <w:proofErr w:type="spellEnd"/>
-      <w:r>
-        <w:rPr>
-          <w:i/>
-        </w:rPr>
-        <w:t xml:space="preserve"> </w:t>
-      </w:r>
-      <w:proofErr w:type="spellStart"/>
-      <w:r>
-        <w:rPr>
-          <w:i/>
-        </w:rPr>
-        <w:t>doanh</w:t>
-      </w:r>
-      <w:proofErr w:type="spellEnd"/>
-      <w:r>
-        <w:rPr>
-          <w:i/>
-        </w:rPr>
-        <w:t xml:space="preserve">, </w:t>
-      </w:r>
-      <w:proofErr w:type="spellStart"/>
-      <w:r>
-        <w:rPr>
-          <w:i/>
-        </w:rPr>
-        <w:t>quảng</w:t>
-      </w:r>
-      <w:proofErr w:type="spellEnd"/>
-      <w:r>
-        <w:rPr>
-          <w:i/>
-        </w:rPr>
-        <w:t xml:space="preserve"> </w:t>
-      </w:r>
-      <w:proofErr w:type="spellStart"/>
-      <w:r>
-        <w:rPr>
-          <w:i/>
-        </w:rPr>
-        <w:t>cáo</w:t>
-      </w:r>
-      <w:proofErr w:type="spellEnd"/>
-      <w:r>
-        <w:rPr>
-          <w:i/>
-        </w:rPr>
-        <w:t xml:space="preserve">, </w:t>
-      </w:r>
-      <w:proofErr w:type="spellStart"/>
-      <w:r>
-        <w:rPr>
-          <w:i/>
-        </w:rPr>
-        <w:t>tiếp</w:t>
-      </w:r>
-      <w:proofErr w:type="spellEnd"/>
-      <w:r>
-        <w:rPr>
-          <w:i/>
-        </w:rPr>
-        <w:t xml:space="preserve"> </w:t>
-      </w:r>
-      <w:proofErr w:type="spellStart"/>
-      <w:r>
-        <w:rPr>
-          <w:i/>
-        </w:rPr>
-        <w:t>thị</w:t>
-      </w:r>
-      <w:proofErr w:type="spellEnd"/>
-    </w:p>
-    <w:p>
-      <w:pPr>
-        <w:pStyle w:val="Heading1"/>
-      </w:pPr>
-      <w:bookmarkStart w:id="19" w:name="_Toc527975143"/>
-      <w:proofErr w:type="spellStart"/>
-      <w:r>
-        <w:t>Phân</w:t>
-      </w:r>
-      <w:proofErr w:type="spellEnd"/>
-      <w:r>
-        <w:t xml:space="preserve"> chia </w:t>
-      </w:r>
-      <w:proofErr w:type="spellStart"/>
-      <w:r>
-        <w:t>các</w:t>
-      </w:r>
-      <w:proofErr w:type="spellEnd"/>
-      <w:r>
-        <w:t xml:space="preserve"> </w:t>
-      </w:r>
-      <w:proofErr w:type="spellStart"/>
-      <w:r>
-        <w:t>giai</w:t>
-      </w:r>
-      <w:proofErr w:type="spellEnd"/>
-      <w:r>
-        <w:t xml:space="preserve"> </w:t>
-      </w:r>
-      <w:proofErr w:type="spellStart"/>
-      <w:r>
-        <w:t>đoạn</w:t>
-      </w:r>
-      <w:proofErr w:type="spellEnd"/>
-      <w:r>
-        <w:t xml:space="preserve"> </w:t>
-      </w:r>
-      <w:proofErr w:type="spellStart"/>
-      <w:r>
-        <w:t>chính</w:t>
-      </w:r>
-      <w:bookmarkEnd w:id="19"/>
-      <w:proofErr w:type="spellEnd"/>
-    </w:p>
-    <w:p>
-      <w:pPr>
-        <w:rPr>
-          <w:i/>
-        </w:rPr>
-      </w:pPr>
-      <w:proofErr w:type="spellStart"/>
-      <w:r>
-        <w:rPr>
-          <w:i/>
-        </w:rPr>
-        <w:t>Phân</w:t>
-      </w:r>
-      <w:proofErr w:type="spellEnd"/>
-      <w:r>
-        <w:rPr>
-          <w:i/>
-        </w:rPr>
-        <w:t xml:space="preserve"> </w:t>
-      </w:r>
-      <w:r>
-        <w:rPr>
-          <w:i/>
-        </w:rPr>
-        <w:t xml:space="preserve">chia </w:t>
-      </w:r>
-      <w:proofErr w:type="spellStart"/>
-      <w:r>
-        <w:rPr>
-          <w:i/>
-        </w:rPr>
-        <w:t>để</w:t>
-      </w:r>
-      <w:proofErr w:type="spellEnd"/>
-      <w:r>
-        <w:rPr>
-          <w:i/>
-        </w:rPr>
-        <w:t xml:space="preserve"> </w:t>
-      </w:r>
-      <w:proofErr w:type="spellStart"/>
-      <w:r>
-        <w:rPr>
-          <w:i/>
-        </w:rPr>
-        <w:t>sao</w:t>
-      </w:r>
-      <w:proofErr w:type="spellEnd"/>
-      <w:r>
-        <w:rPr>
-          <w:i/>
-        </w:rPr>
-        <w:t xml:space="preserve"> </w:t>
-      </w:r>
-      <w:proofErr w:type="spellStart"/>
-      <w:r>
-        <w:rPr>
-          <w:i/>
-        </w:rPr>
-        <w:t>cho</w:t>
-      </w:r>
-      <w:proofErr w:type="spellEnd"/>
-      <w:r>
-        <w:rPr>
-          <w:i/>
-        </w:rPr>
-        <w:t>:</w:t>
+        <w:t>chia để sao cho:</w:t>
       </w:r>
     </w:p>
     <w:p>
@@ -6345,135 +5070,20 @@
         <w:rPr>
           <w:i/>
         </w:rPr>
-        <w:lastRenderedPageBreak/>
-        <w:t xml:space="preserve"> </w:t>
-      </w:r>
-      <w:proofErr w:type="spellStart"/>
+        <w:t xml:space="preserve"> phù hợp v</w:t>
+      </w:r>
       <w:r>
         <w:rPr>
           <w:i/>
         </w:rPr>
-        <w:t>phù</w:t>
-      </w:r>
-      <w:proofErr w:type="spellEnd"/>
+        <w:t xml:space="preserve">ề tiến độ hoàn thành </w:t>
+      </w:r>
       <w:r>
         <w:rPr>
           <w:i/>
         </w:rPr>
-        <w:t xml:space="preserve"> </w:t>
-      </w:r>
-      <w:proofErr w:type="spellStart"/>
-      <w:r>
-        <w:rPr>
-          <w:i/>
-        </w:rPr>
-        <w:t>hợp</w:t>
-      </w:r>
-      <w:proofErr w:type="spellEnd"/>
-      <w:r>
-        <w:rPr>
-          <w:i/>
-        </w:rPr>
-        <w:t xml:space="preserve"> </w:t>
-      </w:r>
-      <w:proofErr w:type="spellStart"/>
-      <w:r>
-        <w:rPr>
-          <w:i/>
-        </w:rPr>
-        <w:t>v</w:t>
-      </w:r>
-      <w:r>
-        <w:rPr>
-          <w:i/>
-        </w:rPr>
-        <w:t>ề</w:t>
-      </w:r>
-      <w:proofErr w:type="spellEnd"/>
-      <w:r>
-        <w:rPr>
-          <w:i/>
-        </w:rPr>
-        <w:t xml:space="preserve"> </w:t>
-      </w:r>
-      <w:proofErr w:type="spellStart"/>
-      <w:r>
-        <w:rPr>
-          <w:i/>
-        </w:rPr>
-        <w:t>tiến</w:t>
-      </w:r>
-      <w:proofErr w:type="spellEnd"/>
-      <w:r>
-        <w:rPr>
-          <w:i/>
-        </w:rPr>
-        <w:t xml:space="preserve"> </w:t>
-      </w:r>
-      <w:proofErr w:type="spellStart"/>
-      <w:r>
-        <w:rPr>
-          <w:i/>
-        </w:rPr>
-        <w:t>độ</w:t>
-      </w:r>
-      <w:proofErr w:type="spellEnd"/>
-      <w:r>
-        <w:rPr>
-          <w:i/>
-        </w:rPr>
-        <w:t xml:space="preserve"> </w:t>
-      </w:r>
-      <w:proofErr w:type="spellStart"/>
-      <w:r>
-        <w:rPr>
-          <w:i/>
-        </w:rPr>
-        <w:t>hoàn</w:t>
-      </w:r>
-      <w:proofErr w:type="spellEnd"/>
-      <w:r>
-        <w:rPr>
-          <w:i/>
-        </w:rPr>
-        <w:t xml:space="preserve"> </w:t>
-      </w:r>
-      <w:proofErr w:type="spellStart"/>
-      <w:r>
-        <w:rPr>
-          <w:i/>
-        </w:rPr>
-        <w:t>thành</w:t>
-      </w:r>
-      <w:proofErr w:type="spellEnd"/>
-      <w:r>
-        <w:rPr>
-          <w:i/>
-        </w:rPr>
-        <w:t xml:space="preserve"> </w:t>
-      </w:r>
-      <w:proofErr w:type="spellStart"/>
-      <w:r>
-        <w:rPr>
-          <w:i/>
-        </w:rPr>
-        <w:t>tính</w:t>
-      </w:r>
-      <w:proofErr w:type="spellEnd"/>
-      <w:r>
-        <w:rPr>
-          <w:i/>
-        </w:rPr>
-        <w:t xml:space="preserve"> </w:t>
-      </w:r>
-      <w:proofErr w:type="spellStart"/>
-      <w:r>
-        <w:rPr>
-          <w:i/>
-        </w:rPr>
-        <w:t>năng</w:t>
-      </w:r>
-      <w:proofErr w:type="spellEnd"/>
+        <w:t>tính năng</w:t>
+      </w:r>
     </w:p>
     <w:p>
       <w:pPr>
@@ -6486,854 +5096,193 @@
           <w:i/>
         </w:rPr>
       </w:pPr>
-      <w:proofErr w:type="spellStart"/>
       <w:r>
         <w:rPr>
           <w:i/>
         </w:rPr>
-        <w:t>phù</w:t>
-      </w:r>
-      <w:proofErr w:type="spellEnd"/>
-      <w:r>
-        <w:rPr>
-          <w:i/>
-        </w:rPr>
+        <w:t>phù hợp với thời điểm nghiệm thu và thanh toán theo giai đoạn (tháng, quý..)</w:t>
+      </w:r>
+    </w:p>
+    <w:p>
+      <w:pPr>
+        <w:pStyle w:val="Heading1"/>
+      </w:pPr>
+      <w:bookmarkStart w:id="20" w:name="_Toc527975144"/>
+      <w:r>
+        <w:lastRenderedPageBreak/>
+        <w:t>Phân tích thiết kế</w:t>
+      </w:r>
+      <w:bookmarkEnd w:id="20"/>
+      <w:r>
         <w:t xml:space="preserve"> </w:t>
       </w:r>
-      <w:proofErr w:type="spellStart"/>
-      <w:r>
-        <w:rPr>
-          <w:i/>
-        </w:rPr>
-        <w:t>hợp</w:t>
-      </w:r>
-      <w:proofErr w:type="spellEnd"/>
-      <w:r>
-        <w:rPr>
-          <w:i/>
-        </w:rPr>
-        <w:t xml:space="preserve"> </w:t>
-      </w:r>
-      <w:proofErr w:type="spellStart"/>
-      <w:r>
-        <w:rPr>
-          <w:i/>
-        </w:rPr>
-        <w:t>với</w:t>
-      </w:r>
-      <w:proofErr w:type="spellEnd"/>
-      <w:r>
-        <w:rPr>
-          <w:i/>
-        </w:rPr>
-        <w:t xml:space="preserve"> </w:t>
-      </w:r>
-      <w:proofErr w:type="spellStart"/>
-      <w:r>
-        <w:rPr>
-          <w:i/>
-        </w:rPr>
-        <w:t>thời</w:t>
-      </w:r>
-      <w:proofErr w:type="spellEnd"/>
-      <w:r>
-        <w:rPr>
-          <w:i/>
-        </w:rPr>
-        <w:t xml:space="preserve"> </w:t>
-      </w:r>
-      <w:proofErr w:type="spellStart"/>
-      <w:r>
-        <w:rPr>
-          <w:i/>
-        </w:rPr>
-        <w:t>điểm</w:t>
-      </w:r>
-      <w:proofErr w:type="spellEnd"/>
-      <w:r>
-        <w:rPr>
-          <w:i/>
-        </w:rPr>
-        <w:t xml:space="preserve"> </w:t>
-      </w:r>
-      <w:proofErr w:type="spellStart"/>
-      <w:r>
-        <w:rPr>
-          <w:i/>
-        </w:rPr>
-        <w:t>nghiệm</w:t>
-      </w:r>
-      <w:proofErr w:type="spellEnd"/>
-      <w:r>
-        <w:rPr>
-          <w:i/>
-        </w:rPr>
-        <w:t xml:space="preserve"> </w:t>
-      </w:r>
-      <w:proofErr w:type="spellStart"/>
-      <w:r>
-        <w:rPr>
-          <w:i/>
-        </w:rPr>
-        <w:t>thu</w:t>
-      </w:r>
-      <w:proofErr w:type="spellEnd"/>
-      <w:r>
-        <w:rPr>
-          <w:i/>
-        </w:rPr>
-        <w:t xml:space="preserve"> </w:t>
-      </w:r>
-      <w:proofErr w:type="spellStart"/>
-      <w:r>
-        <w:rPr>
-          <w:i/>
-        </w:rPr>
-        <w:t>và</w:t>
-      </w:r>
-      <w:proofErr w:type="spellEnd"/>
-      <w:r>
-        <w:rPr>
-          <w:i/>
-        </w:rPr>
-        <w:t xml:space="preserve"> </w:t>
-      </w:r>
-      <w:proofErr w:type="spellStart"/>
-      <w:r>
-        <w:rPr>
-          <w:i/>
-        </w:rPr>
-        <w:t>thanh</w:t>
-      </w:r>
-      <w:proofErr w:type="spellEnd"/>
-      <w:r>
-        <w:rPr>
-          <w:i/>
-        </w:rPr>
-        <w:t xml:space="preserve"> </w:t>
-      </w:r>
-      <w:proofErr w:type="spellStart"/>
-      <w:r>
-        <w:rPr>
-          <w:i/>
-        </w:rPr>
-        <w:t>toán</w:t>
-      </w:r>
-      <w:proofErr w:type="spellEnd"/>
-      <w:r>
-        <w:rPr>
-          <w:i/>
-        </w:rPr>
-        <w:t xml:space="preserve"> </w:t>
-      </w:r>
-      <w:proofErr w:type="spellStart"/>
-      <w:r>
-        <w:rPr>
-          <w:i/>
-        </w:rPr>
-        <w:t>theo</w:t>
-      </w:r>
-      <w:proofErr w:type="spellEnd"/>
-      <w:r>
-        <w:rPr>
-          <w:i/>
-        </w:rPr>
-        <w:t xml:space="preserve"> </w:t>
-      </w:r>
-      <w:proofErr w:type="spellStart"/>
-      <w:r>
-        <w:rPr>
-          <w:i/>
-        </w:rPr>
-        <w:t>giai</w:t>
-      </w:r>
-      <w:proofErr w:type="spellEnd"/>
-      <w:r>
-        <w:rPr>
-          <w:i/>
-        </w:rPr>
-        <w:t xml:space="preserve"> </w:t>
-      </w:r>
-      <w:proofErr w:type="spellStart"/>
-      <w:r>
-        <w:rPr>
-          <w:i/>
-        </w:rPr>
-        <w:t>đoạn</w:t>
-      </w:r>
-      <w:proofErr w:type="spellEnd"/>
-      <w:r>
-        <w:rPr>
-          <w:i/>
-        </w:rPr>
-        <w:t xml:space="preserve"> (</w:t>
-      </w:r>
-      <w:proofErr w:type="spellStart"/>
-      <w:r>
-        <w:rPr>
-          <w:i/>
-        </w:rPr>
-        <w:t>tháng</w:t>
-      </w:r>
-      <w:proofErr w:type="spellEnd"/>
-      <w:r>
-        <w:rPr>
-          <w:i/>
-        </w:rPr>
-        <w:t xml:space="preserve">, </w:t>
-      </w:r>
-      <w:proofErr w:type="spellStart"/>
-      <w:proofErr w:type="gramStart"/>
-      <w:r>
-        <w:rPr>
-          <w:i/>
-        </w:rPr>
-        <w:t>quý</w:t>
-      </w:r>
-      <w:proofErr w:type="spellEnd"/>
-      <w:r>
-        <w:rPr>
-          <w:i/>
-        </w:rPr>
-        <w:t>..</w:t>
-      </w:r>
-      <w:proofErr w:type="gramEnd"/>
-      <w:r>
-        <w:rPr>
-          <w:i/>
-        </w:rPr>
-        <w:t>)</w:t>
-      </w:r>
+    </w:p>
+    <w:p>
+      <w:pPr>
+        <w:pStyle w:val="Heading2"/>
+        <w:rPr>
+          <w:lang w:eastAsia="en-US" w:bidi="ar-SA"/>
+        </w:rPr>
+      </w:pPr>
+      <w:bookmarkStart w:id="21" w:name="_Toc527975145"/>
+      <w:r>
+        <w:rPr>
+          <w:lang w:eastAsia="en-US" w:bidi="ar-SA"/>
+        </w:rPr>
+        <w:t>Mô hình tích hợp phần cứng/phần mềm</w:t>
+      </w:r>
+      <w:bookmarkEnd w:id="21"/>
+    </w:p>
+    <w:p>
+      <w:pPr>
+        <w:pStyle w:val="Heading2"/>
+        <w:rPr>
+          <w:lang w:eastAsia="en-US" w:bidi="ar-SA"/>
+        </w:rPr>
+      </w:pPr>
+      <w:bookmarkStart w:id="22" w:name="_Toc527975146"/>
+      <w:r>
+        <w:rPr>
+          <w:lang w:eastAsia="en-US" w:bidi="ar-SA"/>
+        </w:rPr>
+        <w:t>Giao diện</w:t>
+      </w:r>
+      <w:bookmarkEnd w:id="22"/>
+    </w:p>
+    <w:p>
+      <w:pPr>
+        <w:pStyle w:val="Heading2"/>
+        <w:rPr>
+          <w:lang w:eastAsia="en-US" w:bidi="ar-SA"/>
+        </w:rPr>
+      </w:pPr>
+      <w:bookmarkStart w:id="23" w:name="_Toc527975147"/>
+      <w:r>
+        <w:rPr>
+          <w:lang w:eastAsia="en-US" w:bidi="ar-SA"/>
+        </w:rPr>
+        <w:t>Cơ sở dữ liệu</w:t>
+      </w:r>
+      <w:bookmarkEnd w:id="23"/>
+    </w:p>
+    <w:p>
+      <w:pPr>
+        <w:pStyle w:val="Heading2"/>
+        <w:rPr>
+          <w:lang w:eastAsia="en-US" w:bidi="ar-SA"/>
+        </w:rPr>
+      </w:pPr>
+      <w:bookmarkStart w:id="24" w:name="_Toc527975148"/>
+      <w:r>
+        <w:rPr>
+          <w:lang w:eastAsia="en-US" w:bidi="ar-SA"/>
+        </w:rPr>
+        <w:t>Mạng</w:t>
+      </w:r>
+      <w:bookmarkEnd w:id="24"/>
+    </w:p>
+    <w:p>
+      <w:pPr>
+        <w:pStyle w:val="Heading2"/>
+        <w:rPr>
+          <w:lang w:eastAsia="en-US" w:bidi="ar-SA"/>
+        </w:rPr>
+      </w:pPr>
+      <w:bookmarkStart w:id="25" w:name="_Toc527975149"/>
+      <w:r>
+        <w:rPr>
+          <w:lang w:eastAsia="en-US" w:bidi="ar-SA"/>
+        </w:rPr>
+        <w:t>Tương tác người dùng</w:t>
+      </w:r>
+      <w:bookmarkEnd w:id="25"/>
+    </w:p>
+    <w:p>
+      <w:pPr>
+        <w:pStyle w:val="Heading2"/>
+        <w:rPr>
+          <w:lang w:eastAsia="en-US" w:bidi="ar-SA"/>
+        </w:rPr>
+      </w:pPr>
+      <w:bookmarkStart w:id="26" w:name="_Toc527975150"/>
+      <w:r>
+        <w:rPr>
+          <w:lang w:eastAsia="en-US" w:bidi="ar-SA"/>
+        </w:rPr>
+        <w:t>Đặc tả giao diện API (interface)</w:t>
+      </w:r>
+      <w:bookmarkEnd w:id="26"/>
+    </w:p>
+    <w:p>
+      <w:pPr>
+        <w:pStyle w:val="Heading2"/>
+        <w:rPr>
+          <w:lang w:eastAsia="en-US" w:bidi="ar-SA"/>
+        </w:rPr>
+      </w:pPr>
+      <w:bookmarkStart w:id="27" w:name="_Toc527975151"/>
+      <w:r>
+        <w:rPr>
+          <w:lang w:eastAsia="en-US" w:bidi="ar-SA"/>
+        </w:rPr>
+        <w:t>Bảo mật</w:t>
+      </w:r>
+      <w:bookmarkEnd w:id="27"/>
+    </w:p>
+    <w:p>
+      <w:pPr>
+        <w:pStyle w:val="Heading2"/>
+        <w:rPr>
+          <w:lang w:eastAsia="en-US" w:bidi="ar-SA"/>
+        </w:rPr>
+      </w:pPr>
+      <w:bookmarkStart w:id="28" w:name="_Toc527975152"/>
+      <w:r>
+        <w:rPr>
+          <w:lang w:eastAsia="en-US" w:bidi="ar-SA"/>
+        </w:rPr>
+        <w:t>Sao lưu phục hồi</w:t>
+      </w:r>
+      <w:bookmarkEnd w:id="28"/>
+    </w:p>
+    <w:p>
+      <w:pPr>
+        <w:pStyle w:val="Heading2"/>
+        <w:rPr>
+          <w:lang w:eastAsia="en-US" w:bidi="ar-SA"/>
+        </w:rPr>
+      </w:pPr>
+      <w:bookmarkStart w:id="29" w:name="_Toc527975153"/>
+      <w:r>
+        <w:rPr>
+          <w:lang w:eastAsia="en-US" w:bidi="ar-SA"/>
+        </w:rPr>
+        <w:t>Chuyển đổi dữ liệu</w:t>
+      </w:r>
+      <w:bookmarkEnd w:id="29"/>
+    </w:p>
+    <w:p>
+      <w:pPr>
+        <w:rPr>
+          <w:lang w:eastAsia="en-US" w:bidi="ar-SA"/>
+        </w:rPr>
+      </w:pPr>
     </w:p>
     <w:p>
       <w:pPr>
         <w:pStyle w:val="Heading1"/>
-      </w:pPr>
-      <w:bookmarkStart w:id="20" w:name="_Toc527975144"/>
-      <w:proofErr w:type="spellStart"/>
-      <w:r>
-        <w:t>Phân</w:t>
-      </w:r>
-      <w:proofErr w:type="spellEnd"/>
-      <w:r>
-        <w:t xml:space="preserve"> </w:t>
-      </w:r>
-      <w:proofErr w:type="spellStart"/>
-      <w:r>
-        <w:t>tích</w:t>
-      </w:r>
-      <w:proofErr w:type="spellEnd"/>
-      <w:r>
-        <w:t xml:space="preserve"> </w:t>
-      </w:r>
-      <w:proofErr w:type="spellStart"/>
-      <w:r>
-        <w:t>thiết</w:t>
-      </w:r>
-      <w:proofErr w:type="spellEnd"/>
-      <w:r>
-        <w:t xml:space="preserve"> </w:t>
-      </w:r>
-      <w:proofErr w:type="spellStart"/>
-      <w:r>
-        <w:t>kế</w:t>
-      </w:r>
-      <w:bookmarkEnd w:id="20"/>
-      <w:proofErr w:type="spellEnd"/>
-      <w:r>
-        <w:t xml:space="preserve"> </w:t>
-      </w:r>
-    </w:p>
-    <w:p>
-      <w:pPr>
-        <w:pStyle w:val="Heading2"/>
         <w:rPr>
           <w:lang w:eastAsia="en-US" w:bidi="ar-SA"/>
         </w:rPr>
       </w:pPr>
-      <w:bookmarkStart w:id="21" w:name="_Toc527975145"/>
-      <w:proofErr w:type="spellStart"/>
+      <w:bookmarkStart w:id="30" w:name="_Toc527975154"/>
       <w:r>
         <w:rPr>
           <w:lang w:eastAsia="en-US" w:bidi="ar-SA"/>
         </w:rPr>
-        <w:t>Mô</w:t>
-      </w:r>
-      <w:proofErr w:type="spellEnd"/>
-      <w:r>
-        <w:rPr>
-          <w:lang w:eastAsia="en-US" w:bidi="ar-SA"/>
-        </w:rPr>
-        <w:t xml:space="preserve"> </w:t>
-      </w:r>
-      <w:proofErr w:type="spellStart"/>
-      <w:r>
-        <w:rPr>
-          <w:lang w:eastAsia="en-US" w:bidi="ar-SA"/>
-        </w:rPr>
-        <w:t>hình</w:t>
-      </w:r>
-      <w:proofErr w:type="spellEnd"/>
-      <w:r>
-        <w:rPr>
-          <w:lang w:eastAsia="en-US" w:bidi="ar-SA"/>
-        </w:rPr>
-        <w:t xml:space="preserve"> </w:t>
-      </w:r>
-      <w:proofErr w:type="spellStart"/>
-      <w:r>
-        <w:rPr>
-          <w:lang w:eastAsia="en-US" w:bidi="ar-SA"/>
-        </w:rPr>
-        <w:t>tích</w:t>
-      </w:r>
-      <w:proofErr w:type="spellEnd"/>
-      <w:r>
-        <w:rPr>
-          <w:lang w:eastAsia="en-US" w:bidi="ar-SA"/>
-        </w:rPr>
-        <w:t xml:space="preserve"> </w:t>
-      </w:r>
-      <w:proofErr w:type="spellStart"/>
-      <w:r>
-        <w:rPr>
-          <w:lang w:eastAsia="en-US" w:bidi="ar-SA"/>
-        </w:rPr>
-        <w:t>hợp</w:t>
-      </w:r>
-      <w:proofErr w:type="spellEnd"/>
-      <w:r>
-        <w:rPr>
-          <w:lang w:eastAsia="en-US" w:bidi="ar-SA"/>
-        </w:rPr>
-        <w:t xml:space="preserve"> </w:t>
-      </w:r>
-      <w:proofErr w:type="spellStart"/>
-      <w:r>
-        <w:rPr>
-          <w:lang w:eastAsia="en-US" w:bidi="ar-SA"/>
-        </w:rPr>
-        <w:t>phần</w:t>
-      </w:r>
-      <w:proofErr w:type="spellEnd"/>
-      <w:r>
-        <w:rPr>
-          <w:lang w:eastAsia="en-US" w:bidi="ar-SA"/>
-        </w:rPr>
-        <w:t xml:space="preserve"> </w:t>
-      </w:r>
-      <w:proofErr w:type="spellStart"/>
-      <w:r>
-        <w:rPr>
-          <w:lang w:eastAsia="en-US" w:bidi="ar-SA"/>
-        </w:rPr>
-        <w:t>cứng</w:t>
-      </w:r>
-      <w:proofErr w:type="spellEnd"/>
-      <w:r>
-        <w:rPr>
-          <w:lang w:eastAsia="en-US" w:bidi="ar-SA"/>
-        </w:rPr>
-        <w:t>/</w:t>
-      </w:r>
-      <w:proofErr w:type="spellStart"/>
-      <w:r>
-        <w:rPr>
-          <w:lang w:eastAsia="en-US" w:bidi="ar-SA"/>
-        </w:rPr>
-        <w:t>phần</w:t>
-      </w:r>
-      <w:proofErr w:type="spellEnd"/>
-      <w:r>
-        <w:rPr>
-          <w:lang w:eastAsia="en-US" w:bidi="ar-SA"/>
-        </w:rPr>
-        <w:t xml:space="preserve"> </w:t>
-      </w:r>
-      <w:proofErr w:type="spellStart"/>
-      <w:r>
-        <w:rPr>
-          <w:lang w:eastAsia="en-US" w:bidi="ar-SA"/>
-        </w:rPr>
-        <w:t>mềm</w:t>
-      </w:r>
-      <w:bookmarkEnd w:id="21"/>
-      <w:proofErr w:type="spellEnd"/>
-    </w:p>
-    <w:p>
-      <w:pPr>
-        <w:pStyle w:val="Heading2"/>
-        <w:rPr>
-          <w:lang w:eastAsia="en-US" w:bidi="ar-SA"/>
-        </w:rPr>
-      </w:pPr>
-      <w:bookmarkStart w:id="22" w:name="_Toc527975146"/>
-      <w:proofErr w:type="spellStart"/>
-      <w:r>
-        <w:rPr>
-          <w:lang w:eastAsia="en-US" w:bidi="ar-SA"/>
-        </w:rPr>
-        <w:t>Giao</w:t>
-      </w:r>
-      <w:proofErr w:type="spellEnd"/>
-      <w:r>
-        <w:rPr>
-          <w:lang w:eastAsia="en-US" w:bidi="ar-SA"/>
-        </w:rPr>
-        <w:t xml:space="preserve"> </w:t>
-      </w:r>
-      <w:proofErr w:type="spellStart"/>
-      <w:r>
-        <w:rPr>
-          <w:lang w:eastAsia="en-US" w:bidi="ar-SA"/>
-        </w:rPr>
-        <w:t>diện</w:t>
-      </w:r>
-      <w:bookmarkEnd w:id="22"/>
-      <w:proofErr w:type="spellEnd"/>
-    </w:p>
-    <w:p>
-      <w:pPr>
-        <w:pStyle w:val="Heading2"/>
-        <w:rPr>
-          <w:lang w:eastAsia="en-US" w:bidi="ar-SA"/>
-        </w:rPr>
-      </w:pPr>
-      <w:bookmarkStart w:id="23" w:name="_Toc527975147"/>
-      <w:proofErr w:type="spellStart"/>
-      <w:r>
-        <w:rPr>
-          <w:lang w:eastAsia="en-US" w:bidi="ar-SA"/>
-        </w:rPr>
-        <w:t>Cơ</w:t>
-      </w:r>
-      <w:proofErr w:type="spellEnd"/>
-      <w:r>
-        <w:rPr>
-          <w:lang w:eastAsia="en-US" w:bidi="ar-SA"/>
-        </w:rPr>
-        <w:t xml:space="preserve"> </w:t>
-      </w:r>
-      <w:proofErr w:type="spellStart"/>
-      <w:r>
-        <w:rPr>
-          <w:lang w:eastAsia="en-US" w:bidi="ar-SA"/>
-        </w:rPr>
-        <w:t>sở</w:t>
-      </w:r>
-      <w:proofErr w:type="spellEnd"/>
-      <w:r>
-        <w:rPr>
-          <w:lang w:eastAsia="en-US" w:bidi="ar-SA"/>
-        </w:rPr>
-        <w:t xml:space="preserve"> </w:t>
-      </w:r>
-      <w:proofErr w:type="spellStart"/>
-      <w:r>
-        <w:rPr>
-          <w:lang w:eastAsia="en-US" w:bidi="ar-SA"/>
-        </w:rPr>
-        <w:t>dữ</w:t>
-      </w:r>
-      <w:proofErr w:type="spellEnd"/>
-      <w:r>
-        <w:rPr>
-          <w:lang w:eastAsia="en-US" w:bidi="ar-SA"/>
-        </w:rPr>
-        <w:t xml:space="preserve"> </w:t>
-      </w:r>
-      <w:proofErr w:type="spellStart"/>
-      <w:r>
-        <w:rPr>
-          <w:lang w:eastAsia="en-US" w:bidi="ar-SA"/>
-        </w:rPr>
-        <w:t>liệu</w:t>
-      </w:r>
-      <w:bookmarkEnd w:id="23"/>
-      <w:proofErr w:type="spellEnd"/>
-    </w:p>
-    <w:p>
-      <w:pPr>
-        <w:pStyle w:val="Heading2"/>
-        <w:rPr>
-          <w:lang w:eastAsia="en-US" w:bidi="ar-SA"/>
-        </w:rPr>
-      </w:pPr>
-      <w:bookmarkStart w:id="24" w:name="_Toc527975148"/>
-      <w:proofErr w:type="spellStart"/>
-      <w:r>
-        <w:rPr>
-          <w:lang w:eastAsia="en-US" w:bidi="ar-SA"/>
-        </w:rPr>
-        <w:t>Mạng</w:t>
-      </w:r>
-      <w:bookmarkEnd w:id="24"/>
-      <w:proofErr w:type="spellEnd"/>
-    </w:p>
-    <w:p>
-      <w:pPr>
-        <w:pStyle w:val="Heading2"/>
-        <w:rPr>
-          <w:lang w:eastAsia="en-US" w:bidi="ar-SA"/>
-        </w:rPr>
-      </w:pPr>
-      <w:bookmarkStart w:id="25" w:name="_Toc527975149"/>
-      <w:proofErr w:type="spellStart"/>
-      <w:r>
-        <w:rPr>
-          <w:lang w:eastAsia="en-US" w:bidi="ar-SA"/>
-        </w:rPr>
-        <w:t>Tương</w:t>
-      </w:r>
-      <w:proofErr w:type="spellEnd"/>
-      <w:r>
-        <w:rPr>
-          <w:lang w:eastAsia="en-US" w:bidi="ar-SA"/>
-        </w:rPr>
-        <w:t xml:space="preserve"> </w:t>
-      </w:r>
-      <w:proofErr w:type="spellStart"/>
-      <w:r>
-        <w:rPr>
-          <w:lang w:eastAsia="en-US" w:bidi="ar-SA"/>
-        </w:rPr>
-        <w:t>tác</w:t>
-      </w:r>
-      <w:proofErr w:type="spellEnd"/>
-      <w:r>
-        <w:rPr>
-          <w:lang w:eastAsia="en-US" w:bidi="ar-SA"/>
-        </w:rPr>
-        <w:t xml:space="preserve"> </w:t>
-      </w:r>
-      <w:proofErr w:type="spellStart"/>
-      <w:r>
-        <w:rPr>
-          <w:lang w:eastAsia="en-US" w:bidi="ar-SA"/>
-        </w:rPr>
-        <w:t>người</w:t>
-      </w:r>
-      <w:proofErr w:type="spellEnd"/>
-      <w:r>
-        <w:rPr>
-          <w:lang w:eastAsia="en-US" w:bidi="ar-SA"/>
-        </w:rPr>
-        <w:t xml:space="preserve"> </w:t>
-      </w:r>
-      <w:proofErr w:type="spellStart"/>
-      <w:r>
-        <w:rPr>
-          <w:lang w:eastAsia="en-US" w:bidi="ar-SA"/>
-        </w:rPr>
-        <w:t>dùng</w:t>
-      </w:r>
-      <w:bookmarkEnd w:id="25"/>
-      <w:proofErr w:type="spellEnd"/>
-    </w:p>
-    <w:p>
-      <w:pPr>
-        <w:pStyle w:val="Heading2"/>
-        <w:rPr>
-          <w:lang w:eastAsia="en-US" w:bidi="ar-SA"/>
-        </w:rPr>
-      </w:pPr>
-      <w:bookmarkStart w:id="26" w:name="_Toc527975150"/>
-      <w:proofErr w:type="spellStart"/>
-      <w:r>
-        <w:rPr>
-          <w:lang w:eastAsia="en-US" w:bidi="ar-SA"/>
-        </w:rPr>
-        <w:t>Đặc</w:t>
-      </w:r>
-      <w:proofErr w:type="spellEnd"/>
-      <w:r>
-        <w:rPr>
-          <w:lang w:eastAsia="en-US" w:bidi="ar-SA"/>
-        </w:rPr>
-        <w:t xml:space="preserve"> </w:t>
-      </w:r>
-      <w:proofErr w:type="spellStart"/>
-      <w:r>
-        <w:rPr>
-          <w:lang w:eastAsia="en-US" w:bidi="ar-SA"/>
-        </w:rPr>
-        <w:t>tả</w:t>
-      </w:r>
-      <w:proofErr w:type="spellEnd"/>
-      <w:r>
-        <w:rPr>
-          <w:lang w:eastAsia="en-US" w:bidi="ar-SA"/>
-        </w:rPr>
-        <w:t xml:space="preserve"> </w:t>
-      </w:r>
-      <w:proofErr w:type="spellStart"/>
-      <w:r>
-        <w:rPr>
-          <w:lang w:eastAsia="en-US" w:bidi="ar-SA"/>
-        </w:rPr>
-        <w:t>giao</w:t>
-      </w:r>
-      <w:proofErr w:type="spellEnd"/>
-      <w:r>
-        <w:rPr>
-          <w:lang w:eastAsia="en-US" w:bidi="ar-SA"/>
-        </w:rPr>
-        <w:t xml:space="preserve"> </w:t>
-      </w:r>
-      <w:proofErr w:type="spellStart"/>
-      <w:r>
-        <w:rPr>
-          <w:lang w:eastAsia="en-US" w:bidi="ar-SA"/>
-        </w:rPr>
-        <w:t>diện</w:t>
-      </w:r>
-      <w:proofErr w:type="spellEnd"/>
-      <w:r>
-        <w:rPr>
-          <w:lang w:eastAsia="en-US" w:bidi="ar-SA"/>
-        </w:rPr>
-        <w:t xml:space="preserve"> API (interface)</w:t>
-      </w:r>
-      <w:bookmarkEnd w:id="26"/>
-    </w:p>
-    <w:p>
-      <w:pPr>
-        <w:pStyle w:val="Heading2"/>
-        <w:rPr>
-          <w:lang w:eastAsia="en-US" w:bidi="ar-SA"/>
-        </w:rPr>
-      </w:pPr>
-      <w:bookmarkStart w:id="27" w:name="_Toc527975151"/>
-      <w:proofErr w:type="spellStart"/>
-      <w:r>
-        <w:rPr>
-          <w:lang w:eastAsia="en-US" w:bidi="ar-SA"/>
-        </w:rPr>
-        <w:t>Bảo</w:t>
-      </w:r>
-      <w:proofErr w:type="spellEnd"/>
-      <w:r>
-        <w:rPr>
-          <w:lang w:eastAsia="en-US" w:bidi="ar-SA"/>
-        </w:rPr>
-        <w:t xml:space="preserve"> </w:t>
-      </w:r>
-      <w:proofErr w:type="spellStart"/>
-      <w:r>
-        <w:rPr>
-          <w:lang w:eastAsia="en-US" w:bidi="ar-SA"/>
-        </w:rPr>
-        <w:t>mật</w:t>
-      </w:r>
-      <w:bookmarkEnd w:id="27"/>
-      <w:proofErr w:type="spellEnd"/>
-    </w:p>
-    <w:p>
-      <w:pPr>
-        <w:pStyle w:val="Heading2"/>
-        <w:rPr>
-          <w:lang w:eastAsia="en-US" w:bidi="ar-SA"/>
-        </w:rPr>
-      </w:pPr>
-      <w:bookmarkStart w:id="28" w:name="_Toc527975152"/>
-      <w:r>
-        <w:rPr>
-          <w:lang w:eastAsia="en-US" w:bidi="ar-SA"/>
-        </w:rPr>
-        <w:t xml:space="preserve">Sao </w:t>
-      </w:r>
-      <w:proofErr w:type="spellStart"/>
-      <w:r>
-        <w:rPr>
-          <w:lang w:eastAsia="en-US" w:bidi="ar-SA"/>
-        </w:rPr>
-        <w:t>lưu</w:t>
-      </w:r>
-      <w:proofErr w:type="spellEnd"/>
-      <w:r>
-        <w:rPr>
-          <w:lang w:eastAsia="en-US" w:bidi="ar-SA"/>
-        </w:rPr>
-        <w:t xml:space="preserve"> </w:t>
-      </w:r>
-      <w:proofErr w:type="spellStart"/>
-      <w:r>
-        <w:rPr>
-          <w:lang w:eastAsia="en-US" w:bidi="ar-SA"/>
-        </w:rPr>
-        <w:t>phục</w:t>
-      </w:r>
-      <w:proofErr w:type="spellEnd"/>
-      <w:r>
-        <w:rPr>
-          <w:lang w:eastAsia="en-US" w:bidi="ar-SA"/>
-        </w:rPr>
-        <w:t xml:space="preserve"> </w:t>
-      </w:r>
-      <w:proofErr w:type="spellStart"/>
-      <w:r>
-        <w:rPr>
-          <w:lang w:eastAsia="en-US" w:bidi="ar-SA"/>
-        </w:rPr>
-        <w:t>hồi</w:t>
-      </w:r>
-      <w:bookmarkEnd w:id="28"/>
-      <w:proofErr w:type="spellEnd"/>
-    </w:p>
-    <w:p>
-      <w:pPr>
-        <w:pStyle w:val="Heading2"/>
-        <w:rPr>
-          <w:lang w:eastAsia="en-US" w:bidi="ar-SA"/>
-        </w:rPr>
-      </w:pPr>
-      <w:bookmarkStart w:id="29" w:name="_Toc527975153"/>
-      <w:proofErr w:type="spellStart"/>
-      <w:r>
-        <w:rPr>
-          <w:lang w:eastAsia="en-US" w:bidi="ar-SA"/>
-        </w:rPr>
-        <w:t>Chuyển</w:t>
-      </w:r>
-      <w:proofErr w:type="spellEnd"/>
-      <w:r>
-        <w:rPr>
-          <w:lang w:eastAsia="en-US" w:bidi="ar-SA"/>
-        </w:rPr>
-        <w:t xml:space="preserve"> </w:t>
-      </w:r>
-      <w:proofErr w:type="spellStart"/>
-      <w:r>
-        <w:rPr>
-          <w:lang w:eastAsia="en-US" w:bidi="ar-SA"/>
-        </w:rPr>
-        <w:t>đổi</w:t>
-      </w:r>
-      <w:proofErr w:type="spellEnd"/>
-      <w:r>
-        <w:rPr>
-          <w:lang w:eastAsia="en-US" w:bidi="ar-SA"/>
-        </w:rPr>
-        <w:t xml:space="preserve"> </w:t>
-      </w:r>
-      <w:proofErr w:type="spellStart"/>
-      <w:r>
-        <w:rPr>
-          <w:lang w:eastAsia="en-US" w:bidi="ar-SA"/>
-        </w:rPr>
-        <w:t>dữ</w:t>
-      </w:r>
-      <w:proofErr w:type="spellEnd"/>
-      <w:r>
-        <w:rPr>
-          <w:lang w:eastAsia="en-US" w:bidi="ar-SA"/>
-        </w:rPr>
-        <w:t xml:space="preserve"> </w:t>
-      </w:r>
-      <w:proofErr w:type="spellStart"/>
-      <w:r>
-        <w:rPr>
-          <w:lang w:eastAsia="en-US" w:bidi="ar-SA"/>
-        </w:rPr>
-        <w:t>liệu</w:t>
-      </w:r>
-      <w:bookmarkEnd w:id="29"/>
-      <w:proofErr w:type="spellEnd"/>
-    </w:p>
-    <w:p>
-      <w:pPr>
-        <w:rPr>
-          <w:lang w:eastAsia="en-US" w:bidi="ar-SA"/>
-        </w:rPr>
-      </w:pPr>
-    </w:p>
-    <w:p>
-      <w:pPr>
-        <w:pStyle w:val="Heading1"/>
-        <w:rPr>
-          <w:lang w:eastAsia="en-US" w:bidi="ar-SA"/>
-        </w:rPr>
-      </w:pPr>
-      <w:bookmarkStart w:id="30" w:name="_Toc527975154"/>
-      <w:proofErr w:type="spellStart"/>
-      <w:r>
-        <w:rPr>
-          <w:lang w:eastAsia="en-US" w:bidi="ar-SA"/>
-        </w:rPr>
-        <w:t>Danh</w:t>
-      </w:r>
-      <w:proofErr w:type="spellEnd"/>
-      <w:r>
-        <w:rPr>
-          <w:lang w:eastAsia="en-US" w:bidi="ar-SA"/>
-        </w:rPr>
-        <w:t xml:space="preserve"> </w:t>
-      </w:r>
-      <w:proofErr w:type="spellStart"/>
-      <w:r>
-        <w:rPr>
-          <w:lang w:eastAsia="en-US" w:bidi="ar-SA"/>
-        </w:rPr>
-        <w:t>mục</w:t>
-      </w:r>
-      <w:proofErr w:type="spellEnd"/>
-      <w:r>
-        <w:rPr>
-          <w:lang w:eastAsia="en-US" w:bidi="ar-SA"/>
-        </w:rPr>
-        <w:t xml:space="preserve"> </w:t>
-      </w:r>
-      <w:proofErr w:type="spellStart"/>
-      <w:r>
-        <w:rPr>
-          <w:lang w:eastAsia="en-US" w:bidi="ar-SA"/>
-        </w:rPr>
-        <w:t>tài</w:t>
-      </w:r>
-      <w:proofErr w:type="spellEnd"/>
-      <w:r>
-        <w:rPr>
-          <w:lang w:eastAsia="en-US" w:bidi="ar-SA"/>
-        </w:rPr>
-        <w:t xml:space="preserve"> </w:t>
-      </w:r>
-      <w:proofErr w:type="spellStart"/>
-      <w:r>
-        <w:rPr>
-          <w:lang w:eastAsia="en-US" w:bidi="ar-SA"/>
-        </w:rPr>
-        <w:t>liệu</w:t>
-      </w:r>
-      <w:proofErr w:type="spellEnd"/>
-      <w:r>
-        <w:rPr>
-          <w:lang w:eastAsia="en-US" w:bidi="ar-SA"/>
-        </w:rPr>
-        <w:t xml:space="preserve"> </w:t>
-      </w:r>
-      <w:proofErr w:type="spellStart"/>
-      <w:r>
-        <w:rPr>
-          <w:lang w:eastAsia="en-US" w:bidi="ar-SA"/>
-        </w:rPr>
-        <w:t>liên</w:t>
-      </w:r>
-      <w:proofErr w:type="spellEnd"/>
-      <w:r>
-        <w:rPr>
-          <w:lang w:eastAsia="en-US" w:bidi="ar-SA"/>
-        </w:rPr>
-        <w:t xml:space="preserve"> </w:t>
-      </w:r>
-      <w:proofErr w:type="spellStart"/>
-      <w:r>
-        <w:rPr>
-          <w:lang w:eastAsia="en-US" w:bidi="ar-SA"/>
-        </w:rPr>
-        <w:t>quan</w:t>
+        <w:t>Danh mục tài liệu liên quan</w:t>
       </w:r>
       <w:bookmarkEnd w:id="30"/>
-      <w:proofErr w:type="spellEnd"/>
     </w:p>
     <w:p>
       <w:pPr>
@@ -7380,7 +5329,7 @@
 </file>
 
 <file path=word/endnotes.xml><?xml version="1.0" encoding="utf-8"?>
-<w:endnotes xmlns:wpc="http://schemas.microsoft.com/office/word/2010/wordprocessingCanvas" xmlns:cx="http://schemas.microsoft.com/office/drawing/2014/chartex" xmlns:cx1="http://schemas.microsoft.com/office/drawing/2015/9/8/chartex" xmlns:cx2="http://schemas.microsoft.com/office/drawing/2015/10/21/chartex" xmlns:cx3="http://schemas.microsoft.com/office/drawing/2016/5/9/chartex" xmlns:cx4="http://schemas.microsoft.com/office/drawing/2016/5/10/chartex" xmlns:cx5="http://schemas.microsoft.com/office/drawing/2016/5/11/chartex" xmlns:cx6="http://schemas.microsoft.com/office/drawing/2016/5/12/chartex" xmlns:cx7="http://schemas.microsoft.com/office/drawing/2016/5/13/chartex" xmlns:cx8="http://schemas.microsoft.com/office/drawing/2016/5/14/chartex" xmlns:mc="http://schemas.openxmlformats.org/markup-compatibility/2006" xmlns:aink="http://schemas.microsoft.com/office/drawing/2016/ink" xmlns:am3d="http://schemas.microsoft.com/office/drawing/2017/model3d" xmlns:o="urn:schemas-microsoft-com:office:office" xmlns:r="http://schemas.openxmlformats.org/officeDocument/2006/relationships" xmlns:m="http://schemas.openxmlformats.org/officeDocument/2006/math" xmlns:v="urn:schemas-microsoft-com:vml" xmlns:wp14="http://schemas.microsoft.com/office/word/2010/wordprocessingDrawing" xmlns:wp="http://schemas.openxmlformats.org/drawingml/2006/wordprocessingDrawing" xmlns:w10="urn:schemas-microsoft-com:office:word" xmlns:w="http://schemas.openxmlformats.org/wordprocessingml/2006/main" xmlns:w14="http://schemas.microsoft.com/office/word/2010/wordml" xmlns:w15="http://schemas.microsoft.com/office/word/2012/wordml" xmlns:w16cid="http://schemas.microsoft.com/office/word/2016/wordml/cid" xmlns:w16se="http://schemas.microsoft.com/office/word/2015/wordml/symex" xmlns:wpg="http://schemas.microsoft.com/office/word/2010/wordprocessingGroup" xmlns:wpi="http://schemas.microsoft.com/office/word/2010/wordprocessingInk" xmlns:wne="http://schemas.microsoft.com/office/word/2006/wordml" xmlns:wps="http://schemas.microsoft.com/office/word/2010/wordprocessingShape" mc:Ignorable="w14 w15 w16se w16cid wp14">
+<w:endnotes xmlns:wpc="http://schemas.microsoft.com/office/word/2010/wordprocessingCanvas" xmlns:cx="http://schemas.microsoft.com/office/drawing/2014/chartex" xmlns:mc="http://schemas.openxmlformats.org/markup-compatibility/2006" xmlns:o="urn:schemas-microsoft-com:office:office" xmlns:r="http://schemas.openxmlformats.org/officeDocument/2006/relationships" xmlns:m="http://schemas.openxmlformats.org/officeDocument/2006/math" xmlns:v="urn:schemas-microsoft-com:vml" xmlns:wp14="http://schemas.microsoft.com/office/word/2010/wordprocessingDrawing" xmlns:wp="http://schemas.openxmlformats.org/drawingml/2006/wordprocessingDrawing" xmlns:w10="urn:schemas-microsoft-com:office:word" xmlns:w="http://schemas.openxmlformats.org/wordprocessingml/2006/main" xmlns:w14="http://schemas.microsoft.com/office/word/2010/wordml" xmlns:w15="http://schemas.microsoft.com/office/word/2012/wordml" xmlns:w16se="http://schemas.microsoft.com/office/word/2015/wordml/symex" xmlns:wpg="http://schemas.microsoft.com/office/word/2010/wordprocessingGroup" xmlns:wpi="http://schemas.microsoft.com/office/word/2010/wordprocessingInk" xmlns:wne="http://schemas.microsoft.com/office/word/2006/wordml" xmlns:wps="http://schemas.microsoft.com/office/word/2010/wordprocessingShape" mc:Ignorable="w14 w15 w16se wp14">
   <w:endnote w:type="separator" w:id="-1">
     <w:p>
       <w:r>
@@ -7401,7 +5350,7 @@
 </file>
 
 <file path=word/footer1.xml><?xml version="1.0" encoding="utf-8"?>
-<w:ftr xmlns:wpc="http://schemas.microsoft.com/office/word/2010/wordprocessingCanvas" xmlns:cx="http://schemas.microsoft.com/office/drawing/2014/chartex" xmlns:cx1="http://schemas.microsoft.com/office/drawing/2015/9/8/chartex" xmlns:cx2="http://schemas.microsoft.com/office/drawing/2015/10/21/chartex" xmlns:cx3="http://schemas.microsoft.com/office/drawing/2016/5/9/chartex" xmlns:cx4="http://schemas.microsoft.com/office/drawing/2016/5/10/chartex" xmlns:cx5="http://schemas.microsoft.com/office/drawing/2016/5/11/chartex" xmlns:cx6="http://schemas.microsoft.com/office/drawing/2016/5/12/chartex" xmlns:cx7="http://schemas.microsoft.com/office/drawing/2016/5/13/chartex" xmlns:cx8="http://schemas.microsoft.com/office/drawing/2016/5/14/chartex" xmlns:mc="http://schemas.openxmlformats.org/markup-compatibility/2006" xmlns:aink="http://schemas.microsoft.com/office/drawing/2016/ink" xmlns:am3d="http://schemas.microsoft.com/office/drawing/2017/model3d" xmlns:o="urn:schemas-microsoft-com:office:office" xmlns:r="http://schemas.openxmlformats.org/officeDocument/2006/relationships" xmlns:m="http://schemas.openxmlformats.org/officeDocument/2006/math" xmlns:v="urn:schemas-microsoft-com:vml" xmlns:wp14="http://schemas.microsoft.com/office/word/2010/wordprocessingDrawing" xmlns:wp="http://schemas.openxmlformats.org/drawingml/2006/wordprocessingDrawing" xmlns:w10="urn:schemas-microsoft-com:office:word" xmlns:w="http://schemas.openxmlformats.org/wordprocessingml/2006/main" xmlns:w14="http://schemas.microsoft.com/office/word/2010/wordml" xmlns:w15="http://schemas.microsoft.com/office/word/2012/wordml" xmlns:w16cid="http://schemas.microsoft.com/office/word/2016/wordml/cid" xmlns:w16se="http://schemas.microsoft.com/office/word/2015/wordml/symex" xmlns:wpg="http://schemas.microsoft.com/office/word/2010/wordprocessingGroup" xmlns:wpi="http://schemas.microsoft.com/office/word/2010/wordprocessingInk" xmlns:wne="http://schemas.microsoft.com/office/word/2006/wordml" xmlns:wps="http://schemas.microsoft.com/office/word/2010/wordprocessingShape" mc:Ignorable="w14 w15 w16se w16cid wp14">
+<w:ftr xmlns:wpc="http://schemas.microsoft.com/office/word/2010/wordprocessingCanvas" xmlns:cx="http://schemas.microsoft.com/office/drawing/2014/chartex" xmlns:mc="http://schemas.openxmlformats.org/markup-compatibility/2006" xmlns:o="urn:schemas-microsoft-com:office:office" xmlns:r="http://schemas.openxmlformats.org/officeDocument/2006/relationships" xmlns:m="http://schemas.openxmlformats.org/officeDocument/2006/math" xmlns:v="urn:schemas-microsoft-com:vml" xmlns:wp14="http://schemas.microsoft.com/office/word/2010/wordprocessingDrawing" xmlns:wp="http://schemas.openxmlformats.org/drawingml/2006/wordprocessingDrawing" xmlns:w10="urn:schemas-microsoft-com:office:word" xmlns:w="http://schemas.openxmlformats.org/wordprocessingml/2006/main" xmlns:w14="http://schemas.microsoft.com/office/word/2010/wordml" xmlns:w15="http://schemas.microsoft.com/office/word/2012/wordml" xmlns:w16se="http://schemas.microsoft.com/office/word/2015/wordml/symex" xmlns:wpg="http://schemas.microsoft.com/office/word/2010/wordprocessingGroup" xmlns:wpi="http://schemas.microsoft.com/office/word/2010/wordprocessingInk" xmlns:wne="http://schemas.microsoft.com/office/word/2006/wordml" xmlns:wps="http://schemas.microsoft.com/office/word/2010/wordprocessingShape" mc:Ignorable="w14 w15 w16se wp14">
   <w:p>
     <w:pPr>
       <w:pStyle w:val="Footer"/>
@@ -7411,7 +5360,7 @@
 </file>
 
 <file path=word/footer2.xml><?xml version="1.0" encoding="utf-8"?>
-<w:ftr xmlns:wpc="http://schemas.microsoft.com/office/word/2010/wordprocessingCanvas" xmlns:cx="http://schemas.microsoft.com/office/drawing/2014/chartex" xmlns:cx1="http://schemas.microsoft.com/office/drawing/2015/9/8/chartex" xmlns:cx2="http://schemas.microsoft.com/office/drawing/2015/10/21/chartex" xmlns:cx3="http://schemas.microsoft.com/office/drawing/2016/5/9/chartex" xmlns:cx4="http://schemas.microsoft.com/office/drawing/2016/5/10/chartex" xmlns:cx5="http://schemas.microsoft.com/office/drawing/2016/5/11/chartex" xmlns:cx6="http://schemas.microsoft.com/office/drawing/2016/5/12/chartex" xmlns:cx7="http://schemas.microsoft.com/office/drawing/2016/5/13/chartex" xmlns:cx8="http://schemas.microsoft.com/office/drawing/2016/5/14/chartex" xmlns:mc="http://schemas.openxmlformats.org/markup-compatibility/2006" xmlns:aink="http://schemas.microsoft.com/office/drawing/2016/ink" xmlns:am3d="http://schemas.microsoft.com/office/drawing/2017/model3d" xmlns:o="urn:schemas-microsoft-com:office:office" xmlns:r="http://schemas.openxmlformats.org/officeDocument/2006/relationships" xmlns:m="http://schemas.openxmlformats.org/officeDocument/2006/math" xmlns:v="urn:schemas-microsoft-com:vml" xmlns:wp14="http://schemas.microsoft.com/office/word/2010/wordprocessingDrawing" xmlns:wp="http://schemas.openxmlformats.org/drawingml/2006/wordprocessingDrawing" xmlns:w10="urn:schemas-microsoft-com:office:word" xmlns:w="http://schemas.openxmlformats.org/wordprocessingml/2006/main" xmlns:w14="http://schemas.microsoft.com/office/word/2010/wordml" xmlns:w15="http://schemas.microsoft.com/office/word/2012/wordml" xmlns:w16cid="http://schemas.microsoft.com/office/word/2016/wordml/cid" xmlns:w16se="http://schemas.microsoft.com/office/word/2015/wordml/symex" xmlns:wpg="http://schemas.microsoft.com/office/word/2010/wordprocessingGroup" xmlns:wpi="http://schemas.microsoft.com/office/word/2010/wordprocessingInk" xmlns:wne="http://schemas.microsoft.com/office/word/2006/wordml" xmlns:wps="http://schemas.microsoft.com/office/word/2010/wordprocessingShape" mc:Ignorable="w14 w15 w16se w16cid wp14">
+<w:ftr xmlns:wpc="http://schemas.microsoft.com/office/word/2010/wordprocessingCanvas" xmlns:cx="http://schemas.microsoft.com/office/drawing/2014/chartex" xmlns:mc="http://schemas.openxmlformats.org/markup-compatibility/2006" xmlns:o="urn:schemas-microsoft-com:office:office" xmlns:r="http://schemas.openxmlformats.org/officeDocument/2006/relationships" xmlns:m="http://schemas.openxmlformats.org/officeDocument/2006/math" xmlns:v="urn:schemas-microsoft-com:vml" xmlns:wp14="http://schemas.microsoft.com/office/word/2010/wordprocessingDrawing" xmlns:wp="http://schemas.openxmlformats.org/drawingml/2006/wordprocessingDrawing" xmlns:w10="urn:schemas-microsoft-com:office:word" xmlns:w="http://schemas.openxmlformats.org/wordprocessingml/2006/main" xmlns:w14="http://schemas.microsoft.com/office/word/2010/wordml" xmlns:w15="http://schemas.microsoft.com/office/word/2012/wordml" xmlns:w16se="http://schemas.microsoft.com/office/word/2015/wordml/symex" xmlns:wpg="http://schemas.microsoft.com/office/word/2010/wordprocessingGroup" xmlns:wpi="http://schemas.microsoft.com/office/word/2010/wordprocessingInk" xmlns:wne="http://schemas.microsoft.com/office/word/2006/wordml" xmlns:wps="http://schemas.microsoft.com/office/word/2010/wordprocessingShape" mc:Ignorable="w14 w15 w16se wp14">
   <w:p>
     <w:pPr>
       <w:pStyle w:val="Footer"/>
@@ -7489,7 +5438,7 @@
 </file>
 
 <file path=word/footer3.xml><?xml version="1.0" encoding="utf-8"?>
-<w:ftr xmlns:wpc="http://schemas.microsoft.com/office/word/2010/wordprocessingCanvas" xmlns:cx="http://schemas.microsoft.com/office/drawing/2014/chartex" xmlns:cx1="http://schemas.microsoft.com/office/drawing/2015/9/8/chartex" xmlns:cx2="http://schemas.microsoft.com/office/drawing/2015/10/21/chartex" xmlns:cx3="http://schemas.microsoft.com/office/drawing/2016/5/9/chartex" xmlns:cx4="http://schemas.microsoft.com/office/drawing/2016/5/10/chartex" xmlns:cx5="http://schemas.microsoft.com/office/drawing/2016/5/11/chartex" xmlns:cx6="http://schemas.microsoft.com/office/drawing/2016/5/12/chartex" xmlns:cx7="http://schemas.microsoft.com/office/drawing/2016/5/13/chartex" xmlns:cx8="http://schemas.microsoft.com/office/drawing/2016/5/14/chartex" xmlns:mc="http://schemas.openxmlformats.org/markup-compatibility/2006" xmlns:aink="http://schemas.microsoft.com/office/drawing/2016/ink" xmlns:am3d="http://schemas.microsoft.com/office/drawing/2017/model3d" xmlns:o="urn:schemas-microsoft-com:office:office" xmlns:r="http://schemas.openxmlformats.org/officeDocument/2006/relationships" xmlns:m="http://schemas.openxmlformats.org/officeDocument/2006/math" xmlns:v="urn:schemas-microsoft-com:vml" xmlns:wp14="http://schemas.microsoft.com/office/word/2010/wordprocessingDrawing" xmlns:wp="http://schemas.openxmlformats.org/drawingml/2006/wordprocessingDrawing" xmlns:w10="urn:schemas-microsoft-com:office:word" xmlns:w="http://schemas.openxmlformats.org/wordprocessingml/2006/main" xmlns:w14="http://schemas.microsoft.com/office/word/2010/wordml" xmlns:w15="http://schemas.microsoft.com/office/word/2012/wordml" xmlns:w16cid="http://schemas.microsoft.com/office/word/2016/wordml/cid" xmlns:w16se="http://schemas.microsoft.com/office/word/2015/wordml/symex" xmlns:wpg="http://schemas.microsoft.com/office/word/2010/wordprocessingGroup" xmlns:wpi="http://schemas.microsoft.com/office/word/2010/wordprocessingInk" xmlns:wne="http://schemas.microsoft.com/office/word/2006/wordml" xmlns:wps="http://schemas.microsoft.com/office/word/2010/wordprocessingShape" mc:Ignorable="w14 w15 w16se w16cid wp14">
+<w:ftr xmlns:wpc="http://schemas.microsoft.com/office/word/2010/wordprocessingCanvas" xmlns:cx="http://schemas.microsoft.com/office/drawing/2014/chartex" xmlns:mc="http://schemas.openxmlformats.org/markup-compatibility/2006" xmlns:o="urn:schemas-microsoft-com:office:office" xmlns:r="http://schemas.openxmlformats.org/officeDocument/2006/relationships" xmlns:m="http://schemas.openxmlformats.org/officeDocument/2006/math" xmlns:v="urn:schemas-microsoft-com:vml" xmlns:wp14="http://schemas.microsoft.com/office/word/2010/wordprocessingDrawing" xmlns:wp="http://schemas.openxmlformats.org/drawingml/2006/wordprocessingDrawing" xmlns:w10="urn:schemas-microsoft-com:office:word" xmlns:w="http://schemas.openxmlformats.org/wordprocessingml/2006/main" xmlns:w14="http://schemas.microsoft.com/office/word/2010/wordml" xmlns:w15="http://schemas.microsoft.com/office/word/2012/wordml" xmlns:w16se="http://schemas.microsoft.com/office/word/2015/wordml/symex" xmlns:wpg="http://schemas.microsoft.com/office/word/2010/wordprocessingGroup" xmlns:wpi="http://schemas.microsoft.com/office/word/2010/wordprocessingInk" xmlns:wne="http://schemas.microsoft.com/office/word/2006/wordml" xmlns:wps="http://schemas.microsoft.com/office/word/2010/wordprocessingShape" mc:Ignorable="w14 w15 w16se wp14">
   <w:p>
     <w:pPr>
       <w:pStyle w:val="Footer"/>
@@ -7664,14 +5613,14 @@
 </file>
 
 <file path=word/footer4.xml><?xml version="1.0" encoding="utf-8"?>
-<w:ftr xmlns:wpc="http://schemas.microsoft.com/office/word/2010/wordprocessingCanvas" xmlns:cx="http://schemas.microsoft.com/office/drawing/2014/chartex" xmlns:cx1="http://schemas.microsoft.com/office/drawing/2015/9/8/chartex" xmlns:cx2="http://schemas.microsoft.com/office/drawing/2015/10/21/chartex" xmlns:cx3="http://schemas.microsoft.com/office/drawing/2016/5/9/chartex" xmlns:cx4="http://schemas.microsoft.com/office/drawing/2016/5/10/chartex" xmlns:cx5="http://schemas.microsoft.com/office/drawing/2016/5/11/chartex" xmlns:cx6="http://schemas.microsoft.com/office/drawing/2016/5/12/chartex" xmlns:cx7="http://schemas.microsoft.com/office/drawing/2016/5/13/chartex" xmlns:cx8="http://schemas.microsoft.com/office/drawing/2016/5/14/chartex" xmlns:mc="http://schemas.openxmlformats.org/markup-compatibility/2006" xmlns:aink="http://schemas.microsoft.com/office/drawing/2016/ink" xmlns:am3d="http://schemas.microsoft.com/office/drawing/2017/model3d" xmlns:o="urn:schemas-microsoft-com:office:office" xmlns:r="http://schemas.openxmlformats.org/officeDocument/2006/relationships" xmlns:m="http://schemas.openxmlformats.org/officeDocument/2006/math" xmlns:v="urn:schemas-microsoft-com:vml" xmlns:wp14="http://schemas.microsoft.com/office/word/2010/wordprocessingDrawing" xmlns:wp="http://schemas.openxmlformats.org/drawingml/2006/wordprocessingDrawing" xmlns:w10="urn:schemas-microsoft-com:office:word" xmlns:w="http://schemas.openxmlformats.org/wordprocessingml/2006/main" xmlns:w14="http://schemas.microsoft.com/office/word/2010/wordml" xmlns:w15="http://schemas.microsoft.com/office/word/2012/wordml" xmlns:w16cid="http://schemas.microsoft.com/office/word/2016/wordml/cid" xmlns:w16se="http://schemas.microsoft.com/office/word/2015/wordml/symex" xmlns:wpg="http://schemas.microsoft.com/office/word/2010/wordprocessingGroup" xmlns:wpi="http://schemas.microsoft.com/office/word/2010/wordprocessingInk" xmlns:wne="http://schemas.microsoft.com/office/word/2006/wordml" xmlns:wps="http://schemas.microsoft.com/office/word/2010/wordprocessingShape" mc:Ignorable="w14 w15 w16se w16cid wp14">
+<w:ftr xmlns:wpc="http://schemas.microsoft.com/office/word/2010/wordprocessingCanvas" xmlns:cx="http://schemas.microsoft.com/office/drawing/2014/chartex" xmlns:mc="http://schemas.openxmlformats.org/markup-compatibility/2006" xmlns:o="urn:schemas-microsoft-com:office:office" xmlns:r="http://schemas.openxmlformats.org/officeDocument/2006/relationships" xmlns:m="http://schemas.openxmlformats.org/officeDocument/2006/math" xmlns:v="urn:schemas-microsoft-com:vml" xmlns:wp14="http://schemas.microsoft.com/office/word/2010/wordprocessingDrawing" xmlns:wp="http://schemas.openxmlformats.org/drawingml/2006/wordprocessingDrawing" xmlns:w10="urn:schemas-microsoft-com:office:word" xmlns:w="http://schemas.openxmlformats.org/wordprocessingml/2006/main" xmlns:w14="http://schemas.microsoft.com/office/word/2010/wordml" xmlns:w15="http://schemas.microsoft.com/office/word/2012/wordml" xmlns:w16se="http://schemas.microsoft.com/office/word/2015/wordml/symex" xmlns:wpg="http://schemas.microsoft.com/office/word/2010/wordprocessingGroup" xmlns:wpi="http://schemas.microsoft.com/office/word/2010/wordprocessingInk" xmlns:wne="http://schemas.microsoft.com/office/word/2006/wordml" xmlns:wps="http://schemas.microsoft.com/office/word/2010/wordprocessingShape" mc:Ignorable="w14 w15 w16se wp14">
   <w:p/>
   <w:p/>
 </w:ftr>
 </file>
 
 <file path=word/footer5.xml><?xml version="1.0" encoding="utf-8"?>
-<w:ftr xmlns:wpc="http://schemas.microsoft.com/office/word/2010/wordprocessingCanvas" xmlns:cx="http://schemas.microsoft.com/office/drawing/2014/chartex" xmlns:cx1="http://schemas.microsoft.com/office/drawing/2015/9/8/chartex" xmlns:cx2="http://schemas.microsoft.com/office/drawing/2015/10/21/chartex" xmlns:cx3="http://schemas.microsoft.com/office/drawing/2016/5/9/chartex" xmlns:cx4="http://schemas.microsoft.com/office/drawing/2016/5/10/chartex" xmlns:cx5="http://schemas.microsoft.com/office/drawing/2016/5/11/chartex" xmlns:cx6="http://schemas.microsoft.com/office/drawing/2016/5/12/chartex" xmlns:cx7="http://schemas.microsoft.com/office/drawing/2016/5/13/chartex" xmlns:cx8="http://schemas.microsoft.com/office/drawing/2016/5/14/chartex" xmlns:mc="http://schemas.openxmlformats.org/markup-compatibility/2006" xmlns:aink="http://schemas.microsoft.com/office/drawing/2016/ink" xmlns:am3d="http://schemas.microsoft.com/office/drawing/2017/model3d" xmlns:o="urn:schemas-microsoft-com:office:office" xmlns:r="http://schemas.openxmlformats.org/officeDocument/2006/relationships" xmlns:m="http://schemas.openxmlformats.org/officeDocument/2006/math" xmlns:v="urn:schemas-microsoft-com:vml" xmlns:wp14="http://schemas.microsoft.com/office/word/2010/wordprocessingDrawing" xmlns:wp="http://schemas.openxmlformats.org/drawingml/2006/wordprocessingDrawing" xmlns:w10="urn:schemas-microsoft-com:office:word" xmlns:w="http://schemas.openxmlformats.org/wordprocessingml/2006/main" xmlns:w14="http://schemas.microsoft.com/office/word/2010/wordml" xmlns:w15="http://schemas.microsoft.com/office/word/2012/wordml" xmlns:w16cid="http://schemas.microsoft.com/office/word/2016/wordml/cid" xmlns:w16se="http://schemas.microsoft.com/office/word/2015/wordml/symex" xmlns:wpg="http://schemas.microsoft.com/office/word/2010/wordprocessingGroup" xmlns:wpi="http://schemas.microsoft.com/office/word/2010/wordprocessingInk" xmlns:wne="http://schemas.microsoft.com/office/word/2006/wordml" xmlns:wps="http://schemas.microsoft.com/office/word/2010/wordprocessingShape" mc:Ignorable="w14 w15 w16se w16cid wp14">
+<w:ftr xmlns:wpc="http://schemas.microsoft.com/office/word/2010/wordprocessingCanvas" xmlns:cx="http://schemas.microsoft.com/office/drawing/2014/chartex" xmlns:mc="http://schemas.openxmlformats.org/markup-compatibility/2006" xmlns:o="urn:schemas-microsoft-com:office:office" xmlns:r="http://schemas.openxmlformats.org/officeDocument/2006/relationships" xmlns:m="http://schemas.openxmlformats.org/officeDocument/2006/math" xmlns:v="urn:schemas-microsoft-com:vml" xmlns:wp14="http://schemas.microsoft.com/office/word/2010/wordprocessingDrawing" xmlns:wp="http://schemas.openxmlformats.org/drawingml/2006/wordprocessingDrawing" xmlns:w10="urn:schemas-microsoft-com:office:word" xmlns:w="http://schemas.openxmlformats.org/wordprocessingml/2006/main" xmlns:w14="http://schemas.microsoft.com/office/word/2010/wordml" xmlns:w15="http://schemas.microsoft.com/office/word/2012/wordml" xmlns:w16se="http://schemas.microsoft.com/office/word/2015/wordml/symex" xmlns:wpg="http://schemas.microsoft.com/office/word/2010/wordprocessingGroup" xmlns:wpi="http://schemas.microsoft.com/office/word/2010/wordprocessingInk" xmlns:wne="http://schemas.microsoft.com/office/word/2006/wordml" xmlns:wps="http://schemas.microsoft.com/office/word/2010/wordprocessingShape" mc:Ignorable="w14 w15 w16se wp14">
   <w:p>
     <w:pPr>
       <w:pStyle w:val="Footer"/>
@@ -7734,7 +5683,7 @@
         <w:color w:val="C00000"/>
         <w:lang w:eastAsia="ar-SA" w:bidi="ar-SA"/>
       </w:rPr>
-      <w:t>12</w:t>
+      <w:t>5</w:t>
     </w:r>
     <w:r>
       <w:rPr>
@@ -7783,7 +5732,7 @@
         <w:color w:val="C00000"/>
         <w:lang w:eastAsia="ar-SA" w:bidi="ar-SA"/>
       </w:rPr>
-      <w:t>12</w:t>
+      <w:t>7</w:t>
     </w:r>
     <w:r>
       <w:rPr>
@@ -7798,13 +5747,13 @@
 </file>
 
 <file path=word/footer6.xml><?xml version="1.0" encoding="utf-8"?>
-<w:ftr xmlns:wpc="http://schemas.microsoft.com/office/word/2010/wordprocessingCanvas" xmlns:cx="http://schemas.microsoft.com/office/drawing/2014/chartex" xmlns:cx1="http://schemas.microsoft.com/office/drawing/2015/9/8/chartex" xmlns:cx2="http://schemas.microsoft.com/office/drawing/2015/10/21/chartex" xmlns:cx3="http://schemas.microsoft.com/office/drawing/2016/5/9/chartex" xmlns:cx4="http://schemas.microsoft.com/office/drawing/2016/5/10/chartex" xmlns:cx5="http://schemas.microsoft.com/office/drawing/2016/5/11/chartex" xmlns:cx6="http://schemas.microsoft.com/office/drawing/2016/5/12/chartex" xmlns:cx7="http://schemas.microsoft.com/office/drawing/2016/5/13/chartex" xmlns:cx8="http://schemas.microsoft.com/office/drawing/2016/5/14/chartex" xmlns:mc="http://schemas.openxmlformats.org/markup-compatibility/2006" xmlns:aink="http://schemas.microsoft.com/office/drawing/2016/ink" xmlns:am3d="http://schemas.microsoft.com/office/drawing/2017/model3d" xmlns:o="urn:schemas-microsoft-com:office:office" xmlns:r="http://schemas.openxmlformats.org/officeDocument/2006/relationships" xmlns:m="http://schemas.openxmlformats.org/officeDocument/2006/math" xmlns:v="urn:schemas-microsoft-com:vml" xmlns:wp14="http://schemas.microsoft.com/office/word/2010/wordprocessingDrawing" xmlns:wp="http://schemas.openxmlformats.org/drawingml/2006/wordprocessingDrawing" xmlns:w10="urn:schemas-microsoft-com:office:word" xmlns:w="http://schemas.openxmlformats.org/wordprocessingml/2006/main" xmlns:w14="http://schemas.microsoft.com/office/word/2010/wordml" xmlns:w15="http://schemas.microsoft.com/office/word/2012/wordml" xmlns:w16cid="http://schemas.microsoft.com/office/word/2016/wordml/cid" xmlns:w16se="http://schemas.microsoft.com/office/word/2015/wordml/symex" xmlns:wpg="http://schemas.microsoft.com/office/word/2010/wordprocessingGroup" xmlns:wpi="http://schemas.microsoft.com/office/word/2010/wordprocessingInk" xmlns:wne="http://schemas.microsoft.com/office/word/2006/wordml" xmlns:wps="http://schemas.microsoft.com/office/word/2010/wordprocessingShape" mc:Ignorable="w14 w15 w16se w16cid wp14">
+<w:ftr xmlns:wpc="http://schemas.microsoft.com/office/word/2010/wordprocessingCanvas" xmlns:cx="http://schemas.microsoft.com/office/drawing/2014/chartex" xmlns:mc="http://schemas.openxmlformats.org/markup-compatibility/2006" xmlns:o="urn:schemas-microsoft-com:office:office" xmlns:r="http://schemas.openxmlformats.org/officeDocument/2006/relationships" xmlns:m="http://schemas.openxmlformats.org/officeDocument/2006/math" xmlns:v="urn:schemas-microsoft-com:vml" xmlns:wp14="http://schemas.microsoft.com/office/word/2010/wordprocessingDrawing" xmlns:wp="http://schemas.openxmlformats.org/drawingml/2006/wordprocessingDrawing" xmlns:w10="urn:schemas-microsoft-com:office:word" xmlns:w="http://schemas.openxmlformats.org/wordprocessingml/2006/main" xmlns:w14="http://schemas.microsoft.com/office/word/2010/wordml" xmlns:w15="http://schemas.microsoft.com/office/word/2012/wordml" xmlns:w16se="http://schemas.microsoft.com/office/word/2015/wordml/symex" xmlns:wpg="http://schemas.microsoft.com/office/word/2010/wordprocessingGroup" xmlns:wpi="http://schemas.microsoft.com/office/word/2010/wordprocessingInk" xmlns:wne="http://schemas.microsoft.com/office/word/2006/wordml" xmlns:wps="http://schemas.microsoft.com/office/word/2010/wordprocessingShape" mc:Ignorable="w14 w15 w16se wp14">
   <w:p/>
 </w:ftr>
 </file>
 
 <file path=word/footnotes.xml><?xml version="1.0" encoding="utf-8"?>
-<w:footnotes xmlns:wpc="http://schemas.microsoft.com/office/word/2010/wordprocessingCanvas" xmlns:cx="http://schemas.microsoft.com/office/drawing/2014/chartex" xmlns:cx1="http://schemas.microsoft.com/office/drawing/2015/9/8/chartex" xmlns:cx2="http://schemas.microsoft.com/office/drawing/2015/10/21/chartex" xmlns:cx3="http://schemas.microsoft.com/office/drawing/2016/5/9/chartex" xmlns:cx4="http://schemas.microsoft.com/office/drawing/2016/5/10/chartex" xmlns:cx5="http://schemas.microsoft.com/office/drawing/2016/5/11/chartex" xmlns:cx6="http://schemas.microsoft.com/office/drawing/2016/5/12/chartex" xmlns:cx7="http://schemas.microsoft.com/office/drawing/2016/5/13/chartex" xmlns:cx8="http://schemas.microsoft.com/office/drawing/2016/5/14/chartex" xmlns:mc="http://schemas.openxmlformats.org/markup-compatibility/2006" xmlns:aink="http://schemas.microsoft.com/office/drawing/2016/ink" xmlns:am3d="http://schemas.microsoft.com/office/drawing/2017/model3d" xmlns:o="urn:schemas-microsoft-com:office:office" xmlns:r="http://schemas.openxmlformats.org/officeDocument/2006/relationships" xmlns:m="http://schemas.openxmlformats.org/officeDocument/2006/math" xmlns:v="urn:schemas-microsoft-com:vml" xmlns:wp14="http://schemas.microsoft.com/office/word/2010/wordprocessingDrawing" xmlns:wp="http://schemas.openxmlformats.org/drawingml/2006/wordprocessingDrawing" xmlns:w10="urn:schemas-microsoft-com:office:word" xmlns:w="http://schemas.openxmlformats.org/wordprocessingml/2006/main" xmlns:w14="http://schemas.microsoft.com/office/word/2010/wordml" xmlns:w15="http://schemas.microsoft.com/office/word/2012/wordml" xmlns:w16cid="http://schemas.microsoft.com/office/word/2016/wordml/cid" xmlns:w16se="http://schemas.microsoft.com/office/word/2015/wordml/symex" xmlns:wpg="http://schemas.microsoft.com/office/word/2010/wordprocessingGroup" xmlns:wpi="http://schemas.microsoft.com/office/word/2010/wordprocessingInk" xmlns:wne="http://schemas.microsoft.com/office/word/2006/wordml" xmlns:wps="http://schemas.microsoft.com/office/word/2010/wordprocessingShape" mc:Ignorable="w14 w15 w16se w16cid wp14">
+<w:footnotes xmlns:wpc="http://schemas.microsoft.com/office/word/2010/wordprocessingCanvas" xmlns:cx="http://schemas.microsoft.com/office/drawing/2014/chartex" xmlns:mc="http://schemas.openxmlformats.org/markup-compatibility/2006" xmlns:o="urn:schemas-microsoft-com:office:office" xmlns:r="http://schemas.openxmlformats.org/officeDocument/2006/relationships" xmlns:m="http://schemas.openxmlformats.org/officeDocument/2006/math" xmlns:v="urn:schemas-microsoft-com:vml" xmlns:wp14="http://schemas.microsoft.com/office/word/2010/wordprocessingDrawing" xmlns:wp="http://schemas.openxmlformats.org/drawingml/2006/wordprocessingDrawing" xmlns:w10="urn:schemas-microsoft-com:office:word" xmlns:w="http://schemas.openxmlformats.org/wordprocessingml/2006/main" xmlns:w14="http://schemas.microsoft.com/office/word/2010/wordml" xmlns:w15="http://schemas.microsoft.com/office/word/2012/wordml" xmlns:w16se="http://schemas.microsoft.com/office/word/2015/wordml/symex" xmlns:wpg="http://schemas.microsoft.com/office/word/2010/wordprocessingGroup" xmlns:wpi="http://schemas.microsoft.com/office/word/2010/wordprocessingInk" xmlns:wne="http://schemas.microsoft.com/office/word/2006/wordml" xmlns:wps="http://schemas.microsoft.com/office/word/2010/wordprocessingShape" mc:Ignorable="w14 w15 w16se wp14">
   <w:footnote w:type="separator" w:id="-1">
     <w:p>
       <w:r>
@@ -7825,7 +5774,7 @@
 </file>
 
 <file path=word/header1.xml><?xml version="1.0" encoding="utf-8"?>
-<w:hdr xmlns:wpc="http://schemas.microsoft.com/office/word/2010/wordprocessingCanvas" xmlns:cx="http://schemas.microsoft.com/office/drawing/2014/chartex" xmlns:cx1="http://schemas.microsoft.com/office/drawing/2015/9/8/chartex" xmlns:cx2="http://schemas.microsoft.com/office/drawing/2015/10/21/chartex" xmlns:cx3="http://schemas.microsoft.com/office/drawing/2016/5/9/chartex" xmlns:cx4="http://schemas.microsoft.com/office/drawing/2016/5/10/chartex" xmlns:cx5="http://schemas.microsoft.com/office/drawing/2016/5/11/chartex" xmlns:cx6="http://schemas.microsoft.com/office/drawing/2016/5/12/chartex" xmlns:cx7="http://schemas.microsoft.com/office/drawing/2016/5/13/chartex" xmlns:cx8="http://schemas.microsoft.com/office/drawing/2016/5/14/chartex" xmlns:mc="http://schemas.openxmlformats.org/markup-compatibility/2006" xmlns:aink="http://schemas.microsoft.com/office/drawing/2016/ink" xmlns:am3d="http://schemas.microsoft.com/office/drawing/2017/model3d" xmlns:o="urn:schemas-microsoft-com:office:office" xmlns:r="http://schemas.openxmlformats.org/officeDocument/2006/relationships" xmlns:m="http://schemas.openxmlformats.org/officeDocument/2006/math" xmlns:v="urn:schemas-microsoft-com:vml" xmlns:wp14="http://schemas.microsoft.com/office/word/2010/wordprocessingDrawing" xmlns:wp="http://schemas.openxmlformats.org/drawingml/2006/wordprocessingDrawing" xmlns:w10="urn:schemas-microsoft-com:office:word" xmlns:w="http://schemas.openxmlformats.org/wordprocessingml/2006/main" xmlns:w14="http://schemas.microsoft.com/office/word/2010/wordml" xmlns:w15="http://schemas.microsoft.com/office/word/2012/wordml" xmlns:w16cid="http://schemas.microsoft.com/office/word/2016/wordml/cid" xmlns:w16se="http://schemas.microsoft.com/office/word/2015/wordml/symex" xmlns:wpg="http://schemas.microsoft.com/office/word/2010/wordprocessingGroup" xmlns:wpi="http://schemas.microsoft.com/office/word/2010/wordprocessingInk" xmlns:wne="http://schemas.microsoft.com/office/word/2006/wordml" xmlns:wps="http://schemas.microsoft.com/office/word/2010/wordprocessingShape" mc:Ignorable="w14 w15 w16se w16cid wp14">
+<w:hdr xmlns:wpc="http://schemas.microsoft.com/office/word/2010/wordprocessingCanvas" xmlns:cx="http://schemas.microsoft.com/office/drawing/2014/chartex" xmlns:mc="http://schemas.openxmlformats.org/markup-compatibility/2006" xmlns:o="urn:schemas-microsoft-com:office:office" xmlns:r="http://schemas.openxmlformats.org/officeDocument/2006/relationships" xmlns:m="http://schemas.openxmlformats.org/officeDocument/2006/math" xmlns:v="urn:schemas-microsoft-com:vml" xmlns:wp14="http://schemas.microsoft.com/office/word/2010/wordprocessingDrawing" xmlns:wp="http://schemas.openxmlformats.org/drawingml/2006/wordprocessingDrawing" xmlns:w10="urn:schemas-microsoft-com:office:word" xmlns:w="http://schemas.openxmlformats.org/wordprocessingml/2006/main" xmlns:w14="http://schemas.microsoft.com/office/word/2010/wordml" xmlns:w15="http://schemas.microsoft.com/office/word/2012/wordml" xmlns:w16se="http://schemas.microsoft.com/office/word/2015/wordml/symex" xmlns:wpg="http://schemas.microsoft.com/office/word/2010/wordprocessingGroup" xmlns:wpi="http://schemas.microsoft.com/office/word/2010/wordprocessingInk" xmlns:wne="http://schemas.microsoft.com/office/word/2006/wordml" xmlns:wps="http://schemas.microsoft.com/office/word/2010/wordprocessingShape" mc:Ignorable="w14 w15 w16se wp14">
   <w:p>
     <w:pPr>
       <w:pStyle w:val="Header"/>
@@ -7835,7 +5784,7 @@
 </file>
 
 <file path=word/header2.xml><?xml version="1.0" encoding="utf-8"?>
-<w:hdr xmlns:wpc="http://schemas.microsoft.com/office/word/2010/wordprocessingCanvas" xmlns:cx="http://schemas.microsoft.com/office/drawing/2014/chartex" xmlns:cx1="http://schemas.microsoft.com/office/drawing/2015/9/8/chartex" xmlns:cx2="http://schemas.microsoft.com/office/drawing/2015/10/21/chartex" xmlns:cx3="http://schemas.microsoft.com/office/drawing/2016/5/9/chartex" xmlns:cx4="http://schemas.microsoft.com/office/drawing/2016/5/10/chartex" xmlns:cx5="http://schemas.microsoft.com/office/drawing/2016/5/11/chartex" xmlns:cx6="http://schemas.microsoft.com/office/drawing/2016/5/12/chartex" xmlns:cx7="http://schemas.microsoft.com/office/drawing/2016/5/13/chartex" xmlns:cx8="http://schemas.microsoft.com/office/drawing/2016/5/14/chartex" xmlns:mc="http://schemas.openxmlformats.org/markup-compatibility/2006" xmlns:aink="http://schemas.microsoft.com/office/drawing/2016/ink" xmlns:am3d="http://schemas.microsoft.com/office/drawing/2017/model3d" xmlns:o="urn:schemas-microsoft-com:office:office" xmlns:r="http://schemas.openxmlformats.org/officeDocument/2006/relationships" xmlns:m="http://schemas.openxmlformats.org/officeDocument/2006/math" xmlns:v="urn:schemas-microsoft-com:vml" xmlns:wp14="http://schemas.microsoft.com/office/word/2010/wordprocessingDrawing" xmlns:wp="http://schemas.openxmlformats.org/drawingml/2006/wordprocessingDrawing" xmlns:w10="urn:schemas-microsoft-com:office:word" xmlns:w="http://schemas.openxmlformats.org/wordprocessingml/2006/main" xmlns:w14="http://schemas.microsoft.com/office/word/2010/wordml" xmlns:w15="http://schemas.microsoft.com/office/word/2012/wordml" xmlns:w16cid="http://schemas.microsoft.com/office/word/2016/wordml/cid" xmlns:w16se="http://schemas.microsoft.com/office/word/2015/wordml/symex" xmlns:wpg="http://schemas.microsoft.com/office/word/2010/wordprocessingGroup" xmlns:wpi="http://schemas.microsoft.com/office/word/2010/wordprocessingInk" xmlns:wne="http://schemas.microsoft.com/office/word/2006/wordml" xmlns:wps="http://schemas.microsoft.com/office/word/2010/wordprocessingShape" mc:Ignorable="w14 w15 w16se w16cid wp14">
+<w:hdr xmlns:wpc="http://schemas.microsoft.com/office/word/2010/wordprocessingCanvas" xmlns:cx="http://schemas.microsoft.com/office/drawing/2014/chartex" xmlns:mc="http://schemas.openxmlformats.org/markup-compatibility/2006" xmlns:o="urn:schemas-microsoft-com:office:office" xmlns:r="http://schemas.openxmlformats.org/officeDocument/2006/relationships" xmlns:m="http://schemas.openxmlformats.org/officeDocument/2006/math" xmlns:v="urn:schemas-microsoft-com:vml" xmlns:wp14="http://schemas.microsoft.com/office/word/2010/wordprocessingDrawing" xmlns:wp="http://schemas.openxmlformats.org/drawingml/2006/wordprocessingDrawing" xmlns:w10="urn:schemas-microsoft-com:office:word" xmlns:w="http://schemas.openxmlformats.org/wordprocessingml/2006/main" xmlns:w14="http://schemas.microsoft.com/office/word/2010/wordml" xmlns:w15="http://schemas.microsoft.com/office/word/2012/wordml" xmlns:w16se="http://schemas.microsoft.com/office/word/2015/wordml/symex" xmlns:wpg="http://schemas.microsoft.com/office/word/2010/wordprocessingGroup" xmlns:wpi="http://schemas.microsoft.com/office/word/2010/wordprocessingInk" xmlns:wne="http://schemas.microsoft.com/office/word/2006/wordml" xmlns:wps="http://schemas.microsoft.com/office/word/2010/wordprocessingShape" mc:Ignorable="w14 w15 w16se wp14">
   <w:p>
     <w:pPr>
       <w:pStyle w:val="Header"/>
@@ -7867,7 +5816,7 @@
 </file>
 
 <file path=word/header3.xml><?xml version="1.0" encoding="utf-8"?>
-<w:hdr xmlns:wpc="http://schemas.microsoft.com/office/word/2010/wordprocessingCanvas" xmlns:cx="http://schemas.microsoft.com/office/drawing/2014/chartex" xmlns:cx1="http://schemas.microsoft.com/office/drawing/2015/9/8/chartex" xmlns:cx2="http://schemas.microsoft.com/office/drawing/2015/10/21/chartex" xmlns:cx3="http://schemas.microsoft.com/office/drawing/2016/5/9/chartex" xmlns:cx4="http://schemas.microsoft.com/office/drawing/2016/5/10/chartex" xmlns:cx5="http://schemas.microsoft.com/office/drawing/2016/5/11/chartex" xmlns:cx6="http://schemas.microsoft.com/office/drawing/2016/5/12/chartex" xmlns:cx7="http://schemas.microsoft.com/office/drawing/2016/5/13/chartex" xmlns:cx8="http://schemas.microsoft.com/office/drawing/2016/5/14/chartex" xmlns:mc="http://schemas.openxmlformats.org/markup-compatibility/2006" xmlns:aink="http://schemas.microsoft.com/office/drawing/2016/ink" xmlns:am3d="http://schemas.microsoft.com/office/drawing/2017/model3d" xmlns:o="urn:schemas-microsoft-com:office:office" xmlns:r="http://schemas.openxmlformats.org/officeDocument/2006/relationships" xmlns:m="http://schemas.openxmlformats.org/officeDocument/2006/math" xmlns:v="urn:schemas-microsoft-com:vml" xmlns:wp14="http://schemas.microsoft.com/office/word/2010/wordprocessingDrawing" xmlns:wp="http://schemas.openxmlformats.org/drawingml/2006/wordprocessingDrawing" xmlns:w10="urn:schemas-microsoft-com:office:word" xmlns:w="http://schemas.openxmlformats.org/wordprocessingml/2006/main" xmlns:w14="http://schemas.microsoft.com/office/word/2010/wordml" xmlns:w15="http://schemas.microsoft.com/office/word/2012/wordml" xmlns:w16cid="http://schemas.microsoft.com/office/word/2016/wordml/cid" xmlns:w16se="http://schemas.microsoft.com/office/word/2015/wordml/symex" xmlns:wpg="http://schemas.microsoft.com/office/word/2010/wordprocessingGroup" xmlns:wpi="http://schemas.microsoft.com/office/word/2010/wordprocessingInk" xmlns:wne="http://schemas.microsoft.com/office/word/2006/wordml" xmlns:wps="http://schemas.microsoft.com/office/word/2010/wordprocessingShape" mc:Ignorable="w14 w15 w16se w16cid wp14">
+<w:hdr xmlns:wpc="http://schemas.microsoft.com/office/word/2010/wordprocessingCanvas" xmlns:cx="http://schemas.microsoft.com/office/drawing/2014/chartex" xmlns:mc="http://schemas.openxmlformats.org/markup-compatibility/2006" xmlns:o="urn:schemas-microsoft-com:office:office" xmlns:r="http://schemas.openxmlformats.org/officeDocument/2006/relationships" xmlns:m="http://schemas.openxmlformats.org/officeDocument/2006/math" xmlns:v="urn:schemas-microsoft-com:vml" xmlns:wp14="http://schemas.microsoft.com/office/word/2010/wordprocessingDrawing" xmlns:wp="http://schemas.openxmlformats.org/drawingml/2006/wordprocessingDrawing" xmlns:w10="urn:schemas-microsoft-com:office:word" xmlns:w="http://schemas.openxmlformats.org/wordprocessingml/2006/main" xmlns:w14="http://schemas.microsoft.com/office/word/2010/wordml" xmlns:w15="http://schemas.microsoft.com/office/word/2012/wordml" xmlns:w16se="http://schemas.microsoft.com/office/word/2015/wordml/symex" xmlns:wpg="http://schemas.microsoft.com/office/word/2010/wordprocessingGroup" xmlns:wpi="http://schemas.microsoft.com/office/word/2010/wordprocessingInk" xmlns:wne="http://schemas.microsoft.com/office/word/2006/wordml" xmlns:wps="http://schemas.microsoft.com/office/word/2010/wordprocessingShape" mc:Ignorable="w14 w15 w16se wp14">
   <w:p>
     <w:pPr>
       <w:pStyle w:val="Header"/>
@@ -7877,13 +5826,13 @@
 </file>
 
 <file path=word/header4.xml><?xml version="1.0" encoding="utf-8"?>
-<w:hdr xmlns:wpc="http://schemas.microsoft.com/office/word/2010/wordprocessingCanvas" xmlns:cx="http://schemas.microsoft.com/office/drawing/2014/chartex" xmlns:cx1="http://schemas.microsoft.com/office/drawing/2015/9/8/chartex" xmlns:cx2="http://schemas.microsoft.com/office/drawing/2015/10/21/chartex" xmlns:cx3="http://schemas.microsoft.com/office/drawing/2016/5/9/chartex" xmlns:cx4="http://schemas.microsoft.com/office/drawing/2016/5/10/chartex" xmlns:cx5="http://schemas.microsoft.com/office/drawing/2016/5/11/chartex" xmlns:cx6="http://schemas.microsoft.com/office/drawing/2016/5/12/chartex" xmlns:cx7="http://schemas.microsoft.com/office/drawing/2016/5/13/chartex" xmlns:cx8="http://schemas.microsoft.com/office/drawing/2016/5/14/chartex" xmlns:mc="http://schemas.openxmlformats.org/markup-compatibility/2006" xmlns:aink="http://schemas.microsoft.com/office/drawing/2016/ink" xmlns:am3d="http://schemas.microsoft.com/office/drawing/2017/model3d" xmlns:o="urn:schemas-microsoft-com:office:office" xmlns:r="http://schemas.openxmlformats.org/officeDocument/2006/relationships" xmlns:m="http://schemas.openxmlformats.org/officeDocument/2006/math" xmlns:v="urn:schemas-microsoft-com:vml" xmlns:wp14="http://schemas.microsoft.com/office/word/2010/wordprocessingDrawing" xmlns:wp="http://schemas.openxmlformats.org/drawingml/2006/wordprocessingDrawing" xmlns:w10="urn:schemas-microsoft-com:office:word" xmlns:w="http://schemas.openxmlformats.org/wordprocessingml/2006/main" xmlns:w14="http://schemas.microsoft.com/office/word/2010/wordml" xmlns:w15="http://schemas.microsoft.com/office/word/2012/wordml" xmlns:w16cid="http://schemas.microsoft.com/office/word/2016/wordml/cid" xmlns:w16se="http://schemas.microsoft.com/office/word/2015/wordml/symex" xmlns:wpg="http://schemas.microsoft.com/office/word/2010/wordprocessingGroup" xmlns:wpi="http://schemas.microsoft.com/office/word/2010/wordprocessingInk" xmlns:wne="http://schemas.microsoft.com/office/word/2006/wordml" xmlns:wps="http://schemas.microsoft.com/office/word/2010/wordprocessingShape" mc:Ignorable="w14 w15 w16se w16cid wp14">
+<w:hdr xmlns:wpc="http://schemas.microsoft.com/office/word/2010/wordprocessingCanvas" xmlns:cx="http://schemas.microsoft.com/office/drawing/2014/chartex" xmlns:mc="http://schemas.openxmlformats.org/markup-compatibility/2006" xmlns:o="urn:schemas-microsoft-com:office:office" xmlns:r="http://schemas.openxmlformats.org/officeDocument/2006/relationships" xmlns:m="http://schemas.openxmlformats.org/officeDocument/2006/math" xmlns:v="urn:schemas-microsoft-com:vml" xmlns:wp14="http://schemas.microsoft.com/office/word/2010/wordprocessingDrawing" xmlns:wp="http://schemas.openxmlformats.org/drawingml/2006/wordprocessingDrawing" xmlns:w10="urn:schemas-microsoft-com:office:word" xmlns:w="http://schemas.openxmlformats.org/wordprocessingml/2006/main" xmlns:w14="http://schemas.microsoft.com/office/word/2010/wordml" xmlns:w15="http://schemas.microsoft.com/office/word/2012/wordml" xmlns:w16se="http://schemas.microsoft.com/office/word/2015/wordml/symex" xmlns:wpg="http://schemas.microsoft.com/office/word/2010/wordprocessingGroup" xmlns:wpi="http://schemas.microsoft.com/office/word/2010/wordprocessingInk" xmlns:wne="http://schemas.microsoft.com/office/word/2006/wordml" xmlns:wps="http://schemas.microsoft.com/office/word/2010/wordprocessingShape" mc:Ignorable="w14 w15 w16se wp14">
   <w:p/>
 </w:hdr>
 </file>
 
 <file path=word/header5.xml><?xml version="1.0" encoding="utf-8"?>
-<w:hdr xmlns:wpc="http://schemas.microsoft.com/office/word/2010/wordprocessingCanvas" xmlns:cx="http://schemas.microsoft.com/office/drawing/2014/chartex" xmlns:cx1="http://schemas.microsoft.com/office/drawing/2015/9/8/chartex" xmlns:cx2="http://schemas.microsoft.com/office/drawing/2015/10/21/chartex" xmlns:cx3="http://schemas.microsoft.com/office/drawing/2016/5/9/chartex" xmlns:cx4="http://schemas.microsoft.com/office/drawing/2016/5/10/chartex" xmlns:cx5="http://schemas.microsoft.com/office/drawing/2016/5/11/chartex" xmlns:cx6="http://schemas.microsoft.com/office/drawing/2016/5/12/chartex" xmlns:cx7="http://schemas.microsoft.com/office/drawing/2016/5/13/chartex" xmlns:cx8="http://schemas.microsoft.com/office/drawing/2016/5/14/chartex" xmlns:mc="http://schemas.openxmlformats.org/markup-compatibility/2006" xmlns:aink="http://schemas.microsoft.com/office/drawing/2016/ink" xmlns:am3d="http://schemas.microsoft.com/office/drawing/2017/model3d" xmlns:o="urn:schemas-microsoft-com:office:office" xmlns:r="http://schemas.openxmlformats.org/officeDocument/2006/relationships" xmlns:m="http://schemas.openxmlformats.org/officeDocument/2006/math" xmlns:v="urn:schemas-microsoft-com:vml" xmlns:wp14="http://schemas.microsoft.com/office/word/2010/wordprocessingDrawing" xmlns:wp="http://schemas.openxmlformats.org/drawingml/2006/wordprocessingDrawing" xmlns:w10="urn:schemas-microsoft-com:office:word" xmlns:w="http://schemas.openxmlformats.org/wordprocessingml/2006/main" xmlns:w14="http://schemas.microsoft.com/office/word/2010/wordml" xmlns:w15="http://schemas.microsoft.com/office/word/2012/wordml" xmlns:w16cid="http://schemas.microsoft.com/office/word/2016/wordml/cid" xmlns:w16se="http://schemas.microsoft.com/office/word/2015/wordml/symex" xmlns:wpg="http://schemas.microsoft.com/office/word/2010/wordprocessingGroup" xmlns:wpi="http://schemas.microsoft.com/office/word/2010/wordprocessingInk" xmlns:wne="http://schemas.microsoft.com/office/word/2006/wordml" xmlns:wps="http://schemas.microsoft.com/office/word/2010/wordprocessingShape" mc:Ignorable="w14 w15 w16se w16cid wp14">
+<w:hdr xmlns:wpc="http://schemas.microsoft.com/office/word/2010/wordprocessingCanvas" xmlns:cx="http://schemas.microsoft.com/office/drawing/2014/chartex" xmlns:mc="http://schemas.openxmlformats.org/markup-compatibility/2006" xmlns:o="urn:schemas-microsoft-com:office:office" xmlns:r="http://schemas.openxmlformats.org/officeDocument/2006/relationships" xmlns:m="http://schemas.openxmlformats.org/officeDocument/2006/math" xmlns:v="urn:schemas-microsoft-com:vml" xmlns:wp14="http://schemas.microsoft.com/office/word/2010/wordprocessingDrawing" xmlns:wp="http://schemas.openxmlformats.org/drawingml/2006/wordprocessingDrawing" xmlns:w10="urn:schemas-microsoft-com:office:word" xmlns:w="http://schemas.openxmlformats.org/wordprocessingml/2006/main" xmlns:w14="http://schemas.microsoft.com/office/word/2010/wordml" xmlns:w15="http://schemas.microsoft.com/office/word/2012/wordml" xmlns:w16se="http://schemas.microsoft.com/office/word/2015/wordml/symex" xmlns:wpg="http://schemas.microsoft.com/office/word/2010/wordprocessingGroup" xmlns:wpi="http://schemas.microsoft.com/office/word/2010/wordprocessingInk" xmlns:wne="http://schemas.microsoft.com/office/word/2006/wordml" xmlns:wps="http://schemas.microsoft.com/office/word/2010/wordprocessingShape" mc:Ignorable="w14 w15 w16se wp14">
   <w:p>
     <w:pPr>
       <w:pStyle w:val="Header"/>
@@ -7908,6 +5857,7 @@
         <w:color w:val="2A62A6"/>
         <w:sz w:val="32"/>
         <w:szCs w:val="32"/>
+        <w:lang w:eastAsia="ja-JP" w:bidi="ar-SA"/>
       </w:rPr>
       <mc:AlternateContent>
         <mc:Choice Requires="wps">
@@ -7993,7 +5943,7 @@
               <v:stroke joinstyle="miter"/>
               <v:path gradientshapeok="t" o:connecttype="rect"/>
             </v:shapetype>
-            <v:shape id="Text Box 14" o:spid="_x0000_s1027" type="#_x0000_t202" style="position:absolute;left:0;text-align:left;margin-left:-78.05pt;margin-top:-10.3pt;width:71.35pt;height:30.7pt;z-index:251659264;visibility:visible;mso-wrap-style:square;mso-width-percent:0;mso-height-percent:0;mso-wrap-distance-left:9pt;mso-wrap-distance-top:0;mso-wrap-distance-right:9pt;mso-wrap-distance-bottom:0;mso-position-horizontal:absolute;mso-position-horizontal-relative:margin;mso-position-vertical:absolute;mso-position-vertical-relative:text;mso-width-percent:0;mso-height-percent:0;mso-width-relative:margin;mso-height-relative:margin;v-text-anchor:top" o:gfxdata="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" fillcolor="white [3201]" strokeweight=".5pt">
+            <v:shape id="Text Box 14" o:spid="_x0000_s1027" type="#_x0000_t202" style="position:absolute;left:0;text-align:left;margin-left:-78.05pt;margin-top:-10.3pt;width:71.35pt;height:30.7pt;z-index:251659264;visibility:visible;mso-wrap-style:square;mso-width-percent:0;mso-height-percent:0;mso-wrap-distance-left:9pt;mso-wrap-distance-top:0;mso-wrap-distance-right:9pt;mso-wrap-distance-bottom:0;mso-position-horizontal:absolute;mso-position-horizontal-relative:margin;mso-position-vertical:absolute;mso-position-vertical-relative:text;mso-width-percent:0;mso-height-percent:0;mso-width-relative:margin;mso-height-relative:margin;v-text-anchor:top" o:gfxdata="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" fillcolor="white [3201]" strokeweight=".5pt">
               <v:textbox>
                 <w:txbxContent>
                   <w:p>
@@ -8173,13 +6123,13 @@
 </file>
 
 <file path=word/header6.xml><?xml version="1.0" encoding="utf-8"?>
-<w:hdr xmlns:wpc="http://schemas.microsoft.com/office/word/2010/wordprocessingCanvas" xmlns:cx="http://schemas.microsoft.com/office/drawing/2014/chartex" xmlns:cx1="http://schemas.microsoft.com/office/drawing/2015/9/8/chartex" xmlns:cx2="http://schemas.microsoft.com/office/drawing/2015/10/21/chartex" xmlns:cx3="http://schemas.microsoft.com/office/drawing/2016/5/9/chartex" xmlns:cx4="http://schemas.microsoft.com/office/drawing/2016/5/10/chartex" xmlns:cx5="http://schemas.microsoft.com/office/drawing/2016/5/11/chartex" xmlns:cx6="http://schemas.microsoft.com/office/drawing/2016/5/12/chartex" xmlns:cx7="http://schemas.microsoft.com/office/drawing/2016/5/13/chartex" xmlns:cx8="http://schemas.microsoft.com/office/drawing/2016/5/14/chartex" xmlns:mc="http://schemas.openxmlformats.org/markup-compatibility/2006" xmlns:aink="http://schemas.microsoft.com/office/drawing/2016/ink" xmlns:am3d="http://schemas.microsoft.com/office/drawing/2017/model3d" xmlns:o="urn:schemas-microsoft-com:office:office" xmlns:r="http://schemas.openxmlformats.org/officeDocument/2006/relationships" xmlns:m="http://schemas.openxmlformats.org/officeDocument/2006/math" xmlns:v="urn:schemas-microsoft-com:vml" xmlns:wp14="http://schemas.microsoft.com/office/word/2010/wordprocessingDrawing" xmlns:wp="http://schemas.openxmlformats.org/drawingml/2006/wordprocessingDrawing" xmlns:w10="urn:schemas-microsoft-com:office:word" xmlns:w="http://schemas.openxmlformats.org/wordprocessingml/2006/main" xmlns:w14="http://schemas.microsoft.com/office/word/2010/wordml" xmlns:w15="http://schemas.microsoft.com/office/word/2012/wordml" xmlns:w16cid="http://schemas.microsoft.com/office/word/2016/wordml/cid" xmlns:w16se="http://schemas.microsoft.com/office/word/2015/wordml/symex" xmlns:wpg="http://schemas.microsoft.com/office/word/2010/wordprocessingGroup" xmlns:wpi="http://schemas.microsoft.com/office/word/2010/wordprocessingInk" xmlns:wne="http://schemas.microsoft.com/office/word/2006/wordml" xmlns:wps="http://schemas.microsoft.com/office/word/2010/wordprocessingShape" mc:Ignorable="w14 w15 w16se w16cid wp14">
+<w:hdr xmlns:wpc="http://schemas.microsoft.com/office/word/2010/wordprocessingCanvas" xmlns:cx="http://schemas.microsoft.com/office/drawing/2014/chartex" xmlns:mc="http://schemas.openxmlformats.org/markup-compatibility/2006" xmlns:o="urn:schemas-microsoft-com:office:office" xmlns:r="http://schemas.openxmlformats.org/officeDocument/2006/relationships" xmlns:m="http://schemas.openxmlformats.org/officeDocument/2006/math" xmlns:v="urn:schemas-microsoft-com:vml" xmlns:wp14="http://schemas.microsoft.com/office/word/2010/wordprocessingDrawing" xmlns:wp="http://schemas.openxmlformats.org/drawingml/2006/wordprocessingDrawing" xmlns:w10="urn:schemas-microsoft-com:office:word" xmlns:w="http://schemas.openxmlformats.org/wordprocessingml/2006/main" xmlns:w14="http://schemas.microsoft.com/office/word/2010/wordml" xmlns:w15="http://schemas.microsoft.com/office/word/2012/wordml" xmlns:w16se="http://schemas.microsoft.com/office/word/2015/wordml/symex" xmlns:wpg="http://schemas.microsoft.com/office/word/2010/wordprocessingGroup" xmlns:wpi="http://schemas.microsoft.com/office/word/2010/wordprocessingInk" xmlns:wne="http://schemas.microsoft.com/office/word/2006/wordml" xmlns:wps="http://schemas.microsoft.com/office/word/2010/wordprocessingShape" mc:Ignorable="w14 w15 w16se wp14">
   <w:p/>
 </w:hdr>
 </file>
 
 <file path=word/numbering.xml><?xml version="1.0" encoding="utf-8"?>
-<w:numbering xmlns:wpc="http://schemas.microsoft.com/office/word/2010/wordprocessingCanvas" xmlns:cx="http://schemas.microsoft.com/office/drawing/2014/chartex" xmlns:cx1="http://schemas.microsoft.com/office/drawing/2015/9/8/chartex" xmlns:cx2="http://schemas.microsoft.com/office/drawing/2015/10/21/chartex" xmlns:cx3="http://schemas.microsoft.com/office/drawing/2016/5/9/chartex" xmlns:cx4="http://schemas.microsoft.com/office/drawing/2016/5/10/chartex" xmlns:cx5="http://schemas.microsoft.com/office/drawing/2016/5/11/chartex" xmlns:cx6="http://schemas.microsoft.com/office/drawing/2016/5/12/chartex" xmlns:cx7="http://schemas.microsoft.com/office/drawing/2016/5/13/chartex" xmlns:cx8="http://schemas.microsoft.com/office/drawing/2016/5/14/chartex" xmlns:mc="http://schemas.openxmlformats.org/markup-compatibility/2006" xmlns:aink="http://schemas.microsoft.com/office/drawing/2016/ink" xmlns:am3d="http://schemas.microsoft.com/office/drawing/2017/model3d" xmlns:o="urn:schemas-microsoft-com:office:office" xmlns:r="http://schemas.openxmlformats.org/officeDocument/2006/relationships" xmlns:m="http://schemas.openxmlformats.org/officeDocument/2006/math" xmlns:v="urn:schemas-microsoft-com:vml" xmlns:wp14="http://schemas.microsoft.com/office/word/2010/wordprocessingDrawing" xmlns:wp="http://schemas.openxmlformats.org/drawingml/2006/wordprocessingDrawing" xmlns:w10="urn:schemas-microsoft-com:office:word" xmlns:w="http://schemas.openxmlformats.org/wordprocessingml/2006/main" xmlns:w14="http://schemas.microsoft.com/office/word/2010/wordml" xmlns:w15="http://schemas.microsoft.com/office/word/2012/wordml" xmlns:w16cid="http://schemas.microsoft.com/office/word/2016/wordml/cid" xmlns:w16se="http://schemas.microsoft.com/office/word/2015/wordml/symex" xmlns:wpg="http://schemas.microsoft.com/office/word/2010/wordprocessingGroup" xmlns:wpi="http://schemas.microsoft.com/office/word/2010/wordprocessingInk" xmlns:wne="http://schemas.microsoft.com/office/word/2006/wordml" xmlns:wps="http://schemas.microsoft.com/office/word/2010/wordprocessingShape" mc:Ignorable="w14 w15 w16se w16cid wp14">
+<w:numbering xmlns:wpc="http://schemas.microsoft.com/office/word/2010/wordprocessingCanvas" xmlns:cx="http://schemas.microsoft.com/office/drawing/2014/chartex" xmlns:mc="http://schemas.openxmlformats.org/markup-compatibility/2006" xmlns:o="urn:schemas-microsoft-com:office:office" xmlns:r="http://schemas.openxmlformats.org/officeDocument/2006/relationships" xmlns:m="http://schemas.openxmlformats.org/officeDocument/2006/math" xmlns:v="urn:schemas-microsoft-com:vml" xmlns:wp14="http://schemas.microsoft.com/office/word/2010/wordprocessingDrawing" xmlns:wp="http://schemas.openxmlformats.org/drawingml/2006/wordprocessingDrawing" xmlns:w10="urn:schemas-microsoft-com:office:word" xmlns:w="http://schemas.openxmlformats.org/wordprocessingml/2006/main" xmlns:w14="http://schemas.microsoft.com/office/word/2010/wordml" xmlns:w15="http://schemas.microsoft.com/office/word/2012/wordml" xmlns:w16se="http://schemas.microsoft.com/office/word/2015/wordml/symex" xmlns:wpg="http://schemas.microsoft.com/office/word/2010/wordprocessingGroup" xmlns:wpi="http://schemas.microsoft.com/office/word/2010/wordprocessingInk" xmlns:wne="http://schemas.microsoft.com/office/word/2006/wordml" xmlns:wps="http://schemas.microsoft.com/office/word/2010/wordprocessingShape" mc:Ignorable="w14 w15 w16se wp14">
   <w:abstractNum w:abstractNumId="0" w15:restartNumberingAfterBreak="0">
     <w:nsid w:val="00000001"/>
     <w:multiLevelType w:val="multilevel"/>
@@ -11077,7 +9027,7 @@
         <w:rFonts w:ascii="Tahoma" w:eastAsia="MS Mincho" w:hAnsi="Tahoma" w:cs="Tahoma" w:hint="default"/>
       </w:rPr>
     </w:lvl>
-    <w:lvl w:ilvl="1" w:tplc="04090003" w:tentative="1">
+    <w:lvl w:ilvl="1" w:tplc="04090003">
       <w:start w:val="1"/>
       <w:numFmt w:val="bullet"/>
       <w:lvlText w:val="o"/>
@@ -11286,7 +9236,7 @@
 </file>
 
 <file path=word/styles.xml><?xml version="1.0" encoding="utf-8"?>
-<w:styles xmlns:mc="http://schemas.openxmlformats.org/markup-compatibility/2006" xmlns:r="http://schemas.openxmlformats.org/officeDocument/2006/relationships" xmlns:w="http://schemas.openxmlformats.org/wordprocessingml/2006/main" xmlns:w14="http://schemas.microsoft.com/office/word/2010/wordml" xmlns:w15="http://schemas.microsoft.com/office/word/2012/wordml" xmlns:w16cid="http://schemas.microsoft.com/office/word/2016/wordml/cid" xmlns:w16se="http://schemas.microsoft.com/office/word/2015/wordml/symex" mc:Ignorable="w14 w15 w16se w16cid">
+<w:styles xmlns:mc="http://schemas.openxmlformats.org/markup-compatibility/2006" xmlns:r="http://schemas.openxmlformats.org/officeDocument/2006/relationships" xmlns:w="http://schemas.openxmlformats.org/wordprocessingml/2006/main" xmlns:w14="http://schemas.microsoft.com/office/word/2010/wordml" xmlns:w15="http://schemas.microsoft.com/office/word/2012/wordml" xmlns:w16se="http://schemas.microsoft.com/office/word/2015/wordml/symex" mc:Ignorable="w14 w15 w16se">
   <w:docDefaults>
     <w:rPrDefault>
       <w:rPr>
@@ -11296,7 +9246,7 @@
     </w:rPrDefault>
     <w:pPrDefault/>
   </w:docDefaults>
-  <w:latentStyles w:defLockedState="0" w:defUIPriority="0" w:defSemiHidden="0" w:defUnhideWhenUsed="0" w:defQFormat="0" w:count="375">
+  <w:latentStyles w:defLockedState="0" w:defUIPriority="0" w:defSemiHidden="0" w:defUnhideWhenUsed="0" w:defQFormat="0" w:count="371">
     <w:lsdException w:name="Normal" w:qFormat="1"/>
     <w:lsdException w:name="heading 1" w:qFormat="1"/>
     <w:lsdException w:name="heading 2" w:qFormat="1"/>
@@ -11659,10 +9609,6 @@
     <w:lsdException w:name="List Table 5 Dark Accent 6" w:uiPriority="50"/>
     <w:lsdException w:name="List Table 6 Colorful Accent 6" w:uiPriority="51"/>
     <w:lsdException w:name="List Table 7 Colorful Accent 6" w:uiPriority="52"/>
-    <w:lsdException w:name="Mention" w:semiHidden="1" w:uiPriority="99" w:unhideWhenUsed="1"/>
-    <w:lsdException w:name="Smart Hyperlink" w:semiHidden="1" w:uiPriority="99" w:unhideWhenUsed="1"/>
-    <w:lsdException w:name="Hashtag" w:semiHidden="1" w:uiPriority="99" w:unhideWhenUsed="1"/>
-    <w:lsdException w:name="Unresolved Mention" w:semiHidden="1" w:uiPriority="99" w:unhideWhenUsed="1"/>
   </w:latentStyles>
   <w:style w:type="paragraph" w:default="1" w:styleId="Normal">
     <w:name w:val="Normal"/>
@@ -12934,7 +10880,7 @@
 </file>
 
 <file path=customXml/itemProps1.xml><?xml version="1.0" encoding="utf-8"?>
-<ds:datastoreItem xmlns:ds="http://schemas.openxmlformats.org/officeDocument/2006/customXml" ds:itemID="{A8801CBB-5E96-0B44-838E-27906B3509E0}">
+<ds:datastoreItem xmlns:ds="http://schemas.openxmlformats.org/officeDocument/2006/customXml" ds:itemID="{0C274FE0-A922-4EDA-8C0A-7BE08D232628}">
   <ds:schemaRefs>
     <ds:schemaRef ds:uri="http://schemas.openxmlformats.org/officeDocument/2006/bibliography"/>
   </ds:schemaRefs>

</xml_diff>

<commit_message>
comlete report part 4
</commit_message>
<xml_diff>
--- a/reports/MyProjectMgnt.docx
+++ b/reports/MyProjectMgnt.docx
@@ -1,6 +1,6 @@
 
 <file path=word/document.xml><?xml version="1.0" encoding="utf-8"?>
-<w:document xmlns:wpc="http://schemas.microsoft.com/office/word/2010/wordprocessingCanvas" xmlns:cx="http://schemas.microsoft.com/office/drawing/2014/chartex" xmlns:mc="http://schemas.openxmlformats.org/markup-compatibility/2006" xmlns:o="urn:schemas-microsoft-com:office:office" xmlns:r="http://schemas.openxmlformats.org/officeDocument/2006/relationships" xmlns:m="http://schemas.openxmlformats.org/officeDocument/2006/math" xmlns:v="urn:schemas-microsoft-com:vml" xmlns:wp14="http://schemas.microsoft.com/office/word/2010/wordprocessingDrawing" xmlns:wp="http://schemas.openxmlformats.org/drawingml/2006/wordprocessingDrawing" xmlns:w10="urn:schemas-microsoft-com:office:word" xmlns:w="http://schemas.openxmlformats.org/wordprocessingml/2006/main" xmlns:w14="http://schemas.microsoft.com/office/word/2010/wordml" xmlns:w15="http://schemas.microsoft.com/office/word/2012/wordml" xmlns:w16se="http://schemas.microsoft.com/office/word/2015/wordml/symex" xmlns:wpg="http://schemas.microsoft.com/office/word/2010/wordprocessingGroup" xmlns:wpi="http://schemas.microsoft.com/office/word/2010/wordprocessingInk" xmlns:wne="http://schemas.microsoft.com/office/word/2006/wordml" xmlns:wps="http://schemas.microsoft.com/office/word/2010/wordprocessingShape" mc:Ignorable="w14 w15 w16se wp14">
+<w:document xmlns:wpc="http://schemas.microsoft.com/office/word/2010/wordprocessingCanvas" xmlns:mc="http://schemas.openxmlformats.org/markup-compatibility/2006" xmlns:o="urn:schemas-microsoft-com:office:office" xmlns:r="http://schemas.openxmlformats.org/officeDocument/2006/relationships" xmlns:m="http://schemas.openxmlformats.org/officeDocument/2006/math" xmlns:v="urn:schemas-microsoft-com:vml" xmlns:wp14="http://schemas.microsoft.com/office/word/2010/wordprocessingDrawing" xmlns:wp="http://schemas.openxmlformats.org/drawingml/2006/wordprocessingDrawing" xmlns:w10="urn:schemas-microsoft-com:office:word" xmlns:w="http://schemas.openxmlformats.org/wordprocessingml/2006/main" xmlns:w14="http://schemas.microsoft.com/office/word/2010/wordml" xmlns:w15="http://schemas.microsoft.com/office/word/2012/wordml" xmlns:wpg="http://schemas.microsoft.com/office/word/2010/wordprocessingGroup" xmlns:wpi="http://schemas.microsoft.com/office/word/2010/wordprocessingInk" xmlns:wne="http://schemas.microsoft.com/office/word/2006/wordml" xmlns:wps="http://schemas.microsoft.com/office/word/2010/wordprocessingShape" mc:Ignorable="w14 w15 wp14">
   <w:background w:color="FFFFFF"/>
   <w:body>
     <w:p>
@@ -22,7 +22,7 @@
           <w:color w:val="2A62A6"/>
           <w:sz w:val="32"/>
           <w:szCs w:val="32"/>
-          <w:lang w:eastAsia="ja-JP" w:bidi="ar-SA"/>
+          <w:lang w:eastAsia="en-US" w:bidi="ar-SA"/>
         </w:rPr>
         <mc:AlternateContent>
           <mc:Choice Requires="wps">
@@ -94,7 +94,7 @@
               </wp:anchor>
             </w:drawing>
           </mc:Choice>
-          <mc:Fallback>
+          <mc:Fallback xmlns:w16se="http://schemas.microsoft.com/office/word/2015/wordml/symex" xmlns:cx="http://schemas.microsoft.com/office/drawing/2014/chartex">
             <w:pict>
               <v:shapetype w14:anchorId="3470755F" id="_x0000_t202" coordsize="21600,21600" o:spt="202" path="m,l,21600r21600,l21600,xe">
                 <v:stroke joinstyle="miter"/>
@@ -360,8 +360,6 @@
         <w:lastRenderedPageBreak/>
         <w:t>Table of contents</w:t>
       </w:r>
-      <w:bookmarkStart w:id="0" w:name="_GoBack"/>
-      <w:bookmarkEnd w:id="0"/>
     </w:p>
     <w:p>
       <w:pPr>
@@ -3813,129 +3811,129 @@
       <w:pPr>
         <w:pStyle w:val="Heading1"/>
       </w:pPr>
-      <w:bookmarkStart w:id="1" w:name="_Toc527975125"/>
+      <w:bookmarkStart w:id="0" w:name="_Toc527975125"/>
       <w:r>
         <w:lastRenderedPageBreak/>
         <w:t>Giới thiệu dự án</w:t>
       </w:r>
+      <w:bookmarkEnd w:id="0"/>
+    </w:p>
+    <w:p>
+      <w:pPr>
+        <w:rPr>
+          <w:lang w:val="vi-VN"/>
+        </w:rPr>
+      </w:pPr>
+      <w:r>
+        <w:t xml:space="preserve">Robot </w:t>
+      </w:r>
+      <w:r>
+        <w:t>motor</w:t>
+      </w:r>
+      <w:r>
+        <w:rPr>
+          <w:lang w:val="vi-VN"/>
+        </w:rPr>
+        <w:t xml:space="preserve"> Qbot: </w:t>
+      </w:r>
+      <w:r>
+        <w:rPr>
+          <w:lang w:val="vi-VN"/>
+        </w:rPr>
+        <w:t>Qbot là một</w:t>
+      </w:r>
+      <w:r>
+        <w:rPr>
+          <w:lang w:val="vi-VN"/>
+        </w:rPr>
+        <w:t xml:space="preserve"> robot</w:t>
+      </w:r>
+      <w:r>
+        <w:rPr>
+          <w:lang w:val="vi-VN"/>
+        </w:rPr>
+        <w:t xml:space="preserve"> giáo dục dựa trên lập trình đồ họa và nền tảng Arduino. </w:t>
+      </w:r>
+      <w:r>
+        <w:rPr>
+          <w:lang w:val="vi-VN"/>
+        </w:rPr>
+        <w:t>R</w:t>
+      </w:r>
+      <w:r>
+        <w:rPr>
+          <w:lang w:val="vi-VN"/>
+        </w:rPr>
+        <w:t>obot này là sự lựa chọn hoàn hảo cho những người yêu thích và người mới bắt đầu để tìm hiểu, robot, thiết bị điện tử và chương trình.</w:t>
+      </w:r>
+      <w:r>
+        <w:rPr>
+          <w:lang w:val="vi-VN"/>
+        </w:rPr>
+        <w:t xml:space="preserve"> X</w:t>
+      </w:r>
+      <w:r>
+        <w:rPr>
+          <w:lang w:val="vi-VN"/>
+        </w:rPr>
+        <w:t>e đã có hơn 10 sensor modules, tích hợp cao làm cho lắp ráp rất thuận tiện, giúp bạn tiết kiệm thời gian cài đặt các mô-đun cảm biế</w:t>
+      </w:r>
+      <w:r>
+        <w:rPr>
+          <w:lang w:val="vi-VN"/>
+        </w:rPr>
+        <w:t>n. S</w:t>
+      </w:r>
+      <w:r>
+        <w:rPr>
+          <w:lang w:val="vi-VN"/>
+        </w:rPr>
+        <w:t>o với nhiều</w:t>
+      </w:r>
+      <w:r>
+        <w:rPr>
+          <w:lang w:val="vi-VN"/>
+        </w:rPr>
+        <w:t xml:space="preserve"> </w:t>
+      </w:r>
+      <w:r>
+        <w:rPr>
+          <w:lang w:val="vi-VN"/>
+        </w:rPr>
+        <w:t xml:space="preserve">sản phẩm robot </w:t>
+      </w:r>
+      <w:r>
+        <w:rPr>
+          <w:lang w:val="vi-VN"/>
+        </w:rPr>
+        <w:t xml:space="preserve">khác </w:t>
+      </w:r>
+      <w:r>
+        <w:rPr>
+          <w:lang w:val="vi-VN"/>
+        </w:rPr>
+        <w:t>mà cần phải được xây dựng một thời gian dài, toàn bộ lắp ráp quá trình Qbot chỉ mất 2 phút, vì vậy mà bạn không còn làm phiền bởi các tẻ nhạt lắp ráp.</w:t>
+      </w:r>
+    </w:p>
+    <w:p>
+      <w:pPr>
+        <w:pStyle w:val="Heading1"/>
+      </w:pPr>
+      <w:bookmarkStart w:id="1" w:name="_Toc527975126"/>
+      <w:r>
+        <w:t>Các nhân sự tham gia dự án</w:t>
+      </w:r>
       <w:bookmarkEnd w:id="1"/>
     </w:p>
     <w:p>
       <w:pPr>
-        <w:rPr>
-          <w:lang w:val="vi-VN"/>
-        </w:rPr>
-      </w:pPr>
-      <w:r>
-        <w:t xml:space="preserve">Robot </w:t>
-      </w:r>
-      <w:r>
-        <w:t>motor</w:t>
-      </w:r>
-      <w:r>
-        <w:rPr>
-          <w:lang w:val="vi-VN"/>
-        </w:rPr>
-        <w:t xml:space="preserve"> Qbot: </w:t>
-      </w:r>
-      <w:r>
-        <w:rPr>
-          <w:lang w:val="vi-VN"/>
-        </w:rPr>
-        <w:t>Qbot là một</w:t>
-      </w:r>
-      <w:r>
-        <w:rPr>
-          <w:lang w:val="vi-VN"/>
-        </w:rPr>
-        <w:t xml:space="preserve"> robot</w:t>
-      </w:r>
-      <w:r>
-        <w:rPr>
-          <w:lang w:val="vi-VN"/>
-        </w:rPr>
-        <w:t xml:space="preserve"> giáo dục dựa trên lập trình đồ họa và nền tảng Arduino. </w:t>
-      </w:r>
-      <w:r>
-        <w:rPr>
-          <w:lang w:val="vi-VN"/>
-        </w:rPr>
-        <w:t>R</w:t>
-      </w:r>
-      <w:r>
-        <w:rPr>
-          <w:lang w:val="vi-VN"/>
-        </w:rPr>
-        <w:t>obot này là sự lựa chọn hoàn hảo cho những người yêu thích và người mới bắt đầu để tìm hiểu, robot, thiết bị điện tử và chương trình.</w:t>
-      </w:r>
-      <w:r>
-        <w:rPr>
-          <w:lang w:val="vi-VN"/>
-        </w:rPr>
-        <w:t xml:space="preserve"> X</w:t>
-      </w:r>
-      <w:r>
-        <w:rPr>
-          <w:lang w:val="vi-VN"/>
-        </w:rPr>
-        <w:t>e đã có hơn 10 sensor modules, tích hợp cao làm cho lắp ráp rất thuận tiện, giúp bạn tiết kiệm thời gian cài đặt các mô-đun cảm biế</w:t>
-      </w:r>
-      <w:r>
-        <w:rPr>
-          <w:lang w:val="vi-VN"/>
-        </w:rPr>
-        <w:t>n. S</w:t>
-      </w:r>
-      <w:r>
-        <w:rPr>
-          <w:lang w:val="vi-VN"/>
-        </w:rPr>
-        <w:t>o với nhiều</w:t>
-      </w:r>
-      <w:r>
-        <w:rPr>
-          <w:lang w:val="vi-VN"/>
-        </w:rPr>
-        <w:t xml:space="preserve"> </w:t>
-      </w:r>
-      <w:r>
-        <w:rPr>
-          <w:lang w:val="vi-VN"/>
-        </w:rPr>
-        <w:t xml:space="preserve">sản phẩm robot </w:t>
-      </w:r>
-      <w:r>
-        <w:rPr>
-          <w:lang w:val="vi-VN"/>
-        </w:rPr>
-        <w:t xml:space="preserve">khác </w:t>
-      </w:r>
-      <w:r>
-        <w:rPr>
-          <w:lang w:val="vi-VN"/>
-        </w:rPr>
-        <w:t>mà cần phải được xây dựng một thời gian dài, toàn bộ lắp ráp quá trình Qbot chỉ mất 2 phút, vì vậy mà bạn không còn làm phiền bởi các tẻ nhạt lắp ráp.</w:t>
-      </w:r>
-    </w:p>
-    <w:p>
-      <w:pPr>
-        <w:pStyle w:val="Heading1"/>
-      </w:pPr>
-      <w:bookmarkStart w:id="2" w:name="_Toc527975126"/>
-      <w:r>
-        <w:t>Các nhân sự tham gia dự án</w:t>
+        <w:pStyle w:val="Heading2"/>
+      </w:pPr>
+      <w:bookmarkStart w:id="2" w:name="_Toc527975127"/>
+      <w:r>
+        <w:t>Thông tin liên hệ phía khách hàng</w:t>
       </w:r>
       <w:bookmarkEnd w:id="2"/>
-    </w:p>
-    <w:p>
-      <w:pPr>
-        <w:pStyle w:val="Heading2"/>
-      </w:pPr>
-      <w:bookmarkStart w:id="3" w:name="_Toc527975127"/>
-      <w:r>
-        <w:t>Thông tin liên hệ phía khách hàng</w:t>
-      </w:r>
-      <w:bookmarkEnd w:id="3"/>
     </w:p>
     <w:p>
       <w:pPr>
@@ -3945,7 +3943,7 @@
           <w:numId w:val="33"/>
         </w:numPr>
       </w:pPr>
-      <w:bookmarkStart w:id="4" w:name="_Toc527975128"/>
+      <w:bookmarkStart w:id="3" w:name="_Toc527975128"/>
       <w:r>
         <w:t xml:space="preserve">Ông </w:t>
       </w:r>
@@ -4037,7 +4035,7 @@
       <w:r>
         <w:t>Thông tin liên hệ phía công ty</w:t>
       </w:r>
-      <w:bookmarkEnd w:id="4"/>
+      <w:bookmarkEnd w:id="3"/>
     </w:p>
     <w:p>
       <w:pPr>
@@ -4047,7 +4045,7 @@
           <w:numId w:val="33"/>
         </w:numPr>
       </w:pPr>
-      <w:bookmarkStart w:id="5" w:name="_Toc527975129"/>
+      <w:bookmarkStart w:id="4" w:name="_Toc527975129"/>
       <w:r>
         <w:t>Lập</w:t>
       </w:r>
@@ -4487,7 +4485,7 @@
       <w:r>
         <w:t>Phân chia vai trò của thành viên dự án và khách hàng</w:t>
       </w:r>
-      <w:bookmarkEnd w:id="5"/>
+      <w:bookmarkEnd w:id="4"/>
     </w:p>
     <w:p>
       <w:pPr>
@@ -4583,21 +4581,21 @@
       <w:pPr>
         <w:pStyle w:val="Heading1"/>
       </w:pPr>
-      <w:bookmarkStart w:id="6" w:name="_Toc527975130"/>
+      <w:bookmarkStart w:id="5" w:name="_Toc527975130"/>
       <w:r>
         <w:t>Khảo sát dự án</w:t>
       </w:r>
+      <w:bookmarkEnd w:id="5"/>
+    </w:p>
+    <w:p>
+      <w:pPr>
+        <w:pStyle w:val="Heading2"/>
+      </w:pPr>
+      <w:bookmarkStart w:id="6" w:name="_Toc527975131"/>
+      <w:r>
+        <w:t xml:space="preserve">Yêu cầu khách </w:t>
+      </w:r>
       <w:bookmarkEnd w:id="6"/>
-    </w:p>
-    <w:p>
-      <w:pPr>
-        <w:pStyle w:val="Heading2"/>
-      </w:pPr>
-      <w:bookmarkStart w:id="7" w:name="_Toc527975131"/>
-      <w:r>
-        <w:t xml:space="preserve">Yêu cầu khách </w:t>
-      </w:r>
-      <w:bookmarkEnd w:id="7"/>
       <w:r>
         <w:t>hàng</w:t>
       </w:r>
@@ -4688,7 +4686,7 @@
           <w:lang w:val="vi-VN"/>
         </w:rPr>
       </w:pPr>
-      <w:bookmarkStart w:id="8" w:name="_Toc527975132"/>
+      <w:bookmarkStart w:id="7" w:name="_Toc527975132"/>
       <w:r>
         <w:rPr>
           <w:lang w:val="vi-VN"/>
@@ -4713,7 +4711,7 @@
         </w:rPr>
         <w:t xml:space="preserve"> – nghiệp vụ</w:t>
       </w:r>
-      <w:bookmarkEnd w:id="8"/>
+      <w:bookmarkEnd w:id="7"/>
     </w:p>
     <w:p>
       <w:pPr>
@@ -4770,14 +4768,14 @@
           <w:lang w:val="vi-VN"/>
         </w:rPr>
       </w:pPr>
-      <w:bookmarkStart w:id="9" w:name="_Toc527975133"/>
+      <w:bookmarkStart w:id="8" w:name="_Toc527975133"/>
       <w:r>
         <w:rPr>
           <w:lang w:val="vi-VN"/>
         </w:rPr>
         <w:t>Mô hình hoạt động dự kiến sau khi áp dụng sản phẩm mới</w:t>
       </w:r>
-      <w:bookmarkEnd w:id="9"/>
+      <w:bookmarkEnd w:id="8"/>
     </w:p>
     <w:p>
       <w:pPr>
@@ -4804,14 +4802,14 @@
           <w:lang w:val="vi-VN"/>
         </w:rPr>
       </w:pPr>
-      <w:bookmarkStart w:id="10" w:name="_Toc527975134"/>
+      <w:bookmarkStart w:id="9" w:name="_Toc527975134"/>
       <w:r>
         <w:rPr>
           <w:lang w:val="vi-VN"/>
         </w:rPr>
         <w:t>Phân tích ưu điểm/nhược điểm/lợi ích khách hàng</w:t>
       </w:r>
-      <w:bookmarkEnd w:id="10"/>
+      <w:bookmarkEnd w:id="9"/>
     </w:p>
     <w:p>
       <w:pPr>
@@ -4895,71 +4893,385 @@
       <w:pPr>
         <w:pStyle w:val="Heading1"/>
       </w:pPr>
-      <w:bookmarkStart w:id="11" w:name="_Toc527975135"/>
+      <w:bookmarkStart w:id="10" w:name="_Toc527975135"/>
+      <w:r>
+        <w:t>Ước lượng</w:t>
+      </w:r>
+      <w:bookmarkEnd w:id="10"/>
+    </w:p>
+    <w:p>
+      <w:pPr>
+        <w:pStyle w:val="Heading2"/>
+      </w:pPr>
+      <w:bookmarkStart w:id="11" w:name="_Toc527975136"/>
+      <w:r>
+        <w:t>Ước lượng tính năng</w:t>
+      </w:r>
+      <w:bookmarkEnd w:id="11"/>
+    </w:p>
+    <w:p>
+      <w:pPr>
+        <w:ind w:left="576"/>
+        <w:rPr>
+          <w:lang w:eastAsia="ja-JP"/>
+        </w:rPr>
+      </w:pPr>
+      <w:r>
+        <w:rPr>
+          <w:rFonts w:hint="eastAsia"/>
+          <w:lang w:eastAsia="ja-JP"/>
+        </w:rPr>
+        <w:t>-</w:t>
+      </w:r>
+      <w:r>
+        <w:rPr>
+          <w:lang w:eastAsia="ja-JP"/>
+        </w:rPr>
+        <w:t xml:space="preserve"> </w:t>
+      </w:r>
+      <w:r>
+        <w:rPr>
+          <w:rFonts w:hint="eastAsia"/>
+          <w:lang w:eastAsia="ja-JP"/>
+        </w:rPr>
+        <w:t>Các tính năng khách hàng yêu cầu</w:t>
+      </w:r>
+    </w:p>
+    <w:p>
+      <w:pPr>
+        <w:ind w:left="576"/>
+        <w:rPr>
+          <w:lang w:eastAsia="ja-JP"/>
+        </w:rPr>
+      </w:pPr>
+      <w:r>
+        <w:rPr>
+          <w:rFonts w:hint="eastAsia"/>
+          <w:lang w:eastAsia="ja-JP"/>
+        </w:rPr>
+        <w:t>-</w:t>
+      </w:r>
+      <w:r>
+        <w:rPr>
+          <w:lang w:eastAsia="ja-JP"/>
+        </w:rPr>
+        <w:t xml:space="preserve"> </w:t>
+      </w:r>
+      <w:r>
+        <w:rPr>
+          <w:rFonts w:hint="eastAsia"/>
+          <w:lang w:eastAsia="ja-JP"/>
+        </w:rPr>
+        <w:t>Các tính năng bắt buộc phải có mà khách hàng không yêu cầu</w:t>
+      </w:r>
+    </w:p>
+    <w:p>
+      <w:pPr>
+        <w:ind w:left="576"/>
+        <w:rPr>
+          <w:lang w:eastAsia="ja-JP"/>
+        </w:rPr>
+      </w:pPr>
+      <w:r>
+        <w:rPr>
+          <w:rFonts w:hint="eastAsia"/>
+          <w:lang w:eastAsia="ja-JP"/>
+        </w:rPr>
+        <w:t>-</w:t>
+      </w:r>
+      <w:r>
+        <w:rPr>
+          <w:lang w:eastAsia="ja-JP"/>
+        </w:rPr>
+        <w:t xml:space="preserve"> </w:t>
+      </w:r>
+      <w:r>
+        <w:rPr>
+          <w:rFonts w:hint="eastAsia"/>
+          <w:lang w:eastAsia="ja-JP"/>
+        </w:rPr>
+        <w:t>Gợi ý khách hàng về những tính năng nên có</w:t>
+      </w:r>
+    </w:p>
+    <w:p/>
+    <w:p>
+      <w:pPr>
+        <w:pStyle w:val="Heading2"/>
+      </w:pPr>
+      <w:bookmarkStart w:id="12" w:name="_Toc527975137"/>
+      <w:r>
+        <w:t>Ước lượng cách tích hợp hệ thống</w:t>
+      </w:r>
+      <w:bookmarkEnd w:id="12"/>
+    </w:p>
+    <w:p>
+      <w:pPr>
+        <w:ind w:left="576"/>
+        <w:rPr>
+          <w:lang w:eastAsia="ja-JP"/>
+        </w:rPr>
+      </w:pPr>
+      <w:r>
+        <w:rPr>
+          <w:rFonts w:hint="eastAsia"/>
+          <w:lang w:eastAsia="ja-JP"/>
+        </w:rPr>
+        <w:t>-</w:t>
+      </w:r>
+      <w:r>
+        <w:rPr>
+          <w:lang w:eastAsia="ja-JP"/>
+        </w:rPr>
+        <w:t xml:space="preserve"> </w:t>
+      </w:r>
+      <w:r>
+        <w:rPr>
+          <w:rFonts w:hint="eastAsia"/>
+          <w:lang w:eastAsia="ja-JP"/>
+        </w:rPr>
+        <w:t>Sản phẩm làm ra sẽ được tích hợp trong môi trường đã có ( hoặc đã vận hành ) =&gt; tính tương thích của sản phẩm</w:t>
+      </w:r>
+    </w:p>
+    <w:p/>
+    <w:p>
+      <w:pPr>
+        <w:pStyle w:val="Heading2"/>
+      </w:pPr>
+      <w:bookmarkStart w:id="13" w:name="_Toc527975138"/>
       <w:r>
         <w:lastRenderedPageBreak/>
-        <w:t>Ước lượng</w:t>
-      </w:r>
-      <w:bookmarkEnd w:id="11"/>
-    </w:p>
+        <w:t>Ước lượng thời gian</w:t>
+      </w:r>
+      <w:bookmarkEnd w:id="13"/>
+    </w:p>
+    <w:p>
+      <w:pPr>
+        <w:ind w:left="576"/>
+        <w:rPr>
+          <w:lang w:eastAsia="ja-JP"/>
+        </w:rPr>
+      </w:pPr>
+      <w:r>
+        <w:rPr>
+          <w:rFonts w:hint="eastAsia"/>
+          <w:lang w:eastAsia="ja-JP"/>
+        </w:rPr>
+        <w:t>-</w:t>
+      </w:r>
+      <w:r>
+        <w:rPr>
+          <w:lang w:eastAsia="ja-JP"/>
+        </w:rPr>
+        <w:t xml:space="preserve"> Thời gian chế tạo sản phẩm</w:t>
+      </w:r>
+    </w:p>
+    <w:p>
+      <w:pPr>
+        <w:ind w:left="576"/>
+        <w:rPr>
+          <w:lang w:eastAsia="ja-JP"/>
+        </w:rPr>
+      </w:pPr>
+      <w:r>
+        <w:rPr>
+          <w:lang w:eastAsia="ja-JP"/>
+        </w:rPr>
+        <w:t>- Thời gian cài đặt sản phẩm</w:t>
+      </w:r>
+    </w:p>
+    <w:p>
+      <w:pPr>
+        <w:ind w:left="576"/>
+        <w:rPr>
+          <w:lang w:eastAsia="ja-JP"/>
+        </w:rPr>
+      </w:pPr>
+      <w:r>
+        <w:rPr>
+          <w:lang w:eastAsia="ja-JP"/>
+        </w:rPr>
+        <w:t>- Thời gian kiểm thử</w:t>
+      </w:r>
+    </w:p>
+    <w:p>
+      <w:pPr>
+        <w:ind w:left="576"/>
+        <w:rPr>
+          <w:lang w:eastAsia="ja-JP"/>
+        </w:rPr>
+      </w:pPr>
+      <w:r>
+        <w:rPr>
+          <w:lang w:eastAsia="ja-JP"/>
+        </w:rPr>
+        <w:t>- Thời gian duy trì và phát triển sản phẩm</w:t>
+      </w:r>
+    </w:p>
+    <w:p/>
     <w:p>
       <w:pPr>
         <w:pStyle w:val="Heading2"/>
       </w:pPr>
-      <w:bookmarkStart w:id="12" w:name="_Toc527975136"/>
-      <w:r>
-        <w:t>Ước lượng tính năng</w:t>
-      </w:r>
-      <w:bookmarkEnd w:id="12"/>
-    </w:p>
+      <w:bookmarkStart w:id="14" w:name="_Toc527975139"/>
+      <w:r>
+        <w:t>Ước lượng rủi ro</w:t>
+      </w:r>
+      <w:bookmarkEnd w:id="14"/>
+    </w:p>
+    <w:p>
+      <w:pPr>
+        <w:ind w:left="576"/>
+        <w:rPr>
+          <w:lang w:eastAsia="ja-JP"/>
+        </w:rPr>
+      </w:pPr>
+      <w:r>
+        <w:rPr>
+          <w:rFonts w:hint="eastAsia"/>
+          <w:lang w:eastAsia="ja-JP"/>
+        </w:rPr>
+        <w:t>-</w:t>
+      </w:r>
+      <w:r>
+        <w:rPr>
+          <w:lang w:eastAsia="ja-JP"/>
+        </w:rPr>
+        <w:t xml:space="preserve"> </w:t>
+      </w:r>
+      <w:r>
+        <w:rPr>
+          <w:rFonts w:hint="eastAsia"/>
+          <w:lang w:eastAsia="ja-JP"/>
+        </w:rPr>
+        <w:t>Rủi ro lớn , xác suất thấp</w:t>
+      </w:r>
+    </w:p>
+    <w:p>
+      <w:pPr>
+        <w:ind w:left="576"/>
+        <w:rPr>
+          <w:lang w:eastAsia="ja-JP"/>
+        </w:rPr>
+      </w:pPr>
+      <w:r>
+        <w:rPr>
+          <w:rFonts w:hint="eastAsia"/>
+          <w:lang w:eastAsia="ja-JP"/>
+        </w:rPr>
+        <w:tab/>
+        <w:t>-</w:t>
+      </w:r>
+      <w:r>
+        <w:rPr>
+          <w:lang w:eastAsia="ja-JP"/>
+        </w:rPr>
+        <w:t xml:space="preserve"> </w:t>
+      </w:r>
+      <w:r>
+        <w:rPr>
+          <w:rFonts w:hint="eastAsia"/>
+          <w:lang w:eastAsia="ja-JP"/>
+        </w:rPr>
+        <w:t>Rủi ro lớn nhưng giải pháp vượt qua là khả thi.</w:t>
+      </w:r>
+    </w:p>
+    <w:p/>
     <w:p>
       <w:pPr>
         <w:pStyle w:val="Heading2"/>
       </w:pPr>
-      <w:bookmarkStart w:id="13" w:name="_Toc527975137"/>
-      <w:r>
-        <w:t>Ước lượng cách tích hợp hệ thống</w:t>
-      </w:r>
-      <w:bookmarkEnd w:id="13"/>
-    </w:p>
+      <w:bookmarkStart w:id="15" w:name="_Toc527975140"/>
+      <w:r>
+        <w:t>Xác định các hạng mục kiểm thử</w:t>
+      </w:r>
+      <w:bookmarkEnd w:id="15"/>
+    </w:p>
+    <w:p>
+      <w:pPr>
+        <w:ind w:firstLine="576"/>
+      </w:pPr>
+      <w:r>
+        <w:t>- Kiểm thử chức năng cơ bản</w:t>
+      </w:r>
+    </w:p>
+    <w:p>
+      <w:pPr>
+        <w:ind w:firstLine="576"/>
+      </w:pPr>
+      <w:r>
+        <w:t>- Kiểm thử chức năng bổ sung</w:t>
+      </w:r>
+    </w:p>
+    <w:p/>
     <w:p>
       <w:pPr>
         <w:pStyle w:val="Heading2"/>
       </w:pPr>
-      <w:bookmarkStart w:id="14" w:name="_Toc527975138"/>
-      <w:r>
-        <w:t>Ước lượng thời gian</w:t>
-      </w:r>
-      <w:bookmarkEnd w:id="14"/>
-    </w:p>
-    <w:p>
-      <w:pPr>
-        <w:pStyle w:val="Heading2"/>
-      </w:pPr>
-      <w:bookmarkStart w:id="15" w:name="_Toc527975139"/>
-      <w:r>
-        <w:t>Ước lượng rủi ro</w:t>
-      </w:r>
-      <w:bookmarkEnd w:id="15"/>
-    </w:p>
-    <w:p>
-      <w:pPr>
-        <w:pStyle w:val="Heading2"/>
-      </w:pPr>
-      <w:bookmarkStart w:id="16" w:name="_Toc527975140"/>
-      <w:r>
-        <w:t>Xác định các hạng mục kiểm thử</w:t>
+      <w:bookmarkStart w:id="16" w:name="_Toc527975141"/>
+      <w:r>
+        <w:t>Ước lượng cách thức triển khai/cài đặt</w:t>
       </w:r>
       <w:bookmarkEnd w:id="16"/>
     </w:p>
     <w:p>
       <w:pPr>
-        <w:pStyle w:val="Heading2"/>
-      </w:pPr>
-      <w:bookmarkStart w:id="17" w:name="_Toc527975141"/>
-      <w:r>
-        <w:t>Ước lượng cách thức triển khai/cài đặt</w:t>
-      </w:r>
+        <w:ind w:left="432"/>
+        <w:rPr>
+          <w:lang w:eastAsia="ja-JP"/>
+        </w:rPr>
+      </w:pPr>
+      <w:r>
+        <w:rPr>
+          <w:rFonts w:hint="eastAsia"/>
+          <w:lang w:eastAsia="ja-JP"/>
+        </w:rPr>
+        <w:t>-</w:t>
+      </w:r>
+      <w:r>
+        <w:rPr>
+          <w:lang w:eastAsia="ja-JP"/>
+        </w:rPr>
+        <w:t xml:space="preserve"> Cài đặt sản phẩm</w:t>
+      </w:r>
+    </w:p>
+    <w:p>
+      <w:pPr>
+        <w:ind w:left="432"/>
+        <w:rPr>
+          <w:lang w:eastAsia="ja-JP"/>
+        </w:rPr>
+      </w:pPr>
+      <w:r>
+        <w:rPr>
+          <w:rFonts w:hint="eastAsia"/>
+          <w:lang w:eastAsia="ja-JP"/>
+        </w:rPr>
+        <w:t>- Chạy thử, kiểm thử</w:t>
+      </w:r>
+    </w:p>
+    <w:p>
+      <w:pPr>
+        <w:ind w:left="432"/>
+        <w:rPr>
+          <w:lang w:eastAsia="ja-JP"/>
+        </w:rPr>
+      </w:pPr>
+      <w:r>
+        <w:rPr>
+          <w:rFonts w:hint="eastAsia"/>
+          <w:lang w:eastAsia="ja-JP"/>
+        </w:rPr>
+        <w:t>-</w:t>
+      </w:r>
+      <w:r>
+        <w:rPr>
+          <w:lang w:eastAsia="ja-JP"/>
+        </w:rPr>
+        <w:t xml:space="preserve"> Duy trì và phát triển sản phẩm</w:t>
+      </w:r>
+    </w:p>
+    <w:p>
+      <w:bookmarkStart w:id="17" w:name="_GoBack"/>
       <w:bookmarkEnd w:id="17"/>
     </w:p>
     <w:p>
@@ -5329,7 +5641,7 @@
 </file>
 
 <file path=word/endnotes.xml><?xml version="1.0" encoding="utf-8"?>
-<w:endnotes xmlns:wpc="http://schemas.microsoft.com/office/word/2010/wordprocessingCanvas" xmlns:cx="http://schemas.microsoft.com/office/drawing/2014/chartex" xmlns:mc="http://schemas.openxmlformats.org/markup-compatibility/2006" xmlns:o="urn:schemas-microsoft-com:office:office" xmlns:r="http://schemas.openxmlformats.org/officeDocument/2006/relationships" xmlns:m="http://schemas.openxmlformats.org/officeDocument/2006/math" xmlns:v="urn:schemas-microsoft-com:vml" xmlns:wp14="http://schemas.microsoft.com/office/word/2010/wordprocessingDrawing" xmlns:wp="http://schemas.openxmlformats.org/drawingml/2006/wordprocessingDrawing" xmlns:w10="urn:schemas-microsoft-com:office:word" xmlns:w="http://schemas.openxmlformats.org/wordprocessingml/2006/main" xmlns:w14="http://schemas.microsoft.com/office/word/2010/wordml" xmlns:w15="http://schemas.microsoft.com/office/word/2012/wordml" xmlns:w16se="http://schemas.microsoft.com/office/word/2015/wordml/symex" xmlns:wpg="http://schemas.microsoft.com/office/word/2010/wordprocessingGroup" xmlns:wpi="http://schemas.microsoft.com/office/word/2010/wordprocessingInk" xmlns:wne="http://schemas.microsoft.com/office/word/2006/wordml" xmlns:wps="http://schemas.microsoft.com/office/word/2010/wordprocessingShape" mc:Ignorable="w14 w15 w16se wp14">
+<w:endnotes xmlns:wpc="http://schemas.microsoft.com/office/word/2010/wordprocessingCanvas" xmlns:mc="http://schemas.openxmlformats.org/markup-compatibility/2006" xmlns:o="urn:schemas-microsoft-com:office:office" xmlns:r="http://schemas.openxmlformats.org/officeDocument/2006/relationships" xmlns:m="http://schemas.openxmlformats.org/officeDocument/2006/math" xmlns:v="urn:schemas-microsoft-com:vml" xmlns:wp14="http://schemas.microsoft.com/office/word/2010/wordprocessingDrawing" xmlns:wp="http://schemas.openxmlformats.org/drawingml/2006/wordprocessingDrawing" xmlns:w10="urn:schemas-microsoft-com:office:word" xmlns:w="http://schemas.openxmlformats.org/wordprocessingml/2006/main" xmlns:w14="http://schemas.microsoft.com/office/word/2010/wordml" xmlns:w15="http://schemas.microsoft.com/office/word/2012/wordml" xmlns:wpg="http://schemas.microsoft.com/office/word/2010/wordprocessingGroup" xmlns:wpi="http://schemas.microsoft.com/office/word/2010/wordprocessingInk" xmlns:wne="http://schemas.microsoft.com/office/word/2006/wordml" xmlns:wps="http://schemas.microsoft.com/office/word/2010/wordprocessingShape" mc:Ignorable="w14 w15 wp14">
   <w:endnote w:type="separator" w:id="-1">
     <w:p>
       <w:r>
@@ -5350,7 +5662,7 @@
 </file>
 
 <file path=word/footer1.xml><?xml version="1.0" encoding="utf-8"?>
-<w:ftr xmlns:wpc="http://schemas.microsoft.com/office/word/2010/wordprocessingCanvas" xmlns:cx="http://schemas.microsoft.com/office/drawing/2014/chartex" xmlns:mc="http://schemas.openxmlformats.org/markup-compatibility/2006" xmlns:o="urn:schemas-microsoft-com:office:office" xmlns:r="http://schemas.openxmlformats.org/officeDocument/2006/relationships" xmlns:m="http://schemas.openxmlformats.org/officeDocument/2006/math" xmlns:v="urn:schemas-microsoft-com:vml" xmlns:wp14="http://schemas.microsoft.com/office/word/2010/wordprocessingDrawing" xmlns:wp="http://schemas.openxmlformats.org/drawingml/2006/wordprocessingDrawing" xmlns:w10="urn:schemas-microsoft-com:office:word" xmlns:w="http://schemas.openxmlformats.org/wordprocessingml/2006/main" xmlns:w14="http://schemas.microsoft.com/office/word/2010/wordml" xmlns:w15="http://schemas.microsoft.com/office/word/2012/wordml" xmlns:w16se="http://schemas.microsoft.com/office/word/2015/wordml/symex" xmlns:wpg="http://schemas.microsoft.com/office/word/2010/wordprocessingGroup" xmlns:wpi="http://schemas.microsoft.com/office/word/2010/wordprocessingInk" xmlns:wne="http://schemas.microsoft.com/office/word/2006/wordml" xmlns:wps="http://schemas.microsoft.com/office/word/2010/wordprocessingShape" mc:Ignorable="w14 w15 w16se wp14">
+<w:ftr xmlns:wpc="http://schemas.microsoft.com/office/word/2010/wordprocessingCanvas" xmlns:mc="http://schemas.openxmlformats.org/markup-compatibility/2006" xmlns:o="urn:schemas-microsoft-com:office:office" xmlns:r="http://schemas.openxmlformats.org/officeDocument/2006/relationships" xmlns:m="http://schemas.openxmlformats.org/officeDocument/2006/math" xmlns:v="urn:schemas-microsoft-com:vml" xmlns:wp14="http://schemas.microsoft.com/office/word/2010/wordprocessingDrawing" xmlns:wp="http://schemas.openxmlformats.org/drawingml/2006/wordprocessingDrawing" xmlns:w10="urn:schemas-microsoft-com:office:word" xmlns:w="http://schemas.openxmlformats.org/wordprocessingml/2006/main" xmlns:w14="http://schemas.microsoft.com/office/word/2010/wordml" xmlns:w15="http://schemas.microsoft.com/office/word/2012/wordml" xmlns:wpg="http://schemas.microsoft.com/office/word/2010/wordprocessingGroup" xmlns:wpi="http://schemas.microsoft.com/office/word/2010/wordprocessingInk" xmlns:wne="http://schemas.microsoft.com/office/word/2006/wordml" xmlns:wps="http://schemas.microsoft.com/office/word/2010/wordprocessingShape" mc:Ignorable="w14 w15 wp14">
   <w:p>
     <w:pPr>
       <w:pStyle w:val="Footer"/>
@@ -5360,7 +5672,7 @@
 </file>
 
 <file path=word/footer2.xml><?xml version="1.0" encoding="utf-8"?>
-<w:ftr xmlns:wpc="http://schemas.microsoft.com/office/word/2010/wordprocessingCanvas" xmlns:cx="http://schemas.microsoft.com/office/drawing/2014/chartex" xmlns:mc="http://schemas.openxmlformats.org/markup-compatibility/2006" xmlns:o="urn:schemas-microsoft-com:office:office" xmlns:r="http://schemas.openxmlformats.org/officeDocument/2006/relationships" xmlns:m="http://schemas.openxmlformats.org/officeDocument/2006/math" xmlns:v="urn:schemas-microsoft-com:vml" xmlns:wp14="http://schemas.microsoft.com/office/word/2010/wordprocessingDrawing" xmlns:wp="http://schemas.openxmlformats.org/drawingml/2006/wordprocessingDrawing" xmlns:w10="urn:schemas-microsoft-com:office:word" xmlns:w="http://schemas.openxmlformats.org/wordprocessingml/2006/main" xmlns:w14="http://schemas.microsoft.com/office/word/2010/wordml" xmlns:w15="http://schemas.microsoft.com/office/word/2012/wordml" xmlns:w16se="http://schemas.microsoft.com/office/word/2015/wordml/symex" xmlns:wpg="http://schemas.microsoft.com/office/word/2010/wordprocessingGroup" xmlns:wpi="http://schemas.microsoft.com/office/word/2010/wordprocessingInk" xmlns:wne="http://schemas.microsoft.com/office/word/2006/wordml" xmlns:wps="http://schemas.microsoft.com/office/word/2010/wordprocessingShape" mc:Ignorable="w14 w15 w16se wp14">
+<w:ftr xmlns:wpc="http://schemas.microsoft.com/office/word/2010/wordprocessingCanvas" xmlns:mc="http://schemas.openxmlformats.org/markup-compatibility/2006" xmlns:o="urn:schemas-microsoft-com:office:office" xmlns:r="http://schemas.openxmlformats.org/officeDocument/2006/relationships" xmlns:m="http://schemas.openxmlformats.org/officeDocument/2006/math" xmlns:v="urn:schemas-microsoft-com:vml" xmlns:wp14="http://schemas.microsoft.com/office/word/2010/wordprocessingDrawing" xmlns:wp="http://schemas.openxmlformats.org/drawingml/2006/wordprocessingDrawing" xmlns:w10="urn:schemas-microsoft-com:office:word" xmlns:w="http://schemas.openxmlformats.org/wordprocessingml/2006/main" xmlns:w14="http://schemas.microsoft.com/office/word/2010/wordml" xmlns:w15="http://schemas.microsoft.com/office/word/2012/wordml" xmlns:wpg="http://schemas.microsoft.com/office/word/2010/wordprocessingGroup" xmlns:wpi="http://schemas.microsoft.com/office/word/2010/wordprocessingInk" xmlns:wne="http://schemas.microsoft.com/office/word/2006/wordml" xmlns:wps="http://schemas.microsoft.com/office/word/2010/wordprocessingShape" mc:Ignorable="w14 w15 wp14">
   <w:p>
     <w:pPr>
       <w:pStyle w:val="Footer"/>
@@ -5423,7 +5735,7 @@
         <w:color w:val="951B13"/>
         <w:lang w:eastAsia="ar-SA" w:bidi="ar-SA"/>
       </w:rPr>
-      <w:t>ii</w:t>
+      <w:t>iii</w:t>
     </w:r>
     <w:r>
       <w:rPr>
@@ -5438,7 +5750,7 @@
 </file>
 
 <file path=word/footer3.xml><?xml version="1.0" encoding="utf-8"?>
-<w:ftr xmlns:wpc="http://schemas.microsoft.com/office/word/2010/wordprocessingCanvas" xmlns:cx="http://schemas.microsoft.com/office/drawing/2014/chartex" xmlns:mc="http://schemas.openxmlformats.org/markup-compatibility/2006" xmlns:o="urn:schemas-microsoft-com:office:office" xmlns:r="http://schemas.openxmlformats.org/officeDocument/2006/relationships" xmlns:m="http://schemas.openxmlformats.org/officeDocument/2006/math" xmlns:v="urn:schemas-microsoft-com:vml" xmlns:wp14="http://schemas.microsoft.com/office/word/2010/wordprocessingDrawing" xmlns:wp="http://schemas.openxmlformats.org/drawingml/2006/wordprocessingDrawing" xmlns:w10="urn:schemas-microsoft-com:office:word" xmlns:w="http://schemas.openxmlformats.org/wordprocessingml/2006/main" xmlns:w14="http://schemas.microsoft.com/office/word/2010/wordml" xmlns:w15="http://schemas.microsoft.com/office/word/2012/wordml" xmlns:w16se="http://schemas.microsoft.com/office/word/2015/wordml/symex" xmlns:wpg="http://schemas.microsoft.com/office/word/2010/wordprocessingGroup" xmlns:wpi="http://schemas.microsoft.com/office/word/2010/wordprocessingInk" xmlns:wne="http://schemas.microsoft.com/office/word/2006/wordml" xmlns:wps="http://schemas.microsoft.com/office/word/2010/wordprocessingShape" mc:Ignorable="w14 w15 w16se wp14">
+<w:ftr xmlns:wpc="http://schemas.microsoft.com/office/word/2010/wordprocessingCanvas" xmlns:mc="http://schemas.openxmlformats.org/markup-compatibility/2006" xmlns:o="urn:schemas-microsoft-com:office:office" xmlns:r="http://schemas.openxmlformats.org/officeDocument/2006/relationships" xmlns:m="http://schemas.openxmlformats.org/officeDocument/2006/math" xmlns:v="urn:schemas-microsoft-com:vml" xmlns:wp14="http://schemas.microsoft.com/office/word/2010/wordprocessingDrawing" xmlns:wp="http://schemas.openxmlformats.org/drawingml/2006/wordprocessingDrawing" xmlns:w10="urn:schemas-microsoft-com:office:word" xmlns:w="http://schemas.openxmlformats.org/wordprocessingml/2006/main" xmlns:w14="http://schemas.microsoft.com/office/word/2010/wordml" xmlns:w15="http://schemas.microsoft.com/office/word/2012/wordml" xmlns:wpg="http://schemas.microsoft.com/office/word/2010/wordprocessingGroup" xmlns:wpi="http://schemas.microsoft.com/office/word/2010/wordprocessingInk" xmlns:wne="http://schemas.microsoft.com/office/word/2006/wordml" xmlns:wps="http://schemas.microsoft.com/office/word/2010/wordprocessingShape" mc:Ignorable="w14 w15 wp14">
   <w:p>
     <w:pPr>
       <w:pStyle w:val="Footer"/>
@@ -5613,14 +5925,14 @@
 </file>
 
 <file path=word/footer4.xml><?xml version="1.0" encoding="utf-8"?>
-<w:ftr xmlns:wpc="http://schemas.microsoft.com/office/word/2010/wordprocessingCanvas" xmlns:cx="http://schemas.microsoft.com/office/drawing/2014/chartex" xmlns:mc="http://schemas.openxmlformats.org/markup-compatibility/2006" xmlns:o="urn:schemas-microsoft-com:office:office" xmlns:r="http://schemas.openxmlformats.org/officeDocument/2006/relationships" xmlns:m="http://schemas.openxmlformats.org/officeDocument/2006/math" xmlns:v="urn:schemas-microsoft-com:vml" xmlns:wp14="http://schemas.microsoft.com/office/word/2010/wordprocessingDrawing" xmlns:wp="http://schemas.openxmlformats.org/drawingml/2006/wordprocessingDrawing" xmlns:w10="urn:schemas-microsoft-com:office:word" xmlns:w="http://schemas.openxmlformats.org/wordprocessingml/2006/main" xmlns:w14="http://schemas.microsoft.com/office/word/2010/wordml" xmlns:w15="http://schemas.microsoft.com/office/word/2012/wordml" xmlns:w16se="http://schemas.microsoft.com/office/word/2015/wordml/symex" xmlns:wpg="http://schemas.microsoft.com/office/word/2010/wordprocessingGroup" xmlns:wpi="http://schemas.microsoft.com/office/word/2010/wordprocessingInk" xmlns:wne="http://schemas.microsoft.com/office/word/2006/wordml" xmlns:wps="http://schemas.microsoft.com/office/word/2010/wordprocessingShape" mc:Ignorable="w14 w15 w16se wp14">
+<w:ftr xmlns:wpc="http://schemas.microsoft.com/office/word/2010/wordprocessingCanvas" xmlns:mc="http://schemas.openxmlformats.org/markup-compatibility/2006" xmlns:o="urn:schemas-microsoft-com:office:office" xmlns:r="http://schemas.openxmlformats.org/officeDocument/2006/relationships" xmlns:m="http://schemas.openxmlformats.org/officeDocument/2006/math" xmlns:v="urn:schemas-microsoft-com:vml" xmlns:wp14="http://schemas.microsoft.com/office/word/2010/wordprocessingDrawing" xmlns:wp="http://schemas.openxmlformats.org/drawingml/2006/wordprocessingDrawing" xmlns:w10="urn:schemas-microsoft-com:office:word" xmlns:w="http://schemas.openxmlformats.org/wordprocessingml/2006/main" xmlns:w14="http://schemas.microsoft.com/office/word/2010/wordml" xmlns:w15="http://schemas.microsoft.com/office/word/2012/wordml" xmlns:wpg="http://schemas.microsoft.com/office/word/2010/wordprocessingGroup" xmlns:wpi="http://schemas.microsoft.com/office/word/2010/wordprocessingInk" xmlns:wne="http://schemas.microsoft.com/office/word/2006/wordml" xmlns:wps="http://schemas.microsoft.com/office/word/2010/wordprocessingShape" mc:Ignorable="w14 w15 wp14">
   <w:p/>
   <w:p/>
 </w:ftr>
 </file>
 
 <file path=word/footer5.xml><?xml version="1.0" encoding="utf-8"?>
-<w:ftr xmlns:wpc="http://schemas.microsoft.com/office/word/2010/wordprocessingCanvas" xmlns:cx="http://schemas.microsoft.com/office/drawing/2014/chartex" xmlns:mc="http://schemas.openxmlformats.org/markup-compatibility/2006" xmlns:o="urn:schemas-microsoft-com:office:office" xmlns:r="http://schemas.openxmlformats.org/officeDocument/2006/relationships" xmlns:m="http://schemas.openxmlformats.org/officeDocument/2006/math" xmlns:v="urn:schemas-microsoft-com:vml" xmlns:wp14="http://schemas.microsoft.com/office/word/2010/wordprocessingDrawing" xmlns:wp="http://schemas.openxmlformats.org/drawingml/2006/wordprocessingDrawing" xmlns:w10="urn:schemas-microsoft-com:office:word" xmlns:w="http://schemas.openxmlformats.org/wordprocessingml/2006/main" xmlns:w14="http://schemas.microsoft.com/office/word/2010/wordml" xmlns:w15="http://schemas.microsoft.com/office/word/2012/wordml" xmlns:w16se="http://schemas.microsoft.com/office/word/2015/wordml/symex" xmlns:wpg="http://schemas.microsoft.com/office/word/2010/wordprocessingGroup" xmlns:wpi="http://schemas.microsoft.com/office/word/2010/wordprocessingInk" xmlns:wne="http://schemas.microsoft.com/office/word/2006/wordml" xmlns:wps="http://schemas.microsoft.com/office/word/2010/wordprocessingShape" mc:Ignorable="w14 w15 w16se wp14">
+<w:ftr xmlns:wpc="http://schemas.microsoft.com/office/word/2010/wordprocessingCanvas" xmlns:mc="http://schemas.openxmlformats.org/markup-compatibility/2006" xmlns:o="urn:schemas-microsoft-com:office:office" xmlns:r="http://schemas.openxmlformats.org/officeDocument/2006/relationships" xmlns:m="http://schemas.openxmlformats.org/officeDocument/2006/math" xmlns:v="urn:schemas-microsoft-com:vml" xmlns:wp14="http://schemas.microsoft.com/office/word/2010/wordprocessingDrawing" xmlns:wp="http://schemas.openxmlformats.org/drawingml/2006/wordprocessingDrawing" xmlns:w10="urn:schemas-microsoft-com:office:word" xmlns:w="http://schemas.openxmlformats.org/wordprocessingml/2006/main" xmlns:w14="http://schemas.microsoft.com/office/word/2010/wordml" xmlns:w15="http://schemas.microsoft.com/office/word/2012/wordml" xmlns:wpg="http://schemas.microsoft.com/office/word/2010/wordprocessingGroup" xmlns:wpi="http://schemas.microsoft.com/office/word/2010/wordprocessingInk" xmlns:wne="http://schemas.microsoft.com/office/word/2006/wordml" xmlns:wps="http://schemas.microsoft.com/office/word/2010/wordprocessingShape" mc:Ignorable="w14 w15 wp14">
   <w:p>
     <w:pPr>
       <w:pStyle w:val="Footer"/>
@@ -5683,7 +5995,7 @@
         <w:color w:val="C00000"/>
         <w:lang w:eastAsia="ar-SA" w:bidi="ar-SA"/>
       </w:rPr>
-      <w:t>5</w:t>
+      <w:t>6</w:t>
     </w:r>
     <w:r>
       <w:rPr>
@@ -5747,13 +6059,13 @@
 </file>
 
 <file path=word/footer6.xml><?xml version="1.0" encoding="utf-8"?>
-<w:ftr xmlns:wpc="http://schemas.microsoft.com/office/word/2010/wordprocessingCanvas" xmlns:cx="http://schemas.microsoft.com/office/drawing/2014/chartex" xmlns:mc="http://schemas.openxmlformats.org/markup-compatibility/2006" xmlns:o="urn:schemas-microsoft-com:office:office" xmlns:r="http://schemas.openxmlformats.org/officeDocument/2006/relationships" xmlns:m="http://schemas.openxmlformats.org/officeDocument/2006/math" xmlns:v="urn:schemas-microsoft-com:vml" xmlns:wp14="http://schemas.microsoft.com/office/word/2010/wordprocessingDrawing" xmlns:wp="http://schemas.openxmlformats.org/drawingml/2006/wordprocessingDrawing" xmlns:w10="urn:schemas-microsoft-com:office:word" xmlns:w="http://schemas.openxmlformats.org/wordprocessingml/2006/main" xmlns:w14="http://schemas.microsoft.com/office/word/2010/wordml" xmlns:w15="http://schemas.microsoft.com/office/word/2012/wordml" xmlns:w16se="http://schemas.microsoft.com/office/word/2015/wordml/symex" xmlns:wpg="http://schemas.microsoft.com/office/word/2010/wordprocessingGroup" xmlns:wpi="http://schemas.microsoft.com/office/word/2010/wordprocessingInk" xmlns:wne="http://schemas.microsoft.com/office/word/2006/wordml" xmlns:wps="http://schemas.microsoft.com/office/word/2010/wordprocessingShape" mc:Ignorable="w14 w15 w16se wp14">
+<w:ftr xmlns:wpc="http://schemas.microsoft.com/office/word/2010/wordprocessingCanvas" xmlns:mc="http://schemas.openxmlformats.org/markup-compatibility/2006" xmlns:o="urn:schemas-microsoft-com:office:office" xmlns:r="http://schemas.openxmlformats.org/officeDocument/2006/relationships" xmlns:m="http://schemas.openxmlformats.org/officeDocument/2006/math" xmlns:v="urn:schemas-microsoft-com:vml" xmlns:wp14="http://schemas.microsoft.com/office/word/2010/wordprocessingDrawing" xmlns:wp="http://schemas.openxmlformats.org/drawingml/2006/wordprocessingDrawing" xmlns:w10="urn:schemas-microsoft-com:office:word" xmlns:w="http://schemas.openxmlformats.org/wordprocessingml/2006/main" xmlns:w14="http://schemas.microsoft.com/office/word/2010/wordml" xmlns:w15="http://schemas.microsoft.com/office/word/2012/wordml" xmlns:wpg="http://schemas.microsoft.com/office/word/2010/wordprocessingGroup" xmlns:wpi="http://schemas.microsoft.com/office/word/2010/wordprocessingInk" xmlns:wne="http://schemas.microsoft.com/office/word/2006/wordml" xmlns:wps="http://schemas.microsoft.com/office/word/2010/wordprocessingShape" mc:Ignorable="w14 w15 wp14">
   <w:p/>
 </w:ftr>
 </file>
 
 <file path=word/footnotes.xml><?xml version="1.0" encoding="utf-8"?>
-<w:footnotes xmlns:wpc="http://schemas.microsoft.com/office/word/2010/wordprocessingCanvas" xmlns:cx="http://schemas.microsoft.com/office/drawing/2014/chartex" xmlns:mc="http://schemas.openxmlformats.org/markup-compatibility/2006" xmlns:o="urn:schemas-microsoft-com:office:office" xmlns:r="http://schemas.openxmlformats.org/officeDocument/2006/relationships" xmlns:m="http://schemas.openxmlformats.org/officeDocument/2006/math" xmlns:v="urn:schemas-microsoft-com:vml" xmlns:wp14="http://schemas.microsoft.com/office/word/2010/wordprocessingDrawing" xmlns:wp="http://schemas.openxmlformats.org/drawingml/2006/wordprocessingDrawing" xmlns:w10="urn:schemas-microsoft-com:office:word" xmlns:w="http://schemas.openxmlformats.org/wordprocessingml/2006/main" xmlns:w14="http://schemas.microsoft.com/office/word/2010/wordml" xmlns:w15="http://schemas.microsoft.com/office/word/2012/wordml" xmlns:w16se="http://schemas.microsoft.com/office/word/2015/wordml/symex" xmlns:wpg="http://schemas.microsoft.com/office/word/2010/wordprocessingGroup" xmlns:wpi="http://schemas.microsoft.com/office/word/2010/wordprocessingInk" xmlns:wne="http://schemas.microsoft.com/office/word/2006/wordml" xmlns:wps="http://schemas.microsoft.com/office/word/2010/wordprocessingShape" mc:Ignorable="w14 w15 w16se wp14">
+<w:footnotes xmlns:wpc="http://schemas.microsoft.com/office/word/2010/wordprocessingCanvas" xmlns:mc="http://schemas.openxmlformats.org/markup-compatibility/2006" xmlns:o="urn:schemas-microsoft-com:office:office" xmlns:r="http://schemas.openxmlformats.org/officeDocument/2006/relationships" xmlns:m="http://schemas.openxmlformats.org/officeDocument/2006/math" xmlns:v="urn:schemas-microsoft-com:vml" xmlns:wp14="http://schemas.microsoft.com/office/word/2010/wordprocessingDrawing" xmlns:wp="http://schemas.openxmlformats.org/drawingml/2006/wordprocessingDrawing" xmlns:w10="urn:schemas-microsoft-com:office:word" xmlns:w="http://schemas.openxmlformats.org/wordprocessingml/2006/main" xmlns:w14="http://schemas.microsoft.com/office/word/2010/wordml" xmlns:w15="http://schemas.microsoft.com/office/word/2012/wordml" xmlns:wpg="http://schemas.microsoft.com/office/word/2010/wordprocessingGroup" xmlns:wpi="http://schemas.microsoft.com/office/word/2010/wordprocessingInk" xmlns:wne="http://schemas.microsoft.com/office/word/2006/wordml" xmlns:wps="http://schemas.microsoft.com/office/word/2010/wordprocessingShape" mc:Ignorable="w14 w15 wp14">
   <w:footnote w:type="separator" w:id="-1">
     <w:p>
       <w:r>
@@ -5774,7 +6086,7 @@
 </file>
 
 <file path=word/header1.xml><?xml version="1.0" encoding="utf-8"?>
-<w:hdr xmlns:wpc="http://schemas.microsoft.com/office/word/2010/wordprocessingCanvas" xmlns:cx="http://schemas.microsoft.com/office/drawing/2014/chartex" xmlns:mc="http://schemas.openxmlformats.org/markup-compatibility/2006" xmlns:o="urn:schemas-microsoft-com:office:office" xmlns:r="http://schemas.openxmlformats.org/officeDocument/2006/relationships" xmlns:m="http://schemas.openxmlformats.org/officeDocument/2006/math" xmlns:v="urn:schemas-microsoft-com:vml" xmlns:wp14="http://schemas.microsoft.com/office/word/2010/wordprocessingDrawing" xmlns:wp="http://schemas.openxmlformats.org/drawingml/2006/wordprocessingDrawing" xmlns:w10="urn:schemas-microsoft-com:office:word" xmlns:w="http://schemas.openxmlformats.org/wordprocessingml/2006/main" xmlns:w14="http://schemas.microsoft.com/office/word/2010/wordml" xmlns:w15="http://schemas.microsoft.com/office/word/2012/wordml" xmlns:w16se="http://schemas.microsoft.com/office/word/2015/wordml/symex" xmlns:wpg="http://schemas.microsoft.com/office/word/2010/wordprocessingGroup" xmlns:wpi="http://schemas.microsoft.com/office/word/2010/wordprocessingInk" xmlns:wne="http://schemas.microsoft.com/office/word/2006/wordml" xmlns:wps="http://schemas.microsoft.com/office/word/2010/wordprocessingShape" mc:Ignorable="w14 w15 w16se wp14">
+<w:hdr xmlns:wpc="http://schemas.microsoft.com/office/word/2010/wordprocessingCanvas" xmlns:mc="http://schemas.openxmlformats.org/markup-compatibility/2006" xmlns:o="urn:schemas-microsoft-com:office:office" xmlns:r="http://schemas.openxmlformats.org/officeDocument/2006/relationships" xmlns:m="http://schemas.openxmlformats.org/officeDocument/2006/math" xmlns:v="urn:schemas-microsoft-com:vml" xmlns:wp14="http://schemas.microsoft.com/office/word/2010/wordprocessingDrawing" xmlns:wp="http://schemas.openxmlformats.org/drawingml/2006/wordprocessingDrawing" xmlns:w10="urn:schemas-microsoft-com:office:word" xmlns:w="http://schemas.openxmlformats.org/wordprocessingml/2006/main" xmlns:w14="http://schemas.microsoft.com/office/word/2010/wordml" xmlns:w15="http://schemas.microsoft.com/office/word/2012/wordml" xmlns:wpg="http://schemas.microsoft.com/office/word/2010/wordprocessingGroup" xmlns:wpi="http://schemas.microsoft.com/office/word/2010/wordprocessingInk" xmlns:wne="http://schemas.microsoft.com/office/word/2006/wordml" xmlns:wps="http://schemas.microsoft.com/office/word/2010/wordprocessingShape" mc:Ignorable="w14 w15 wp14">
   <w:p>
     <w:pPr>
       <w:pStyle w:val="Header"/>
@@ -5784,7 +6096,7 @@
 </file>
 
 <file path=word/header2.xml><?xml version="1.0" encoding="utf-8"?>
-<w:hdr xmlns:wpc="http://schemas.microsoft.com/office/word/2010/wordprocessingCanvas" xmlns:cx="http://schemas.microsoft.com/office/drawing/2014/chartex" xmlns:mc="http://schemas.openxmlformats.org/markup-compatibility/2006" xmlns:o="urn:schemas-microsoft-com:office:office" xmlns:r="http://schemas.openxmlformats.org/officeDocument/2006/relationships" xmlns:m="http://schemas.openxmlformats.org/officeDocument/2006/math" xmlns:v="urn:schemas-microsoft-com:vml" xmlns:wp14="http://schemas.microsoft.com/office/word/2010/wordprocessingDrawing" xmlns:wp="http://schemas.openxmlformats.org/drawingml/2006/wordprocessingDrawing" xmlns:w10="urn:schemas-microsoft-com:office:word" xmlns:w="http://schemas.openxmlformats.org/wordprocessingml/2006/main" xmlns:w14="http://schemas.microsoft.com/office/word/2010/wordml" xmlns:w15="http://schemas.microsoft.com/office/word/2012/wordml" xmlns:w16se="http://schemas.microsoft.com/office/word/2015/wordml/symex" xmlns:wpg="http://schemas.microsoft.com/office/word/2010/wordprocessingGroup" xmlns:wpi="http://schemas.microsoft.com/office/word/2010/wordprocessingInk" xmlns:wne="http://schemas.microsoft.com/office/word/2006/wordml" xmlns:wps="http://schemas.microsoft.com/office/word/2010/wordprocessingShape" mc:Ignorable="w14 w15 w16se wp14">
+<w:hdr xmlns:wpc="http://schemas.microsoft.com/office/word/2010/wordprocessingCanvas" xmlns:mc="http://schemas.openxmlformats.org/markup-compatibility/2006" xmlns:o="urn:schemas-microsoft-com:office:office" xmlns:r="http://schemas.openxmlformats.org/officeDocument/2006/relationships" xmlns:m="http://schemas.openxmlformats.org/officeDocument/2006/math" xmlns:v="urn:schemas-microsoft-com:vml" xmlns:wp14="http://schemas.microsoft.com/office/word/2010/wordprocessingDrawing" xmlns:wp="http://schemas.openxmlformats.org/drawingml/2006/wordprocessingDrawing" xmlns:w10="urn:schemas-microsoft-com:office:word" xmlns:w="http://schemas.openxmlformats.org/wordprocessingml/2006/main" xmlns:w14="http://schemas.microsoft.com/office/word/2010/wordml" xmlns:w15="http://schemas.microsoft.com/office/word/2012/wordml" xmlns:wpg="http://schemas.microsoft.com/office/word/2010/wordprocessingGroup" xmlns:wpi="http://schemas.microsoft.com/office/word/2010/wordprocessingInk" xmlns:wne="http://schemas.microsoft.com/office/word/2006/wordml" xmlns:wps="http://schemas.microsoft.com/office/word/2010/wordprocessingShape" mc:Ignorable="w14 w15 wp14">
   <w:p>
     <w:pPr>
       <w:pStyle w:val="Header"/>
@@ -5816,7 +6128,7 @@
 </file>
 
 <file path=word/header3.xml><?xml version="1.0" encoding="utf-8"?>
-<w:hdr xmlns:wpc="http://schemas.microsoft.com/office/word/2010/wordprocessingCanvas" xmlns:cx="http://schemas.microsoft.com/office/drawing/2014/chartex" xmlns:mc="http://schemas.openxmlformats.org/markup-compatibility/2006" xmlns:o="urn:schemas-microsoft-com:office:office" xmlns:r="http://schemas.openxmlformats.org/officeDocument/2006/relationships" xmlns:m="http://schemas.openxmlformats.org/officeDocument/2006/math" xmlns:v="urn:schemas-microsoft-com:vml" xmlns:wp14="http://schemas.microsoft.com/office/word/2010/wordprocessingDrawing" xmlns:wp="http://schemas.openxmlformats.org/drawingml/2006/wordprocessingDrawing" xmlns:w10="urn:schemas-microsoft-com:office:word" xmlns:w="http://schemas.openxmlformats.org/wordprocessingml/2006/main" xmlns:w14="http://schemas.microsoft.com/office/word/2010/wordml" xmlns:w15="http://schemas.microsoft.com/office/word/2012/wordml" xmlns:w16se="http://schemas.microsoft.com/office/word/2015/wordml/symex" xmlns:wpg="http://schemas.microsoft.com/office/word/2010/wordprocessingGroup" xmlns:wpi="http://schemas.microsoft.com/office/word/2010/wordprocessingInk" xmlns:wne="http://schemas.microsoft.com/office/word/2006/wordml" xmlns:wps="http://schemas.microsoft.com/office/word/2010/wordprocessingShape" mc:Ignorable="w14 w15 w16se wp14">
+<w:hdr xmlns:wpc="http://schemas.microsoft.com/office/word/2010/wordprocessingCanvas" xmlns:mc="http://schemas.openxmlformats.org/markup-compatibility/2006" xmlns:o="urn:schemas-microsoft-com:office:office" xmlns:r="http://schemas.openxmlformats.org/officeDocument/2006/relationships" xmlns:m="http://schemas.openxmlformats.org/officeDocument/2006/math" xmlns:v="urn:schemas-microsoft-com:vml" xmlns:wp14="http://schemas.microsoft.com/office/word/2010/wordprocessingDrawing" xmlns:wp="http://schemas.openxmlformats.org/drawingml/2006/wordprocessingDrawing" xmlns:w10="urn:schemas-microsoft-com:office:word" xmlns:w="http://schemas.openxmlformats.org/wordprocessingml/2006/main" xmlns:w14="http://schemas.microsoft.com/office/word/2010/wordml" xmlns:w15="http://schemas.microsoft.com/office/word/2012/wordml" xmlns:wpg="http://schemas.microsoft.com/office/word/2010/wordprocessingGroup" xmlns:wpi="http://schemas.microsoft.com/office/word/2010/wordprocessingInk" xmlns:wne="http://schemas.microsoft.com/office/word/2006/wordml" xmlns:wps="http://schemas.microsoft.com/office/word/2010/wordprocessingShape" mc:Ignorable="w14 w15 wp14">
   <w:p>
     <w:pPr>
       <w:pStyle w:val="Header"/>
@@ -5826,13 +6138,13 @@
 </file>
 
 <file path=word/header4.xml><?xml version="1.0" encoding="utf-8"?>
-<w:hdr xmlns:wpc="http://schemas.microsoft.com/office/word/2010/wordprocessingCanvas" xmlns:cx="http://schemas.microsoft.com/office/drawing/2014/chartex" xmlns:mc="http://schemas.openxmlformats.org/markup-compatibility/2006" xmlns:o="urn:schemas-microsoft-com:office:office" xmlns:r="http://schemas.openxmlformats.org/officeDocument/2006/relationships" xmlns:m="http://schemas.openxmlformats.org/officeDocument/2006/math" xmlns:v="urn:schemas-microsoft-com:vml" xmlns:wp14="http://schemas.microsoft.com/office/word/2010/wordprocessingDrawing" xmlns:wp="http://schemas.openxmlformats.org/drawingml/2006/wordprocessingDrawing" xmlns:w10="urn:schemas-microsoft-com:office:word" xmlns:w="http://schemas.openxmlformats.org/wordprocessingml/2006/main" xmlns:w14="http://schemas.microsoft.com/office/word/2010/wordml" xmlns:w15="http://schemas.microsoft.com/office/word/2012/wordml" xmlns:w16se="http://schemas.microsoft.com/office/word/2015/wordml/symex" xmlns:wpg="http://schemas.microsoft.com/office/word/2010/wordprocessingGroup" xmlns:wpi="http://schemas.microsoft.com/office/word/2010/wordprocessingInk" xmlns:wne="http://schemas.microsoft.com/office/word/2006/wordml" xmlns:wps="http://schemas.microsoft.com/office/word/2010/wordprocessingShape" mc:Ignorable="w14 w15 w16se wp14">
+<w:hdr xmlns:wpc="http://schemas.microsoft.com/office/word/2010/wordprocessingCanvas" xmlns:mc="http://schemas.openxmlformats.org/markup-compatibility/2006" xmlns:o="urn:schemas-microsoft-com:office:office" xmlns:r="http://schemas.openxmlformats.org/officeDocument/2006/relationships" xmlns:m="http://schemas.openxmlformats.org/officeDocument/2006/math" xmlns:v="urn:schemas-microsoft-com:vml" xmlns:wp14="http://schemas.microsoft.com/office/word/2010/wordprocessingDrawing" xmlns:wp="http://schemas.openxmlformats.org/drawingml/2006/wordprocessingDrawing" xmlns:w10="urn:schemas-microsoft-com:office:word" xmlns:w="http://schemas.openxmlformats.org/wordprocessingml/2006/main" xmlns:w14="http://schemas.microsoft.com/office/word/2010/wordml" xmlns:w15="http://schemas.microsoft.com/office/word/2012/wordml" xmlns:wpg="http://schemas.microsoft.com/office/word/2010/wordprocessingGroup" xmlns:wpi="http://schemas.microsoft.com/office/word/2010/wordprocessingInk" xmlns:wne="http://schemas.microsoft.com/office/word/2006/wordml" xmlns:wps="http://schemas.microsoft.com/office/word/2010/wordprocessingShape" mc:Ignorable="w14 w15 wp14">
   <w:p/>
 </w:hdr>
 </file>
 
 <file path=word/header5.xml><?xml version="1.0" encoding="utf-8"?>
-<w:hdr xmlns:wpc="http://schemas.microsoft.com/office/word/2010/wordprocessingCanvas" xmlns:cx="http://schemas.microsoft.com/office/drawing/2014/chartex" xmlns:mc="http://schemas.openxmlformats.org/markup-compatibility/2006" xmlns:o="urn:schemas-microsoft-com:office:office" xmlns:r="http://schemas.openxmlformats.org/officeDocument/2006/relationships" xmlns:m="http://schemas.openxmlformats.org/officeDocument/2006/math" xmlns:v="urn:schemas-microsoft-com:vml" xmlns:wp14="http://schemas.microsoft.com/office/word/2010/wordprocessingDrawing" xmlns:wp="http://schemas.openxmlformats.org/drawingml/2006/wordprocessingDrawing" xmlns:w10="urn:schemas-microsoft-com:office:word" xmlns:w="http://schemas.openxmlformats.org/wordprocessingml/2006/main" xmlns:w14="http://schemas.microsoft.com/office/word/2010/wordml" xmlns:w15="http://schemas.microsoft.com/office/word/2012/wordml" xmlns:w16se="http://schemas.microsoft.com/office/word/2015/wordml/symex" xmlns:wpg="http://schemas.microsoft.com/office/word/2010/wordprocessingGroup" xmlns:wpi="http://schemas.microsoft.com/office/word/2010/wordprocessingInk" xmlns:wne="http://schemas.microsoft.com/office/word/2006/wordml" xmlns:wps="http://schemas.microsoft.com/office/word/2010/wordprocessingShape" mc:Ignorable="w14 w15 w16se wp14">
+<w:hdr xmlns:wpc="http://schemas.microsoft.com/office/word/2010/wordprocessingCanvas" xmlns:mc="http://schemas.openxmlformats.org/markup-compatibility/2006" xmlns:o="urn:schemas-microsoft-com:office:office" xmlns:r="http://schemas.openxmlformats.org/officeDocument/2006/relationships" xmlns:m="http://schemas.openxmlformats.org/officeDocument/2006/math" xmlns:v="urn:schemas-microsoft-com:vml" xmlns:wp14="http://schemas.microsoft.com/office/word/2010/wordprocessingDrawing" xmlns:wp="http://schemas.openxmlformats.org/drawingml/2006/wordprocessingDrawing" xmlns:w10="urn:schemas-microsoft-com:office:word" xmlns:w="http://schemas.openxmlformats.org/wordprocessingml/2006/main" xmlns:w14="http://schemas.microsoft.com/office/word/2010/wordml" xmlns:w15="http://schemas.microsoft.com/office/word/2012/wordml" xmlns:wpg="http://schemas.microsoft.com/office/word/2010/wordprocessingGroup" xmlns:wpi="http://schemas.microsoft.com/office/word/2010/wordprocessingInk" xmlns:wne="http://schemas.microsoft.com/office/word/2006/wordml" xmlns:wps="http://schemas.microsoft.com/office/word/2010/wordprocessingShape" mc:Ignorable="w14 w15 wp14">
   <w:p>
     <w:pPr>
       <w:pStyle w:val="Header"/>
@@ -5857,7 +6169,7 @@
         <w:color w:val="2A62A6"/>
         <w:sz w:val="32"/>
         <w:szCs w:val="32"/>
-        <w:lang w:eastAsia="ja-JP" w:bidi="ar-SA"/>
+        <w:lang w:eastAsia="en-US" w:bidi="ar-SA"/>
       </w:rPr>
       <mc:AlternateContent>
         <mc:Choice Requires="wps">
@@ -5937,7 +6249,7 @@
             </wp:anchor>
           </w:drawing>
         </mc:Choice>
-        <mc:Fallback>
+        <mc:Fallback xmlns:w16se="http://schemas.microsoft.com/office/word/2015/wordml/symex" xmlns:cx="http://schemas.microsoft.com/office/drawing/2014/chartex">
           <w:pict>
             <v:shapetype w14:anchorId="2A850F9D" id="_x0000_t202" coordsize="21600,21600" o:spt="202" path="m,l,21600r21600,l21600,xe">
               <v:stroke joinstyle="miter"/>
@@ -6123,14 +6435,14 @@
 </file>
 
 <file path=word/header6.xml><?xml version="1.0" encoding="utf-8"?>
-<w:hdr xmlns:wpc="http://schemas.microsoft.com/office/word/2010/wordprocessingCanvas" xmlns:cx="http://schemas.microsoft.com/office/drawing/2014/chartex" xmlns:mc="http://schemas.openxmlformats.org/markup-compatibility/2006" xmlns:o="urn:schemas-microsoft-com:office:office" xmlns:r="http://schemas.openxmlformats.org/officeDocument/2006/relationships" xmlns:m="http://schemas.openxmlformats.org/officeDocument/2006/math" xmlns:v="urn:schemas-microsoft-com:vml" xmlns:wp14="http://schemas.microsoft.com/office/word/2010/wordprocessingDrawing" xmlns:wp="http://schemas.openxmlformats.org/drawingml/2006/wordprocessingDrawing" xmlns:w10="urn:schemas-microsoft-com:office:word" xmlns:w="http://schemas.openxmlformats.org/wordprocessingml/2006/main" xmlns:w14="http://schemas.microsoft.com/office/word/2010/wordml" xmlns:w15="http://schemas.microsoft.com/office/word/2012/wordml" xmlns:w16se="http://schemas.microsoft.com/office/word/2015/wordml/symex" xmlns:wpg="http://schemas.microsoft.com/office/word/2010/wordprocessingGroup" xmlns:wpi="http://schemas.microsoft.com/office/word/2010/wordprocessingInk" xmlns:wne="http://schemas.microsoft.com/office/word/2006/wordml" xmlns:wps="http://schemas.microsoft.com/office/word/2010/wordprocessingShape" mc:Ignorable="w14 w15 w16se wp14">
+<w:hdr xmlns:wpc="http://schemas.microsoft.com/office/word/2010/wordprocessingCanvas" xmlns:mc="http://schemas.openxmlformats.org/markup-compatibility/2006" xmlns:o="urn:schemas-microsoft-com:office:office" xmlns:r="http://schemas.openxmlformats.org/officeDocument/2006/relationships" xmlns:m="http://schemas.openxmlformats.org/officeDocument/2006/math" xmlns:v="urn:schemas-microsoft-com:vml" xmlns:wp14="http://schemas.microsoft.com/office/word/2010/wordprocessingDrawing" xmlns:wp="http://schemas.openxmlformats.org/drawingml/2006/wordprocessingDrawing" xmlns:w10="urn:schemas-microsoft-com:office:word" xmlns:w="http://schemas.openxmlformats.org/wordprocessingml/2006/main" xmlns:w14="http://schemas.microsoft.com/office/word/2010/wordml" xmlns:w15="http://schemas.microsoft.com/office/word/2012/wordml" xmlns:wpg="http://schemas.microsoft.com/office/word/2010/wordprocessingGroup" xmlns:wpi="http://schemas.microsoft.com/office/word/2010/wordprocessingInk" xmlns:wne="http://schemas.microsoft.com/office/word/2006/wordml" xmlns:wps="http://schemas.microsoft.com/office/word/2010/wordprocessingShape" mc:Ignorable="w14 w15 wp14">
   <w:p/>
 </w:hdr>
 </file>
 
 <file path=word/numbering.xml><?xml version="1.0" encoding="utf-8"?>
-<w:numbering xmlns:wpc="http://schemas.microsoft.com/office/word/2010/wordprocessingCanvas" xmlns:cx="http://schemas.microsoft.com/office/drawing/2014/chartex" xmlns:mc="http://schemas.openxmlformats.org/markup-compatibility/2006" xmlns:o="urn:schemas-microsoft-com:office:office" xmlns:r="http://schemas.openxmlformats.org/officeDocument/2006/relationships" xmlns:m="http://schemas.openxmlformats.org/officeDocument/2006/math" xmlns:v="urn:schemas-microsoft-com:vml" xmlns:wp14="http://schemas.microsoft.com/office/word/2010/wordprocessingDrawing" xmlns:wp="http://schemas.openxmlformats.org/drawingml/2006/wordprocessingDrawing" xmlns:w10="urn:schemas-microsoft-com:office:word" xmlns:w="http://schemas.openxmlformats.org/wordprocessingml/2006/main" xmlns:w14="http://schemas.microsoft.com/office/word/2010/wordml" xmlns:w15="http://schemas.microsoft.com/office/word/2012/wordml" xmlns:w16se="http://schemas.microsoft.com/office/word/2015/wordml/symex" xmlns:wpg="http://schemas.microsoft.com/office/word/2010/wordprocessingGroup" xmlns:wpi="http://schemas.microsoft.com/office/word/2010/wordprocessingInk" xmlns:wne="http://schemas.microsoft.com/office/word/2006/wordml" xmlns:wps="http://schemas.microsoft.com/office/word/2010/wordprocessingShape" mc:Ignorable="w14 w15 w16se wp14">
-  <w:abstractNum w:abstractNumId="0" w15:restartNumberingAfterBreak="0">
+<w:numbering xmlns:wpc="http://schemas.microsoft.com/office/word/2010/wordprocessingCanvas" xmlns:mc="http://schemas.openxmlformats.org/markup-compatibility/2006" xmlns:o="urn:schemas-microsoft-com:office:office" xmlns:r="http://schemas.openxmlformats.org/officeDocument/2006/relationships" xmlns:m="http://schemas.openxmlformats.org/officeDocument/2006/math" xmlns:v="urn:schemas-microsoft-com:vml" xmlns:wp14="http://schemas.microsoft.com/office/word/2010/wordprocessingDrawing" xmlns:wp="http://schemas.openxmlformats.org/drawingml/2006/wordprocessingDrawing" xmlns:w10="urn:schemas-microsoft-com:office:word" xmlns:w="http://schemas.openxmlformats.org/wordprocessingml/2006/main" xmlns:w14="http://schemas.microsoft.com/office/word/2010/wordml" xmlns:w15="http://schemas.microsoft.com/office/word/2012/wordml" xmlns:wpg="http://schemas.microsoft.com/office/word/2010/wordprocessingGroup" xmlns:wpi="http://schemas.microsoft.com/office/word/2010/wordprocessingInk" xmlns:wne="http://schemas.microsoft.com/office/word/2006/wordml" xmlns:wps="http://schemas.microsoft.com/office/word/2010/wordprocessingShape" mc:Ignorable="w14 w15 wp14">
+  <w:abstractNum w:abstractNumId="0">
     <w:nsid w:val="00000001"/>
     <w:multiLevelType w:val="multilevel"/>
     <w:tmpl w:val="AC12CE28"/>
@@ -6249,7 +6561,7 @@
       </w:pPr>
     </w:lvl>
   </w:abstractNum>
-  <w:abstractNum w:abstractNumId="1" w15:restartNumberingAfterBreak="0">
+  <w:abstractNum w:abstractNumId="1">
     <w:nsid w:val="00000002"/>
     <w:multiLevelType w:val="singleLevel"/>
     <w:tmpl w:val="00000002"/>
@@ -6270,7 +6582,7 @@
       </w:rPr>
     </w:lvl>
   </w:abstractNum>
-  <w:abstractNum w:abstractNumId="2" w15:restartNumberingAfterBreak="0">
+  <w:abstractNum w:abstractNumId="2">
     <w:nsid w:val="00000003"/>
     <w:multiLevelType w:val="multilevel"/>
     <w:tmpl w:val="00000003"/>
@@ -6384,7 +6696,7 @@
       </w:pPr>
     </w:lvl>
   </w:abstractNum>
-  <w:abstractNum w:abstractNumId="3" w15:restartNumberingAfterBreak="0">
+  <w:abstractNum w:abstractNumId="3">
     <w:nsid w:val="00000004"/>
     <w:multiLevelType w:val="singleLevel"/>
     <w:tmpl w:val="00000004"/>
@@ -6401,7 +6713,7 @@
       </w:pPr>
     </w:lvl>
   </w:abstractNum>
-  <w:abstractNum w:abstractNumId="4" w15:restartNumberingAfterBreak="0">
+  <w:abstractNum w:abstractNumId="4">
     <w:nsid w:val="00000005"/>
     <w:multiLevelType w:val="singleLevel"/>
     <w:tmpl w:val="00000005"/>
@@ -6424,7 +6736,7 @@
       </w:rPr>
     </w:lvl>
   </w:abstractNum>
-  <w:abstractNum w:abstractNumId="5" w15:restartNumberingAfterBreak="0">
+  <w:abstractNum w:abstractNumId="5">
     <w:nsid w:val="00000006"/>
     <w:multiLevelType w:val="singleLevel"/>
     <w:tmpl w:val="00000006"/>
@@ -6445,7 +6757,7 @@
       </w:rPr>
     </w:lvl>
   </w:abstractNum>
-  <w:abstractNum w:abstractNumId="6" w15:restartNumberingAfterBreak="0">
+  <w:abstractNum w:abstractNumId="6">
     <w:nsid w:val="00000007"/>
     <w:multiLevelType w:val="singleLevel"/>
     <w:tmpl w:val="00000007"/>
@@ -6463,7 +6775,7 @@
       </w:pPr>
     </w:lvl>
   </w:abstractNum>
-  <w:abstractNum w:abstractNumId="7" w15:restartNumberingAfterBreak="0">
+  <w:abstractNum w:abstractNumId="7">
     <w:nsid w:val="00000008"/>
     <w:multiLevelType w:val="singleLevel"/>
     <w:tmpl w:val="00000008"/>
@@ -6486,7 +6798,7 @@
       </w:rPr>
     </w:lvl>
   </w:abstractNum>
-  <w:abstractNum w:abstractNumId="8" w15:restartNumberingAfterBreak="0">
+  <w:abstractNum w:abstractNumId="8">
     <w:nsid w:val="00000009"/>
     <w:multiLevelType w:val="singleLevel"/>
     <w:tmpl w:val="00000009"/>
@@ -6504,7 +6816,7 @@
       </w:pPr>
     </w:lvl>
   </w:abstractNum>
-  <w:abstractNum w:abstractNumId="9" w15:restartNumberingAfterBreak="0">
+  <w:abstractNum w:abstractNumId="9">
     <w:nsid w:val="0000000A"/>
     <w:multiLevelType w:val="singleLevel"/>
     <w:tmpl w:val="0000000A"/>
@@ -6522,7 +6834,7 @@
       </w:pPr>
     </w:lvl>
   </w:abstractNum>
-  <w:abstractNum w:abstractNumId="10" w15:restartNumberingAfterBreak="0">
+  <w:abstractNum w:abstractNumId="10">
     <w:nsid w:val="0000000B"/>
     <w:multiLevelType w:val="singleLevel"/>
     <w:tmpl w:val="0000000B"/>
@@ -6543,7 +6855,7 @@
       </w:rPr>
     </w:lvl>
   </w:abstractNum>
-  <w:abstractNum w:abstractNumId="11" w15:restartNumberingAfterBreak="0">
+  <w:abstractNum w:abstractNumId="11">
     <w:nsid w:val="0000000C"/>
     <w:multiLevelType w:val="singleLevel"/>
     <w:tmpl w:val="0000000C"/>
@@ -6566,7 +6878,7 @@
       </w:rPr>
     </w:lvl>
   </w:abstractNum>
-  <w:abstractNum w:abstractNumId="12" w15:restartNumberingAfterBreak="0">
+  <w:abstractNum w:abstractNumId="12">
     <w:nsid w:val="0000000D"/>
     <w:multiLevelType w:val="singleLevel"/>
     <w:tmpl w:val="0000000D"/>
@@ -6584,7 +6896,7 @@
       </w:pPr>
     </w:lvl>
   </w:abstractNum>
-  <w:abstractNum w:abstractNumId="13" w15:restartNumberingAfterBreak="0">
+  <w:abstractNum w:abstractNumId="13">
     <w:nsid w:val="0000000E"/>
     <w:multiLevelType w:val="multilevel"/>
     <w:tmpl w:val="0000000E"/>
@@ -6698,7 +7010,7 @@
       </w:pPr>
     </w:lvl>
   </w:abstractNum>
-  <w:abstractNum w:abstractNumId="14" w15:restartNumberingAfterBreak="0">
+  <w:abstractNum w:abstractNumId="14">
     <w:nsid w:val="0000000F"/>
     <w:multiLevelType w:val="singleLevel"/>
     <w:tmpl w:val="0000000F"/>
@@ -6716,7 +7028,7 @@
       </w:pPr>
     </w:lvl>
   </w:abstractNum>
-  <w:abstractNum w:abstractNumId="15" w15:restartNumberingAfterBreak="0">
+  <w:abstractNum w:abstractNumId="15">
     <w:nsid w:val="00000010"/>
     <w:multiLevelType w:val="multilevel"/>
     <w:tmpl w:val="00000010"/>
@@ -6830,7 +7142,7 @@
       </w:pPr>
     </w:lvl>
   </w:abstractNum>
-  <w:abstractNum w:abstractNumId="16" w15:restartNumberingAfterBreak="0">
+  <w:abstractNum w:abstractNumId="16">
     <w:nsid w:val="00000011"/>
     <w:multiLevelType w:val="multilevel"/>
     <w:tmpl w:val="00000011"/>
@@ -6943,7 +7255,7 @@
       </w:pPr>
     </w:lvl>
   </w:abstractNum>
-  <w:abstractNum w:abstractNumId="17" w15:restartNumberingAfterBreak="0">
+  <w:abstractNum w:abstractNumId="17">
     <w:nsid w:val="00000012"/>
     <w:multiLevelType w:val="singleLevel"/>
     <w:tmpl w:val="00000012"/>
@@ -6961,7 +7273,7 @@
       </w:pPr>
     </w:lvl>
   </w:abstractNum>
-  <w:abstractNum w:abstractNumId="18" w15:restartNumberingAfterBreak="0">
+  <w:abstractNum w:abstractNumId="18">
     <w:nsid w:val="0AC548F3"/>
     <w:multiLevelType w:val="hybridMultilevel"/>
     <w:tmpl w:val="E95ADD7E"/>
@@ -7050,7 +7362,7 @@
       </w:pPr>
     </w:lvl>
   </w:abstractNum>
-  <w:abstractNum w:abstractNumId="19" w15:restartNumberingAfterBreak="0">
+  <w:abstractNum w:abstractNumId="19">
     <w:nsid w:val="0F1C5952"/>
     <w:multiLevelType w:val="hybridMultilevel"/>
     <w:tmpl w:val="C2D8673A"/>
@@ -7190,7 +7502,7 @@
       </w:rPr>
     </w:lvl>
   </w:abstractNum>
-  <w:abstractNum w:abstractNumId="20" w15:restartNumberingAfterBreak="0">
+  <w:abstractNum w:abstractNumId="20">
     <w:nsid w:val="10071F88"/>
     <w:multiLevelType w:val="hybridMultilevel"/>
     <w:tmpl w:val="09AED870"/>
@@ -7302,7 +7614,7 @@
       </w:rPr>
     </w:lvl>
   </w:abstractNum>
-  <w:abstractNum w:abstractNumId="21" w15:restartNumberingAfterBreak="0">
+  <w:abstractNum w:abstractNumId="21">
     <w:nsid w:val="15B31979"/>
     <w:multiLevelType w:val="hybridMultilevel"/>
     <w:tmpl w:val="F1F4B960"/>
@@ -7415,7 +7727,7 @@
       </w:rPr>
     </w:lvl>
   </w:abstractNum>
-  <w:abstractNum w:abstractNumId="22" w15:restartNumberingAfterBreak="0">
+  <w:abstractNum w:abstractNumId="22">
     <w:nsid w:val="17E86640"/>
     <w:multiLevelType w:val="hybridMultilevel"/>
     <w:tmpl w:val="E75E9EBC"/>
@@ -7556,7 +7868,7 @@
       </w:rPr>
     </w:lvl>
   </w:abstractNum>
-  <w:abstractNum w:abstractNumId="23" w15:restartNumberingAfterBreak="0">
+  <w:abstractNum w:abstractNumId="23">
     <w:nsid w:val="1904704E"/>
     <w:multiLevelType w:val="multilevel"/>
     <w:tmpl w:val="00000011"/>
@@ -7669,7 +7981,7 @@
       </w:pPr>
     </w:lvl>
   </w:abstractNum>
-  <w:abstractNum w:abstractNumId="24" w15:restartNumberingAfterBreak="0">
+  <w:abstractNum w:abstractNumId="24">
     <w:nsid w:val="1F391341"/>
     <w:multiLevelType w:val="hybridMultilevel"/>
     <w:tmpl w:val="28D01D6A"/>
@@ -7809,7 +8121,7 @@
       </w:rPr>
     </w:lvl>
   </w:abstractNum>
-  <w:abstractNum w:abstractNumId="25" w15:restartNumberingAfterBreak="0">
+  <w:abstractNum w:abstractNumId="25">
     <w:nsid w:val="1FCD39A1"/>
     <w:multiLevelType w:val="multilevel"/>
     <w:tmpl w:val="AC12CE28"/>
@@ -7925,7 +8237,7 @@
       </w:pPr>
     </w:lvl>
   </w:abstractNum>
-  <w:abstractNum w:abstractNumId="26" w15:restartNumberingAfterBreak="0">
+  <w:abstractNum w:abstractNumId="26">
     <w:nsid w:val="2A332316"/>
     <w:multiLevelType w:val="hybridMultilevel"/>
     <w:tmpl w:val="8D50A05A"/>
@@ -8037,7 +8349,7 @@
       </w:rPr>
     </w:lvl>
   </w:abstractNum>
-  <w:abstractNum w:abstractNumId="27" w15:restartNumberingAfterBreak="0">
+  <w:abstractNum w:abstractNumId="27">
     <w:nsid w:val="2D5B3E5E"/>
     <w:multiLevelType w:val="multilevel"/>
     <w:tmpl w:val="AC12CE28"/>
@@ -8153,7 +8465,7 @@
       </w:pPr>
     </w:lvl>
   </w:abstractNum>
-  <w:abstractNum w:abstractNumId="28" w15:restartNumberingAfterBreak="0">
+  <w:abstractNum w:abstractNumId="28">
     <w:nsid w:val="3A2B4E87"/>
     <w:multiLevelType w:val="multilevel"/>
     <w:tmpl w:val="AC12CE28"/>
@@ -8269,7 +8581,7 @@
       </w:pPr>
     </w:lvl>
   </w:abstractNum>
-  <w:abstractNum w:abstractNumId="29" w15:restartNumberingAfterBreak="0">
+  <w:abstractNum w:abstractNumId="29">
     <w:nsid w:val="44C92363"/>
     <w:multiLevelType w:val="hybridMultilevel"/>
     <w:tmpl w:val="926475F2"/>
@@ -8382,7 +8694,7 @@
       </w:rPr>
     </w:lvl>
   </w:abstractNum>
-  <w:abstractNum w:abstractNumId="30" w15:restartNumberingAfterBreak="0">
+  <w:abstractNum w:abstractNumId="30">
     <w:nsid w:val="58B72105"/>
     <w:multiLevelType w:val="multilevel"/>
     <w:tmpl w:val="D960FB60"/>
@@ -8531,7 +8843,7 @@
       </w:rPr>
     </w:lvl>
   </w:abstractNum>
-  <w:abstractNum w:abstractNumId="31" w15:restartNumberingAfterBreak="0">
+  <w:abstractNum w:abstractNumId="31">
     <w:nsid w:val="67C1146D"/>
     <w:multiLevelType w:val="hybridMultilevel"/>
     <w:tmpl w:val="7DA8282E"/>
@@ -8671,7 +8983,7 @@
       </w:rPr>
     </w:lvl>
   </w:abstractNum>
-  <w:abstractNum w:abstractNumId="32" w15:restartNumberingAfterBreak="0">
+  <w:abstractNum w:abstractNumId="32">
     <w:nsid w:val="79405515"/>
     <w:multiLevelType w:val="hybridMultilevel"/>
     <w:tmpl w:val="B588D586"/>
@@ -8787,7 +9099,7 @@
       </w:pPr>
     </w:lvl>
   </w:abstractNum>
-  <w:abstractNum w:abstractNumId="33" w15:restartNumberingAfterBreak="0">
+  <w:abstractNum w:abstractNumId="33">
     <w:nsid w:val="795348F1"/>
     <w:multiLevelType w:val="multilevel"/>
     <w:tmpl w:val="00000011"/>
@@ -8900,7 +9212,7 @@
       </w:pPr>
     </w:lvl>
   </w:abstractNum>
-  <w:abstractNum w:abstractNumId="34" w15:restartNumberingAfterBreak="0">
+  <w:abstractNum w:abstractNumId="34">
     <w:nsid w:val="7BC05482"/>
     <w:multiLevelType w:val="hybridMultilevel"/>
     <w:tmpl w:val="2A320D86"/>
@@ -9012,7 +9324,7 @@
       </w:rPr>
     </w:lvl>
   </w:abstractNum>
-  <w:abstractNum w:abstractNumId="35" w15:restartNumberingAfterBreak="0">
+  <w:abstractNum w:abstractNumId="35">
     <w:nsid w:val="7F692BFE"/>
     <w:multiLevelType w:val="hybridMultilevel"/>
     <w:tmpl w:val="FF74D03A"/>
@@ -9236,7 +9548,7 @@
 </file>
 
 <file path=word/styles.xml><?xml version="1.0" encoding="utf-8"?>
-<w:styles xmlns:mc="http://schemas.openxmlformats.org/markup-compatibility/2006" xmlns:r="http://schemas.openxmlformats.org/officeDocument/2006/relationships" xmlns:w="http://schemas.openxmlformats.org/wordprocessingml/2006/main" xmlns:w14="http://schemas.microsoft.com/office/word/2010/wordml" xmlns:w15="http://schemas.microsoft.com/office/word/2012/wordml" xmlns:w16se="http://schemas.microsoft.com/office/word/2015/wordml/symex" mc:Ignorable="w14 w15 w16se">
+<w:styles xmlns:mc="http://schemas.openxmlformats.org/markup-compatibility/2006" xmlns:r="http://schemas.openxmlformats.org/officeDocument/2006/relationships" xmlns:w="http://schemas.openxmlformats.org/wordprocessingml/2006/main" xmlns:w14="http://schemas.microsoft.com/office/word/2010/wordml" xmlns:w15="http://schemas.microsoft.com/office/word/2012/wordml" mc:Ignorable="w14 w15">
   <w:docDefaults>
     <w:rPrDefault>
       <w:rPr>
@@ -10290,6 +10602,7 @@
     </w:rPr>
     <w:tblPr>
       <w:tblStyleRowBandSize w:val="1"/>
+      <w:tblInd w:w="0" w:type="dxa"/>
       <w:tblBorders>
         <w:top w:val="single" w:sz="4" w:space="0" w:color="6F97C7"/>
         <w:left w:val="single" w:sz="4" w:space="0" w:color="6F97C7"/>
@@ -10299,7 +10612,9 @@
         <w:insideV w:val="single" w:sz="4" w:space="0" w:color="6F97C7"/>
       </w:tblBorders>
       <w:tblCellMar>
+        <w:top w:w="0" w:type="dxa"/>
         <w:left w:w="115" w:type="dxa"/>
+        <w:bottom w:w="0" w:type="dxa"/>
         <w:right w:w="115" w:type="dxa"/>
       </w:tblCellMar>
     </w:tblPr>
@@ -10450,6 +10765,7 @@
     <w:tblPr>
       <w:tblStyleRowBandSize w:val="1"/>
       <w:tblStyleColBandSize w:val="1"/>
+      <w:tblInd w:w="0" w:type="dxa"/>
       <w:tblBorders>
         <w:top w:val="single" w:sz="4" w:space="0" w:color="E5B8B7" w:themeColor="accent2" w:themeTint="66"/>
         <w:left w:val="single" w:sz="4" w:space="0" w:color="E5B8B7" w:themeColor="accent2" w:themeTint="66"/>
@@ -10458,6 +10774,12 @@
         <w:insideH w:val="single" w:sz="4" w:space="0" w:color="E5B8B7" w:themeColor="accent2" w:themeTint="66"/>
         <w:insideV w:val="single" w:sz="4" w:space="0" w:color="E5B8B7" w:themeColor="accent2" w:themeTint="66"/>
       </w:tblBorders>
+      <w:tblCellMar>
+        <w:top w:w="0" w:type="dxa"/>
+        <w:left w:w="108" w:type="dxa"/>
+        <w:bottom w:w="0" w:type="dxa"/>
+        <w:right w:w="108" w:type="dxa"/>
+      </w:tblCellMar>
     </w:tblPr>
     <w:tblStylePr w:type="firstRow">
       <w:rPr>
@@ -10532,6 +10854,7 @@
     <w:tblPr>
       <w:tblStyleRowBandSize w:val="1"/>
       <w:tblStyleColBandSize w:val="1"/>
+      <w:tblInd w:w="0" w:type="dxa"/>
       <w:tblBorders>
         <w:top w:val="single" w:sz="4" w:space="0" w:color="999999" w:themeColor="text1" w:themeTint="66"/>
         <w:left w:val="single" w:sz="4" w:space="0" w:color="999999" w:themeColor="text1" w:themeTint="66"/>
@@ -10540,6 +10863,12 @@
         <w:insideH w:val="single" w:sz="4" w:space="0" w:color="999999" w:themeColor="text1" w:themeTint="66"/>
         <w:insideV w:val="single" w:sz="4" w:space="0" w:color="999999" w:themeColor="text1" w:themeTint="66"/>
       </w:tblBorders>
+      <w:tblCellMar>
+        <w:top w:w="0" w:type="dxa"/>
+        <w:left w:w="108" w:type="dxa"/>
+        <w:bottom w:w="0" w:type="dxa"/>
+        <w:right w:w="108" w:type="dxa"/>
+      </w:tblCellMar>
     </w:tblPr>
     <w:tblStylePr w:type="firstRow">
       <w:rPr>
@@ -10880,7 +11209,7 @@
 </file>
 
 <file path=customXml/itemProps1.xml><?xml version="1.0" encoding="utf-8"?>
-<ds:datastoreItem xmlns:ds="http://schemas.openxmlformats.org/officeDocument/2006/customXml" ds:itemID="{0C274FE0-A922-4EDA-8C0A-7BE08D232628}">
+<ds:datastoreItem xmlns:ds="http://schemas.openxmlformats.org/officeDocument/2006/customXml" ds:itemID="{5734A78C-0602-444D-81CE-1927A22C271D}">
   <ds:schemaRefs>
     <ds:schemaRef ds:uri="http://schemas.openxmlformats.org/officeDocument/2006/bibliography"/>
   </ds:schemaRefs>

</xml_diff>